<commit_message>
Se arregla formato de texto
</commit_message>
<xml_diff>
--- a/TP 4 - Compilador en C/TP4_CompiladorenC.docx
+++ b/TP 4 - Compilador en C/TP4_CompiladorenC.docx
@@ -87,7 +87,7 @@
           <mc:Fallback>
             <w:pict>
               <v:rect w14:anchorId="6A13C34A" id="Rectangle 108" o:spid="_x0000_s1026" style="position:absolute;margin-left:210.6pt;margin-top:744.6pt;width:198.6pt;height:27pt;z-index:251701248;visibility:visible;mso-wrap-style:square;mso-width-percent:0;mso-height-percent:0;mso-wrap-distance-left:9pt;mso-wrap-distance-top:0;mso-wrap-distance-right:9pt;mso-wrap-distance-bottom:0;mso-position-horizontal:absolute;mso-position-horizontal-relative:text;mso-position-vertical:absolute;mso-position-vertical-relative:text;mso-width-percent:0;mso-height-percent:0;mso-width-relative:page;mso-height-relative:page;v-text-anchor:top" o:gfxdata="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" strokecolor="white [3212]">
-                <v:stroke r:id="rId7" o:title="" filltype="pattern"/>
+                <v:stroke r:id="rId8" o:title="" filltype="pattern"/>
               </v:rect>
             </w:pict>
           </mc:Fallback>
@@ -231,22 +231,8 @@
                                 <w:szCs w:val="32"/>
                                 <w:lang w:val="es-ES"/>
                               </w:rPr>
-                              <w:t xml:space="preserve">Javier </w:t>
+                              <w:t>Javier Capristo</w:t>
                             </w:r>
-                            <w:proofErr w:type="spellStart"/>
-                            <w:r>
-                              <w:rPr>
-                                <w:rFonts w:cstheme="minorHAnsi"/>
-                                <w:b/>
-                                <w:bCs/>
-                                <w:color w:val="A6A6A6" w:themeColor="background1" w:themeShade="A6"/>
-                                <w:sz w:val="32"/>
-                                <w:szCs w:val="32"/>
-                                <w:lang w:val="es-ES"/>
-                              </w:rPr>
-                              <w:t>Capristo</w:t>
-                            </w:r>
-                            <w:proofErr w:type="spellEnd"/>
                           </w:p>
                           <w:p>
                             <w:pPr>
@@ -1113,7 +1099,7 @@
                     <pic:cNvPicPr/>
                   </pic:nvPicPr>
                   <pic:blipFill>
-                    <a:blip r:embed="rId8">
+                    <a:blip r:embed="rId9">
                       <a:extLst>
                         <a:ext uri="{28A0092B-C50C-407E-A947-70E740481C1C}">
                           <a14:useLocalDpi xmlns:a14="http://schemas.microsoft.com/office/drawing/2010/main" val="0"/>
@@ -1172,10 +1158,10 @@
           <w:color w:val="FF0000"/>
         </w:rPr>
         <w:sectPr>
-          <w:headerReference w:type="default" r:id="rId9"/>
-          <w:footerReference w:type="default" r:id="rId10"/>
-          <w:headerReference w:type="first" r:id="rId11"/>
-          <w:footerReference w:type="first" r:id="rId12"/>
+          <w:headerReference w:type="default" r:id="rId10"/>
+          <w:footerReference w:type="default" r:id="rId11"/>
+          <w:headerReference w:type="first" r:id="rId12"/>
+          <w:footerReference w:type="first" r:id="rId13"/>
           <w:pgSz w:w="12240" w:h="15840" w:code="1"/>
           <w:pgMar w:top="0" w:right="0" w:bottom="0" w:left="0" w:header="720" w:footer="720" w:gutter="0"/>
           <w:cols w:space="720"/>
@@ -1186,7 +1172,7 @@
     </w:p>
     <w:p>
       <w:pPr>
-        <w:pStyle w:val="Heading2"/>
+        <w:pStyle w:val="Ttulo2"/>
       </w:pPr>
       <w:r>
         <w:lastRenderedPageBreak/>
@@ -1203,45 +1189,67 @@
     </w:p>
     <w:p>
       <w:pPr>
-        <w:pStyle w:val="Heading2"/>
+        <w:pStyle w:val="Ttulo2"/>
+        <w:jc w:val="both"/>
       </w:pPr>
       <w:r>
         <w:t xml:space="preserve">Código </w:t>
       </w:r>
     </w:p>
     <w:p>
-      <w:r>
-        <w:t xml:space="preserve">Si bien el código estas las funciones para detectar los errores sintácticos y semánticos en el programa principal no hay llamado a </w:t>
-      </w:r>
+      <w:pPr>
+        <w:jc w:val="both"/>
+      </w:pPr>
+      <w:r>
+        <w:t>Si bien el código estas las funciones para detectar los errores sintácticos y semánticos</w:t>
+      </w:r>
+      <w:r>
+        <w:t>,</w:t>
+      </w:r>
+      <w:r>
+        <w:t xml:space="preserve"> en el programa principal no hay llamado a </w:t>
+      </w:r>
+      <w:r>
+        <w:t>estas</w:t>
+      </w:r>
+      <w:r>
+        <w:t xml:space="preserve"> funciones por lo que </w:t>
+      </w:r>
+      <w:r>
+        <w:t>el compilador no los detecta.</w:t>
+      </w:r>
+    </w:p>
+    <w:p>
+      <w:pPr>
+        <w:jc w:val="both"/>
+      </w:pPr>
+      <w:r>
+        <w:t xml:space="preserve">Al programa le agregamos un </w:t>
+      </w:r>
+      <w:proofErr w:type="spellStart"/>
       <w:proofErr w:type="gramStart"/>
       <w:r>
-        <w:t>é</w:t>
-      </w:r>
-      <w:r>
-        <w:t>stas</w:t>
+        <w:t>printf</w:t>
+      </w:r>
+      <w:proofErr w:type="spellEnd"/>
+      <w:r>
+        <w:t>(</w:t>
       </w:r>
       <w:proofErr w:type="gramEnd"/>
       <w:r>
-        <w:t xml:space="preserve"> funciones por lo que </w:t>
-      </w:r>
-      <w:r>
-        <w:t>el compilador no los detecta.</w:t>
-      </w:r>
-    </w:p>
-    <w:p>
-      <w:r>
-        <w:t xml:space="preserve">Al programa le agregamos un </w:t>
-      </w:r>
-      <w:proofErr w:type="spellStart"/>
-      <w:r>
-        <w:t>printf</w:t>
-      </w:r>
-      <w:proofErr w:type="spellEnd"/>
+        <w:t>)</w:t>
+      </w:r>
       <w:r>
         <w:t xml:space="preserve"> final para </w:t>
       </w:r>
       <w:r>
-        <w:t>que notifique el que programa se ejecut</w:t>
+        <w:t>que notifique que</w:t>
+      </w:r>
+      <w:r>
+        <w:t xml:space="preserve"> el</w:t>
+      </w:r>
+      <w:r>
+        <w:t xml:space="preserve"> programa se ejecut</w:t>
       </w:r>
       <w:r>
         <w:t>ó</w:t>
@@ -1249,10 +1257,13 @@
       <w:r>
         <w:t xml:space="preserve"> sin errores</w:t>
       </w:r>
-    </w:p>
-    <w:p>
-      <w:pPr>
-        <w:pStyle w:val="Heading2"/>
+      <w:r>
+        <w:t>.</w:t>
+      </w:r>
+    </w:p>
+    <w:p>
+      <w:pPr>
+        <w:pStyle w:val="Ttulo2"/>
         <w:rPr>
           <w:lang w:val="es-AR"/>
         </w:rPr>
@@ -1273,29 +1284,32 @@
           <w:color w:val="FFFFFF"/>
           <w:sz w:val="21"/>
           <w:szCs w:val="21"/>
-          <w:lang w:val="en-US" w:eastAsia="es-AR"/>
-        </w:rPr>
-      </w:pPr>
+          <w:lang w:eastAsia="es-AR"/>
+        </w:rPr>
+      </w:pPr>
+      <w:proofErr w:type="spellStart"/>
       <w:r>
         <w:rPr>
           <w:rFonts w:ascii="Consolas" w:eastAsia="Times New Roman" w:hAnsi="Consolas" w:cs="Times New Roman"/>
           <w:color w:val="569CD6"/>
           <w:sz w:val="21"/>
           <w:szCs w:val="21"/>
-          <w:lang w:val="en-US" w:eastAsia="es-AR"/>
+          <w:lang w:eastAsia="es-AR"/>
         </w:rPr>
         <w:t>int</w:t>
       </w:r>
-      <w:r>
-        <w:rPr>
-          <w:rFonts w:ascii="Consolas" w:eastAsia="Times New Roman" w:hAnsi="Consolas" w:cs="Times New Roman"/>
-          <w:color w:val="FFFFFF"/>
-          <w:sz w:val="21"/>
-          <w:szCs w:val="21"/>
-          <w:lang w:val="en-US" w:eastAsia="es-AR"/>
+      <w:proofErr w:type="spellEnd"/>
+      <w:r>
+        <w:rPr>
+          <w:rFonts w:ascii="Consolas" w:eastAsia="Times New Roman" w:hAnsi="Consolas" w:cs="Times New Roman"/>
+          <w:color w:val="FFFFFF"/>
+          <w:sz w:val="21"/>
+          <w:szCs w:val="21"/>
+          <w:lang w:eastAsia="es-AR"/>
         </w:rPr>
         <w:t xml:space="preserve"> </w:t>
       </w:r>
+      <w:proofErr w:type="spellStart"/>
       <w:proofErr w:type="gramStart"/>
       <w:r>
         <w:rPr>
@@ -1303,20 +1317,22 @@
           <w:color w:val="DCDCAA"/>
           <w:sz w:val="21"/>
           <w:szCs w:val="21"/>
-          <w:lang w:val="en-US" w:eastAsia="es-AR"/>
+          <w:lang w:eastAsia="es-AR"/>
         </w:rPr>
         <w:t>main</w:t>
       </w:r>
-      <w:r>
-        <w:rPr>
-          <w:rFonts w:ascii="Consolas" w:eastAsia="Times New Roman" w:hAnsi="Consolas" w:cs="Times New Roman"/>
-          <w:color w:val="FFFFFF"/>
-          <w:sz w:val="21"/>
-          <w:szCs w:val="21"/>
-          <w:lang w:val="en-US" w:eastAsia="es-AR"/>
+      <w:proofErr w:type="spellEnd"/>
+      <w:r>
+        <w:rPr>
+          <w:rFonts w:ascii="Consolas" w:eastAsia="Times New Roman" w:hAnsi="Consolas" w:cs="Times New Roman"/>
+          <w:color w:val="FFFFFF"/>
+          <w:sz w:val="21"/>
+          <w:szCs w:val="21"/>
+          <w:lang w:eastAsia="es-AR"/>
         </w:rPr>
         <w:t>(</w:t>
       </w:r>
+      <w:proofErr w:type="spellStart"/>
       <w:proofErr w:type="gramEnd"/>
       <w:r>
         <w:rPr>
@@ -1324,17 +1340,18 @@
           <w:color w:val="569CD6"/>
           <w:sz w:val="21"/>
           <w:szCs w:val="21"/>
-          <w:lang w:val="en-US" w:eastAsia="es-AR"/>
+          <w:lang w:eastAsia="es-AR"/>
         </w:rPr>
         <w:t>int</w:t>
       </w:r>
-      <w:r>
-        <w:rPr>
-          <w:rFonts w:ascii="Consolas" w:eastAsia="Times New Roman" w:hAnsi="Consolas" w:cs="Times New Roman"/>
-          <w:color w:val="FFFFFF"/>
-          <w:sz w:val="21"/>
-          <w:szCs w:val="21"/>
-          <w:lang w:val="en-US" w:eastAsia="es-AR"/>
+      <w:proofErr w:type="spellEnd"/>
+      <w:r>
+        <w:rPr>
+          <w:rFonts w:ascii="Consolas" w:eastAsia="Times New Roman" w:hAnsi="Consolas" w:cs="Times New Roman"/>
+          <w:color w:val="FFFFFF"/>
+          <w:sz w:val="21"/>
+          <w:szCs w:val="21"/>
+          <w:lang w:eastAsia="es-AR"/>
         </w:rPr>
         <w:t xml:space="preserve"> </w:t>
       </w:r>
@@ -1345,7 +1362,7 @@
           <w:color w:val="9CDCFE"/>
           <w:sz w:val="21"/>
           <w:szCs w:val="21"/>
-          <w:lang w:val="en-US" w:eastAsia="es-AR"/>
+          <w:lang w:eastAsia="es-AR"/>
         </w:rPr>
         <w:t>argc</w:t>
       </w:r>
@@ -1356,27 +1373,29 @@
           <w:color w:val="FFFFFF"/>
           <w:sz w:val="21"/>
           <w:szCs w:val="21"/>
-          <w:lang w:val="en-US" w:eastAsia="es-AR"/>
+          <w:lang w:eastAsia="es-AR"/>
         </w:rPr>
         <w:t xml:space="preserve">, </w:t>
       </w:r>
+      <w:proofErr w:type="spellStart"/>
       <w:r>
         <w:rPr>
           <w:rFonts w:ascii="Consolas" w:eastAsia="Times New Roman" w:hAnsi="Consolas" w:cs="Times New Roman"/>
           <w:color w:val="569CD6"/>
           <w:sz w:val="21"/>
           <w:szCs w:val="21"/>
-          <w:lang w:val="en-US" w:eastAsia="es-AR"/>
+          <w:lang w:eastAsia="es-AR"/>
         </w:rPr>
         <w:t>char</w:t>
       </w:r>
-      <w:r>
-        <w:rPr>
-          <w:rFonts w:ascii="Consolas" w:eastAsia="Times New Roman" w:hAnsi="Consolas" w:cs="Times New Roman"/>
-          <w:color w:val="FFFFFF"/>
-          <w:sz w:val="21"/>
-          <w:szCs w:val="21"/>
-          <w:lang w:val="en-US" w:eastAsia="es-AR"/>
+      <w:proofErr w:type="spellEnd"/>
+      <w:r>
+        <w:rPr>
+          <w:rFonts w:ascii="Consolas" w:eastAsia="Times New Roman" w:hAnsi="Consolas" w:cs="Times New Roman"/>
+          <w:color w:val="FFFFFF"/>
+          <w:sz w:val="21"/>
+          <w:szCs w:val="21"/>
+          <w:lang w:eastAsia="es-AR"/>
         </w:rPr>
         <w:t xml:space="preserve"> </w:t>
       </w:r>
@@ -1386,7 +1405,7 @@
           <w:color w:val="D4D4D4"/>
           <w:sz w:val="21"/>
           <w:szCs w:val="21"/>
-          <w:lang w:val="en-US" w:eastAsia="es-AR"/>
+          <w:lang w:eastAsia="es-AR"/>
         </w:rPr>
         <w:t>*</w:t>
       </w:r>
@@ -1397,7 +1416,7 @@
           <w:color w:val="9CDCFE"/>
           <w:sz w:val="21"/>
           <w:szCs w:val="21"/>
-          <w:lang w:val="en-US" w:eastAsia="es-AR"/>
+          <w:lang w:eastAsia="es-AR"/>
         </w:rPr>
         <w:t>argv</w:t>
       </w:r>
@@ -1408,7 +1427,7 @@
           <w:color w:val="569CD6"/>
           <w:sz w:val="21"/>
           <w:szCs w:val="21"/>
-          <w:lang w:val="en-US" w:eastAsia="es-AR"/>
+          <w:lang w:eastAsia="es-AR"/>
         </w:rPr>
         <w:t>[]</w:t>
       </w:r>
@@ -1418,7 +1437,7 @@
           <w:color w:val="FFFFFF"/>
           <w:sz w:val="21"/>
           <w:szCs w:val="21"/>
-          <w:lang w:val="en-US" w:eastAsia="es-AR"/>
+          <w:lang w:eastAsia="es-AR"/>
         </w:rPr>
         <w:t>)</w:t>
       </w:r>
@@ -1432,16 +1451,16 @@
           <w:color w:val="FFFFFF"/>
           <w:sz w:val="21"/>
           <w:szCs w:val="21"/>
-          <w:lang w:val="en-US" w:eastAsia="es-AR"/>
-        </w:rPr>
-      </w:pPr>
-      <w:r>
-        <w:rPr>
-          <w:rFonts w:ascii="Consolas" w:eastAsia="Times New Roman" w:hAnsi="Consolas" w:cs="Times New Roman"/>
-          <w:color w:val="FFFFFF"/>
-          <w:sz w:val="21"/>
-          <w:szCs w:val="21"/>
-          <w:lang w:val="en-US" w:eastAsia="es-AR"/>
+          <w:lang w:eastAsia="es-AR"/>
+        </w:rPr>
+      </w:pPr>
+      <w:r>
+        <w:rPr>
+          <w:rFonts w:ascii="Consolas" w:eastAsia="Times New Roman" w:hAnsi="Consolas" w:cs="Times New Roman"/>
+          <w:color w:val="FFFFFF"/>
+          <w:sz w:val="21"/>
+          <w:szCs w:val="21"/>
+          <w:lang w:eastAsia="es-AR"/>
         </w:rPr>
         <w:t>{</w:t>
       </w:r>
@@ -1455,30 +1474,97 @@
           <w:color w:val="FFFFFF"/>
           <w:sz w:val="21"/>
           <w:szCs w:val="21"/>
-          <w:lang w:val="en-US" w:eastAsia="es-AR"/>
-        </w:rPr>
-      </w:pPr>
-      <w:r>
-        <w:rPr>
-          <w:rFonts w:ascii="Consolas" w:eastAsia="Times New Roman" w:hAnsi="Consolas" w:cs="Times New Roman"/>
-          <w:color w:val="FFFFFF"/>
-          <w:sz w:val="21"/>
-          <w:szCs w:val="21"/>
-          <w:lang w:val="en-US" w:eastAsia="es-AR"/>
+          <w:lang w:eastAsia="es-AR"/>
+        </w:rPr>
+      </w:pPr>
+      <w:r>
+        <w:rPr>
+          <w:rFonts w:ascii="Consolas" w:eastAsia="Times New Roman" w:hAnsi="Consolas" w:cs="Times New Roman"/>
+          <w:color w:val="FFFFFF"/>
+          <w:sz w:val="21"/>
+          <w:szCs w:val="21"/>
+          <w:lang w:eastAsia="es-AR"/>
         </w:rPr>
         <w:t xml:space="preserve">    TOKEN </w:t>
+      </w:r>
+      <w:proofErr w:type="spellStart"/>
+      <w:r>
+        <w:rPr>
+          <w:rFonts w:ascii="Consolas" w:eastAsia="Times New Roman" w:hAnsi="Consolas" w:cs="Times New Roman"/>
+          <w:color w:val="FFFFFF"/>
+          <w:sz w:val="21"/>
+          <w:szCs w:val="21"/>
+          <w:lang w:eastAsia="es-AR"/>
+        </w:rPr>
+        <w:t>tok</w:t>
+      </w:r>
+      <w:proofErr w:type="spellEnd"/>
+      <w:r>
+        <w:rPr>
+          <w:rFonts w:ascii="Consolas" w:eastAsia="Times New Roman" w:hAnsi="Consolas" w:cs="Times New Roman"/>
+          <w:color w:val="FFFFFF"/>
+          <w:sz w:val="21"/>
+          <w:szCs w:val="21"/>
+          <w:lang w:eastAsia="es-AR"/>
+        </w:rPr>
+        <w:t>;</w:t>
+      </w:r>
+    </w:p>
+    <w:p>
+      <w:pPr>
+        <w:shd w:val="clear" w:color="auto" w:fill="000000"/>
+        <w:spacing w:after="0" w:line="285" w:lineRule="atLeast"/>
+        <w:rPr>
+          <w:rFonts w:ascii="Consolas" w:eastAsia="Times New Roman" w:hAnsi="Consolas" w:cs="Times New Roman"/>
+          <w:color w:val="FFFFFF"/>
+          <w:sz w:val="21"/>
+          <w:szCs w:val="21"/>
+          <w:lang w:eastAsia="es-AR"/>
+        </w:rPr>
+      </w:pPr>
+      <w:r>
+        <w:rPr>
+          <w:rFonts w:ascii="Consolas" w:eastAsia="Times New Roman" w:hAnsi="Consolas" w:cs="Times New Roman"/>
+          <w:color w:val="FFFFFF"/>
+          <w:sz w:val="21"/>
+          <w:szCs w:val="21"/>
+          <w:lang w:eastAsia="es-AR"/>
+        </w:rPr>
+        <w:t xml:space="preserve">    </w:t>
+      </w:r>
+      <w:proofErr w:type="spellStart"/>
+      <w:r>
+        <w:rPr>
+          <w:rFonts w:ascii="Consolas" w:eastAsia="Times New Roman" w:hAnsi="Consolas" w:cs="Times New Roman"/>
+          <w:color w:val="569CD6"/>
+          <w:sz w:val="21"/>
+          <w:szCs w:val="21"/>
+          <w:lang w:eastAsia="es-AR"/>
+        </w:rPr>
+        <w:t>char</w:t>
+      </w:r>
+      <w:proofErr w:type="spellEnd"/>
+      <w:r>
+        <w:rPr>
+          <w:rFonts w:ascii="Consolas" w:eastAsia="Times New Roman" w:hAnsi="Consolas" w:cs="Times New Roman"/>
+          <w:color w:val="FFFFFF"/>
+          <w:sz w:val="21"/>
+          <w:szCs w:val="21"/>
+          <w:lang w:eastAsia="es-AR"/>
+        </w:rPr>
+        <w:t xml:space="preserve"> </w:t>
       </w:r>
       <w:proofErr w:type="spellStart"/>
       <w:proofErr w:type="gramStart"/>
       <w:r>
         <w:rPr>
           <w:rFonts w:ascii="Consolas" w:eastAsia="Times New Roman" w:hAnsi="Consolas" w:cs="Times New Roman"/>
-          <w:color w:val="FFFFFF"/>
-          <w:sz w:val="21"/>
-          <w:szCs w:val="21"/>
-          <w:lang w:val="en-US" w:eastAsia="es-AR"/>
-        </w:rPr>
-        <w:t>tok</w:t>
+          <w:color w:val="9CDCFE"/>
+          <w:sz w:val="21"/>
+          <w:szCs w:val="21"/>
+          <w:lang w:eastAsia="es-AR"/>
+        </w:rPr>
+        <w:t>nomArchi</w:t>
       </w:r>
       <w:proofErr w:type="spellEnd"/>
       <w:r>
@@ -1487,11 +1573,21 @@
           <w:color w:val="FFFFFF"/>
           <w:sz w:val="21"/>
           <w:szCs w:val="21"/>
-          <w:lang w:val="en-US" w:eastAsia="es-AR"/>
-        </w:rPr>
-        <w:t>;</w:t>
+          <w:lang w:eastAsia="es-AR"/>
+        </w:rPr>
+        <w:t>[</w:t>
       </w:r>
       <w:proofErr w:type="gramEnd"/>
+      <w:r>
+        <w:rPr>
+          <w:rFonts w:ascii="Consolas" w:eastAsia="Times New Roman" w:hAnsi="Consolas" w:cs="Times New Roman"/>
+          <w:color w:val="FFFFFF"/>
+          <w:sz w:val="21"/>
+          <w:szCs w:val="21"/>
+          <w:lang w:eastAsia="es-AR"/>
+        </w:rPr>
+        <w:t>TAMNOM];</w:t>
+      </w:r>
     </w:p>
     <w:p>
       <w:pPr>
@@ -1502,50 +1598,271 @@
           <w:color w:val="FFFFFF"/>
           <w:sz w:val="21"/>
           <w:szCs w:val="21"/>
-          <w:lang w:val="en-US" w:eastAsia="es-AR"/>
-        </w:rPr>
-      </w:pPr>
-      <w:r>
-        <w:rPr>
-          <w:rFonts w:ascii="Consolas" w:eastAsia="Times New Roman" w:hAnsi="Consolas" w:cs="Times New Roman"/>
-          <w:color w:val="FFFFFF"/>
-          <w:sz w:val="21"/>
-          <w:szCs w:val="21"/>
-          <w:lang w:val="en-US" w:eastAsia="es-AR"/>
+          <w:lang w:eastAsia="es-AR"/>
+        </w:rPr>
+      </w:pPr>
+      <w:r>
+        <w:rPr>
+          <w:rFonts w:ascii="Consolas" w:eastAsia="Times New Roman" w:hAnsi="Consolas" w:cs="Times New Roman"/>
+          <w:color w:val="FFFFFF"/>
+          <w:sz w:val="21"/>
+          <w:szCs w:val="21"/>
+          <w:lang w:eastAsia="es-AR"/>
         </w:rPr>
         <w:t xml:space="preserve">    </w:t>
       </w:r>
+      <w:proofErr w:type="spellStart"/>
       <w:r>
         <w:rPr>
           <w:rFonts w:ascii="Consolas" w:eastAsia="Times New Roman" w:hAnsi="Consolas" w:cs="Times New Roman"/>
           <w:color w:val="569CD6"/>
           <w:sz w:val="21"/>
           <w:szCs w:val="21"/>
-          <w:lang w:val="en-US" w:eastAsia="es-AR"/>
-        </w:rPr>
-        <w:t>char</w:t>
-      </w:r>
-      <w:r>
-        <w:rPr>
-          <w:rFonts w:ascii="Consolas" w:eastAsia="Times New Roman" w:hAnsi="Consolas" w:cs="Times New Roman"/>
-          <w:color w:val="FFFFFF"/>
-          <w:sz w:val="21"/>
-          <w:szCs w:val="21"/>
-          <w:lang w:val="en-US" w:eastAsia="es-AR"/>
+          <w:lang w:eastAsia="es-AR"/>
+        </w:rPr>
+        <w:t>int</w:t>
+      </w:r>
+      <w:proofErr w:type="spellEnd"/>
+      <w:r>
+        <w:rPr>
+          <w:rFonts w:ascii="Consolas" w:eastAsia="Times New Roman" w:hAnsi="Consolas" w:cs="Times New Roman"/>
+          <w:color w:val="FFFFFF"/>
+          <w:sz w:val="21"/>
+          <w:szCs w:val="21"/>
+          <w:lang w:eastAsia="es-AR"/>
+        </w:rPr>
+        <w:t xml:space="preserve"> l;</w:t>
+      </w:r>
+    </w:p>
+    <w:p>
+      <w:pPr>
+        <w:shd w:val="clear" w:color="auto" w:fill="000000"/>
+        <w:spacing w:after="0" w:line="285" w:lineRule="atLeast"/>
+        <w:rPr>
+          <w:rFonts w:ascii="Consolas" w:eastAsia="Times New Roman" w:hAnsi="Consolas" w:cs="Times New Roman"/>
+          <w:color w:val="FFFFFF"/>
+          <w:sz w:val="21"/>
+          <w:szCs w:val="21"/>
+          <w:lang w:val="es-AR" w:eastAsia="es-AR"/>
+        </w:rPr>
+      </w:pPr>
+      <w:r>
+        <w:rPr>
+          <w:rFonts w:ascii="Consolas" w:eastAsia="Times New Roman" w:hAnsi="Consolas" w:cs="Times New Roman"/>
+          <w:color w:val="7CA668"/>
+          <w:sz w:val="21"/>
+          <w:szCs w:val="21"/>
+          <w:lang w:eastAsia="es-AR"/>
+        </w:rPr>
+        <w:t xml:space="preserve">    </w:t>
+      </w:r>
+      <w:r>
+        <w:rPr>
+          <w:rFonts w:ascii="Consolas" w:eastAsia="Times New Roman" w:hAnsi="Consolas" w:cs="Times New Roman"/>
+          <w:color w:val="7CA668"/>
+          <w:sz w:val="21"/>
+          <w:szCs w:val="21"/>
+          <w:lang w:val="es-AR" w:eastAsia="es-AR"/>
+        </w:rPr>
+        <w:t>/***************************Se abre el Archivo Fuente******************/</w:t>
+      </w:r>
+    </w:p>
+    <w:p>
+      <w:pPr>
+        <w:shd w:val="clear" w:color="auto" w:fill="000000"/>
+        <w:spacing w:after="0" w:line="285" w:lineRule="atLeast"/>
+        <w:rPr>
+          <w:rFonts w:ascii="Consolas" w:eastAsia="Times New Roman" w:hAnsi="Consolas" w:cs="Times New Roman"/>
+          <w:color w:val="FFFFFF"/>
+          <w:sz w:val="21"/>
+          <w:szCs w:val="21"/>
+          <w:lang w:val="es-AR" w:eastAsia="es-AR"/>
+        </w:rPr>
+      </w:pPr>
+      <w:r>
+        <w:rPr>
+          <w:rFonts w:ascii="Consolas" w:eastAsia="Times New Roman" w:hAnsi="Consolas" w:cs="Times New Roman"/>
+          <w:color w:val="FFFFFF"/>
+          <w:sz w:val="21"/>
+          <w:szCs w:val="21"/>
+          <w:lang w:val="es-AR" w:eastAsia="es-AR"/>
+        </w:rPr>
+        <w:t xml:space="preserve">    </w:t>
+      </w:r>
+      <w:r>
+        <w:rPr>
+          <w:rFonts w:ascii="Consolas" w:eastAsia="Times New Roman" w:hAnsi="Consolas" w:cs="Times New Roman"/>
+          <w:color w:val="7CA668"/>
+          <w:sz w:val="21"/>
+          <w:szCs w:val="21"/>
+          <w:lang w:val="es-AR" w:eastAsia="es-AR"/>
+        </w:rPr>
+        <w:t>// verifica errores posibles</w:t>
+      </w:r>
+    </w:p>
+    <w:p>
+      <w:pPr>
+        <w:shd w:val="clear" w:color="auto" w:fill="000000"/>
+        <w:spacing w:after="0" w:line="285" w:lineRule="atLeast"/>
+        <w:rPr>
+          <w:rFonts w:ascii="Consolas" w:eastAsia="Times New Roman" w:hAnsi="Consolas" w:cs="Times New Roman"/>
+          <w:color w:val="FFFFFF"/>
+          <w:sz w:val="21"/>
+          <w:szCs w:val="21"/>
+          <w:lang w:val="es-AR" w:eastAsia="es-AR"/>
+        </w:rPr>
+      </w:pPr>
+      <w:r>
+        <w:rPr>
+          <w:rFonts w:ascii="Consolas" w:eastAsia="Times New Roman" w:hAnsi="Consolas" w:cs="Times New Roman"/>
+          <w:color w:val="FFFFFF"/>
+          <w:sz w:val="21"/>
+          <w:szCs w:val="21"/>
+          <w:lang w:val="es-AR" w:eastAsia="es-AR"/>
+        </w:rPr>
+        <w:t xml:space="preserve">    </w:t>
+      </w:r>
+      <w:proofErr w:type="spellStart"/>
+      <w:r>
+        <w:rPr>
+          <w:rFonts w:ascii="Consolas" w:eastAsia="Times New Roman" w:hAnsi="Consolas" w:cs="Times New Roman"/>
+          <w:color w:val="C586C0"/>
+          <w:sz w:val="21"/>
+          <w:szCs w:val="21"/>
+          <w:lang w:val="es-AR" w:eastAsia="es-AR"/>
+        </w:rPr>
+        <w:t>if</w:t>
+      </w:r>
+      <w:proofErr w:type="spellEnd"/>
+      <w:r>
+        <w:rPr>
+          <w:rFonts w:ascii="Consolas" w:eastAsia="Times New Roman" w:hAnsi="Consolas" w:cs="Times New Roman"/>
+          <w:color w:val="FFFFFF"/>
+          <w:sz w:val="21"/>
+          <w:szCs w:val="21"/>
+          <w:lang w:val="es-AR" w:eastAsia="es-AR"/>
+        </w:rPr>
+        <w:t xml:space="preserve"> (</w:t>
+      </w:r>
+      <w:proofErr w:type="spellStart"/>
+      <w:r>
+        <w:rPr>
+          <w:rFonts w:ascii="Consolas" w:eastAsia="Times New Roman" w:hAnsi="Consolas" w:cs="Times New Roman"/>
+          <w:color w:val="FFFFFF"/>
+          <w:sz w:val="21"/>
+          <w:szCs w:val="21"/>
+          <w:lang w:val="es-AR" w:eastAsia="es-AR"/>
+        </w:rPr>
+        <w:t>argc</w:t>
+      </w:r>
+      <w:proofErr w:type="spellEnd"/>
+      <w:r>
+        <w:rPr>
+          <w:rFonts w:ascii="Consolas" w:eastAsia="Times New Roman" w:hAnsi="Consolas" w:cs="Times New Roman"/>
+          <w:color w:val="FFFFFF"/>
+          <w:sz w:val="21"/>
+          <w:szCs w:val="21"/>
+          <w:lang w:val="es-AR" w:eastAsia="es-AR"/>
         </w:rPr>
         <w:t xml:space="preserve"> </w:t>
+      </w:r>
+      <w:r>
+        <w:rPr>
+          <w:rFonts w:ascii="Consolas" w:eastAsia="Times New Roman" w:hAnsi="Consolas" w:cs="Times New Roman"/>
+          <w:color w:val="D4D4D4"/>
+          <w:sz w:val="21"/>
+          <w:szCs w:val="21"/>
+          <w:lang w:val="es-AR" w:eastAsia="es-AR"/>
+        </w:rPr>
+        <w:t>==</w:t>
+      </w:r>
+      <w:r>
+        <w:rPr>
+          <w:rFonts w:ascii="Consolas" w:eastAsia="Times New Roman" w:hAnsi="Consolas" w:cs="Times New Roman"/>
+          <w:color w:val="FFFFFF"/>
+          <w:sz w:val="21"/>
+          <w:szCs w:val="21"/>
+          <w:lang w:val="es-AR" w:eastAsia="es-AR"/>
+        </w:rPr>
+        <w:t xml:space="preserve"> </w:t>
+      </w:r>
+      <w:r>
+        <w:rPr>
+          <w:rFonts w:ascii="Consolas" w:eastAsia="Times New Roman" w:hAnsi="Consolas" w:cs="Times New Roman"/>
+          <w:color w:val="B5CEA8"/>
+          <w:sz w:val="21"/>
+          <w:szCs w:val="21"/>
+          <w:lang w:val="es-AR" w:eastAsia="es-AR"/>
+        </w:rPr>
+        <w:t>1</w:t>
+      </w:r>
+      <w:r>
+        <w:rPr>
+          <w:rFonts w:ascii="Consolas" w:eastAsia="Times New Roman" w:hAnsi="Consolas" w:cs="Times New Roman"/>
+          <w:color w:val="FFFFFF"/>
+          <w:sz w:val="21"/>
+          <w:szCs w:val="21"/>
+          <w:lang w:val="es-AR" w:eastAsia="es-AR"/>
+        </w:rPr>
+        <w:t>)</w:t>
+      </w:r>
+    </w:p>
+    <w:p>
+      <w:pPr>
+        <w:shd w:val="clear" w:color="auto" w:fill="000000"/>
+        <w:spacing w:after="0" w:line="285" w:lineRule="atLeast"/>
+        <w:rPr>
+          <w:rFonts w:ascii="Consolas" w:eastAsia="Times New Roman" w:hAnsi="Consolas" w:cs="Times New Roman"/>
+          <w:color w:val="FFFFFF"/>
+          <w:sz w:val="21"/>
+          <w:szCs w:val="21"/>
+          <w:lang w:val="es-AR" w:eastAsia="es-AR"/>
+        </w:rPr>
+      </w:pPr>
+      <w:r>
+        <w:rPr>
+          <w:rFonts w:ascii="Consolas" w:eastAsia="Times New Roman" w:hAnsi="Consolas" w:cs="Times New Roman"/>
+          <w:color w:val="FFFFFF"/>
+          <w:sz w:val="21"/>
+          <w:szCs w:val="21"/>
+          <w:lang w:val="es-AR" w:eastAsia="es-AR"/>
+        </w:rPr>
+        <w:t>    {</w:t>
+      </w:r>
+    </w:p>
+    <w:p>
+      <w:pPr>
+        <w:shd w:val="clear" w:color="auto" w:fill="000000"/>
+        <w:spacing w:after="0" w:line="285" w:lineRule="atLeast"/>
+        <w:rPr>
+          <w:rFonts w:ascii="Consolas" w:eastAsia="Times New Roman" w:hAnsi="Consolas" w:cs="Times New Roman"/>
+          <w:color w:val="FFFFFF"/>
+          <w:sz w:val="21"/>
+          <w:szCs w:val="21"/>
+          <w:lang w:val="es-AR" w:eastAsia="es-AR"/>
+        </w:rPr>
+      </w:pPr>
+      <w:r>
+        <w:rPr>
+          <w:rFonts w:ascii="Consolas" w:eastAsia="Times New Roman" w:hAnsi="Consolas" w:cs="Times New Roman"/>
+          <w:color w:val="FFFFFF"/>
+          <w:sz w:val="21"/>
+          <w:szCs w:val="21"/>
+          <w:lang w:val="es-AR" w:eastAsia="es-AR"/>
+        </w:rPr>
+        <w:t xml:space="preserve">        </w:t>
       </w:r>
       <w:proofErr w:type="spellStart"/>
       <w:proofErr w:type="gramStart"/>
       <w:r>
         <w:rPr>
           <w:rFonts w:ascii="Consolas" w:eastAsia="Times New Roman" w:hAnsi="Consolas" w:cs="Times New Roman"/>
-          <w:color w:val="9CDCFE"/>
-          <w:sz w:val="21"/>
-          <w:szCs w:val="21"/>
-          <w:lang w:val="en-US" w:eastAsia="es-AR"/>
-        </w:rPr>
-        <w:t>nomArchi</w:t>
+          <w:color w:val="DCDCAA"/>
+          <w:sz w:val="21"/>
+          <w:szCs w:val="21"/>
+          <w:lang w:val="es-AR" w:eastAsia="es-AR"/>
+        </w:rPr>
+        <w:t>printf</w:t>
       </w:r>
       <w:proofErr w:type="spellEnd"/>
       <w:r>
@@ -1554,20 +1871,72 @@
           <w:color w:val="FFFFFF"/>
           <w:sz w:val="21"/>
           <w:szCs w:val="21"/>
-          <w:lang w:val="en-US" w:eastAsia="es-AR"/>
-        </w:rPr>
-        <w:t>[</w:t>
+          <w:lang w:val="es-AR" w:eastAsia="es-AR"/>
+        </w:rPr>
+        <w:t>(</w:t>
       </w:r>
       <w:proofErr w:type="gramEnd"/>
       <w:r>
         <w:rPr>
           <w:rFonts w:ascii="Consolas" w:eastAsia="Times New Roman" w:hAnsi="Consolas" w:cs="Times New Roman"/>
-          <w:color w:val="FFFFFF"/>
-          <w:sz w:val="21"/>
-          <w:szCs w:val="21"/>
-          <w:lang w:val="en-US" w:eastAsia="es-AR"/>
-        </w:rPr>
-        <w:t>TAMNOM];</w:t>
+          <w:color w:val="CE9178"/>
+          <w:sz w:val="21"/>
+          <w:szCs w:val="21"/>
+          <w:lang w:val="es-AR" w:eastAsia="es-AR"/>
+        </w:rPr>
+        <w:t xml:space="preserve">"Debe ingresar el nombre del archivo fuente (en lenguaje Micro) en la </w:t>
+      </w:r>
+      <w:proofErr w:type="spellStart"/>
+      <w:r>
+        <w:rPr>
+          <w:rFonts w:ascii="Consolas" w:eastAsia="Times New Roman" w:hAnsi="Consolas" w:cs="Times New Roman"/>
+          <w:color w:val="CE9178"/>
+          <w:sz w:val="21"/>
+          <w:szCs w:val="21"/>
+          <w:lang w:val="es-AR" w:eastAsia="es-AR"/>
+        </w:rPr>
+        <w:t>linea</w:t>
+      </w:r>
+      <w:proofErr w:type="spellEnd"/>
+      <w:r>
+        <w:rPr>
+          <w:rFonts w:ascii="Consolas" w:eastAsia="Times New Roman" w:hAnsi="Consolas" w:cs="Times New Roman"/>
+          <w:color w:val="CE9178"/>
+          <w:sz w:val="21"/>
+          <w:szCs w:val="21"/>
+          <w:lang w:val="es-AR" w:eastAsia="es-AR"/>
+        </w:rPr>
+        <w:t xml:space="preserve"> de comandos</w:t>
+      </w:r>
+      <w:r>
+        <w:rPr>
+          <w:rFonts w:ascii="Consolas" w:eastAsia="Times New Roman" w:hAnsi="Consolas" w:cs="Times New Roman"/>
+          <w:color w:val="569CD6"/>
+          <w:sz w:val="21"/>
+          <w:szCs w:val="21"/>
+          <w:lang w:val="es-AR" w:eastAsia="es-AR"/>
+        </w:rPr>
+        <w:t>\n</w:t>
+      </w:r>
+      <w:r>
+        <w:rPr>
+          <w:rFonts w:ascii="Consolas" w:eastAsia="Times New Roman" w:hAnsi="Consolas" w:cs="Times New Roman"/>
+          <w:color w:val="CE9178"/>
+          <w:sz w:val="21"/>
+          <w:szCs w:val="21"/>
+          <w:lang w:val="es-AR" w:eastAsia="es-AR"/>
+        </w:rPr>
+        <w:t>"</w:t>
+      </w:r>
+      <w:r>
+        <w:rPr>
+          <w:rFonts w:ascii="Consolas" w:eastAsia="Times New Roman" w:hAnsi="Consolas" w:cs="Times New Roman"/>
+          <w:color w:val="FFFFFF"/>
+          <w:sz w:val="21"/>
+          <w:szCs w:val="21"/>
+          <w:lang w:val="es-AR" w:eastAsia="es-AR"/>
+        </w:rPr>
+        <w:t>);</w:t>
       </w:r>
     </w:p>
     <w:p>
@@ -1579,51 +1948,71 @@
           <w:color w:val="FFFFFF"/>
           <w:sz w:val="21"/>
           <w:szCs w:val="21"/>
-          <w:lang w:val="en-US" w:eastAsia="es-AR"/>
-        </w:rPr>
-      </w:pPr>
-      <w:r>
-        <w:rPr>
-          <w:rFonts w:ascii="Consolas" w:eastAsia="Times New Roman" w:hAnsi="Consolas" w:cs="Times New Roman"/>
-          <w:color w:val="FFFFFF"/>
-          <w:sz w:val="21"/>
-          <w:szCs w:val="21"/>
-          <w:lang w:val="en-US" w:eastAsia="es-AR"/>
-        </w:rPr>
-        <w:t xml:space="preserve">    </w:t>
-      </w:r>
-      <w:r>
-        <w:rPr>
-          <w:rFonts w:ascii="Consolas" w:eastAsia="Times New Roman" w:hAnsi="Consolas" w:cs="Times New Roman"/>
-          <w:color w:val="569CD6"/>
-          <w:sz w:val="21"/>
-          <w:szCs w:val="21"/>
-          <w:lang w:val="en-US" w:eastAsia="es-AR"/>
-        </w:rPr>
-        <w:t>int</w:t>
-      </w:r>
-      <w:r>
-        <w:rPr>
-          <w:rFonts w:ascii="Consolas" w:eastAsia="Times New Roman" w:hAnsi="Consolas" w:cs="Times New Roman"/>
-          <w:color w:val="FFFFFF"/>
-          <w:sz w:val="21"/>
-          <w:szCs w:val="21"/>
-          <w:lang w:val="en-US" w:eastAsia="es-AR"/>
+          <w:lang w:val="es-AR" w:eastAsia="es-AR"/>
+        </w:rPr>
+      </w:pPr>
+      <w:r>
+        <w:rPr>
+          <w:rFonts w:ascii="Consolas" w:eastAsia="Times New Roman" w:hAnsi="Consolas" w:cs="Times New Roman"/>
+          <w:color w:val="FFFFFF"/>
+          <w:sz w:val="21"/>
+          <w:szCs w:val="21"/>
+          <w:lang w:val="es-AR" w:eastAsia="es-AR"/>
+        </w:rPr>
+        <w:t xml:space="preserve">        </w:t>
+      </w:r>
+      <w:proofErr w:type="spellStart"/>
+      <w:r>
+        <w:rPr>
+          <w:rFonts w:ascii="Consolas" w:eastAsia="Times New Roman" w:hAnsi="Consolas" w:cs="Times New Roman"/>
+          <w:color w:val="C586C0"/>
+          <w:sz w:val="21"/>
+          <w:szCs w:val="21"/>
+          <w:lang w:val="es-AR" w:eastAsia="es-AR"/>
+        </w:rPr>
+        <w:t>return</w:t>
+      </w:r>
+      <w:proofErr w:type="spellEnd"/>
+      <w:r>
+        <w:rPr>
+          <w:rFonts w:ascii="Consolas" w:eastAsia="Times New Roman" w:hAnsi="Consolas" w:cs="Times New Roman"/>
+          <w:color w:val="FFFFFF"/>
+          <w:sz w:val="21"/>
+          <w:szCs w:val="21"/>
+          <w:lang w:val="es-AR" w:eastAsia="es-AR"/>
         </w:rPr>
         <w:t xml:space="preserve"> </w:t>
       </w:r>
-      <w:proofErr w:type="gramStart"/>
-      <w:r>
-        <w:rPr>
-          <w:rFonts w:ascii="Consolas" w:eastAsia="Times New Roman" w:hAnsi="Consolas" w:cs="Times New Roman"/>
-          <w:color w:val="FFFFFF"/>
-          <w:sz w:val="21"/>
-          <w:szCs w:val="21"/>
-          <w:lang w:val="en-US" w:eastAsia="es-AR"/>
-        </w:rPr>
-        <w:t>l;</w:t>
-      </w:r>
-      <w:proofErr w:type="gramEnd"/>
+      <w:r>
+        <w:rPr>
+          <w:rFonts w:ascii="Consolas" w:eastAsia="Times New Roman" w:hAnsi="Consolas" w:cs="Times New Roman"/>
+          <w:color w:val="D4D4D4"/>
+          <w:sz w:val="21"/>
+          <w:szCs w:val="21"/>
+          <w:lang w:val="es-AR" w:eastAsia="es-AR"/>
+        </w:rPr>
+        <w:t>-</w:t>
+      </w:r>
+      <w:r>
+        <w:rPr>
+          <w:rFonts w:ascii="Consolas" w:eastAsia="Times New Roman" w:hAnsi="Consolas" w:cs="Times New Roman"/>
+          <w:color w:val="B5CEA8"/>
+          <w:sz w:val="21"/>
+          <w:szCs w:val="21"/>
+          <w:lang w:val="es-AR" w:eastAsia="es-AR"/>
+        </w:rPr>
+        <w:t>1</w:t>
+      </w:r>
+      <w:r>
+        <w:rPr>
+          <w:rFonts w:ascii="Consolas" w:eastAsia="Times New Roman" w:hAnsi="Consolas" w:cs="Times New Roman"/>
+          <w:color w:val="FFFFFF"/>
+          <w:sz w:val="21"/>
+          <w:szCs w:val="21"/>
+          <w:lang w:val="es-AR" w:eastAsia="es-AR"/>
+        </w:rPr>
+        <w:t>;</w:t>
+      </w:r>
     </w:p>
     <w:p>
       <w:pPr>
@@ -1640,22 +2029,22 @@
       <w:r>
         <w:rPr>
           <w:rFonts w:ascii="Consolas" w:eastAsia="Times New Roman" w:hAnsi="Consolas" w:cs="Times New Roman"/>
+          <w:color w:val="FFFFFF"/>
+          <w:sz w:val="21"/>
+          <w:szCs w:val="21"/>
+          <w:lang w:val="es-AR" w:eastAsia="es-AR"/>
+        </w:rPr>
+        <w:t>    }</w:t>
+      </w:r>
+      <w:r>
+        <w:rPr>
+          <w:rFonts w:ascii="Consolas" w:eastAsia="Times New Roman" w:hAnsi="Consolas" w:cs="Times New Roman"/>
           <w:color w:val="7CA668"/>
           <w:sz w:val="21"/>
           <w:szCs w:val="21"/>
-          <w:lang w:val="en-US" w:eastAsia="es-AR"/>
-        </w:rPr>
-        <w:t xml:space="preserve">    </w:t>
-      </w:r>
-      <w:r>
-        <w:rPr>
-          <w:rFonts w:ascii="Consolas" w:eastAsia="Times New Roman" w:hAnsi="Consolas" w:cs="Times New Roman"/>
-          <w:color w:val="7CA668"/>
-          <w:sz w:val="21"/>
-          <w:szCs w:val="21"/>
-          <w:lang w:val="es-AR" w:eastAsia="es-AR"/>
-        </w:rPr>
-        <w:t>/***************************Se abre el Archivo Fuente******************/</w:t>
+          <w:lang w:val="es-AR" w:eastAsia="es-AR"/>
+        </w:rPr>
+        <w:t xml:space="preserve"> // no puso nombre de archivo fuente</w:t>
       </w:r>
     </w:p>
     <w:p>
@@ -1670,26 +2059,6 @@
           <w:lang w:val="es-AR" w:eastAsia="es-AR"/>
         </w:rPr>
       </w:pPr>
-      <w:r>
-        <w:rPr>
-          <w:rFonts w:ascii="Consolas" w:eastAsia="Times New Roman" w:hAnsi="Consolas" w:cs="Times New Roman"/>
-          <w:color w:val="FFFFFF"/>
-          <w:sz w:val="21"/>
-          <w:szCs w:val="21"/>
-          <w:lang w:val="es-AR" w:eastAsia="es-AR"/>
-        </w:rPr>
-        <w:t xml:space="preserve">    </w:t>
-      </w:r>
-      <w:r>
-        <w:rPr>
-          <w:rFonts w:ascii="Consolas" w:eastAsia="Times New Roman" w:hAnsi="Consolas" w:cs="Times New Roman"/>
-          <w:color w:val="7CA668"/>
-          <w:sz w:val="21"/>
-          <w:szCs w:val="21"/>
-          <w:lang w:val="es-AR" w:eastAsia="es-AR"/>
-        </w:rPr>
-        <w:t>// verifica errores posibles</w:t>
-      </w:r>
     </w:p>
     <w:p>
       <w:pPr>
@@ -1736,6 +2105,7 @@
         <w:t xml:space="preserve"> (</w:t>
       </w:r>
       <w:proofErr w:type="spellStart"/>
+      <w:proofErr w:type="gramStart"/>
       <w:r>
         <w:rPr>
           <w:rFonts w:ascii="Consolas" w:eastAsia="Times New Roman" w:hAnsi="Consolas" w:cs="Times New Roman"/>
@@ -1765,7 +2135,18 @@
           <w:szCs w:val="21"/>
           <w:lang w:val="es-AR" w:eastAsia="es-AR"/>
         </w:rPr>
-        <w:t>==</w:t>
+        <w:t>!</w:t>
+      </w:r>
+      <w:proofErr w:type="gramEnd"/>
+      <w:r>
+        <w:rPr>
+          <w:rFonts w:ascii="Consolas" w:eastAsia="Times New Roman" w:hAnsi="Consolas" w:cs="Times New Roman"/>
+          <w:color w:val="D4D4D4"/>
+          <w:sz w:val="21"/>
+          <w:szCs w:val="21"/>
+          <w:lang w:val="es-AR" w:eastAsia="es-AR"/>
+        </w:rPr>
+        <w:t>=</w:t>
       </w:r>
       <w:r>
         <w:rPr>
@@ -1785,7 +2166,7 @@
           <w:szCs w:val="21"/>
           <w:lang w:val="es-AR" w:eastAsia="es-AR"/>
         </w:rPr>
-        <w:t>1</w:t>
+        <w:t>2</w:t>
       </w:r>
       <w:r>
         <w:rPr>
@@ -1875,29 +2256,7 @@
           <w:szCs w:val="21"/>
           <w:lang w:val="es-AR" w:eastAsia="es-AR"/>
         </w:rPr>
-        <w:t xml:space="preserve">"Debe ingresar el nombre del archivo fuente (en lenguaje Micro) en la </w:t>
-      </w:r>
-      <w:proofErr w:type="spellStart"/>
-      <w:r>
-        <w:rPr>
-          <w:rFonts w:ascii="Consolas" w:eastAsia="Times New Roman" w:hAnsi="Consolas" w:cs="Times New Roman"/>
-          <w:color w:val="CE9178"/>
-          <w:sz w:val="21"/>
-          <w:szCs w:val="21"/>
-          <w:lang w:val="es-AR" w:eastAsia="es-AR"/>
-        </w:rPr>
-        <w:t>linea</w:t>
-      </w:r>
-      <w:proofErr w:type="spellEnd"/>
-      <w:r>
-        <w:rPr>
-          <w:rFonts w:ascii="Consolas" w:eastAsia="Times New Roman" w:hAnsi="Consolas" w:cs="Times New Roman"/>
-          <w:color w:val="CE9178"/>
-          <w:sz w:val="21"/>
-          <w:szCs w:val="21"/>
-          <w:lang w:val="es-AR" w:eastAsia="es-AR"/>
-        </w:rPr>
-        <w:t xml:space="preserve"> de comandos</w:t>
+        <w:t>"Numero incorrecto de argumentos</w:t>
       </w:r>
       <w:r>
         <w:rPr>
@@ -2035,7 +2394,7 @@
           <w:szCs w:val="21"/>
           <w:lang w:val="es-AR" w:eastAsia="es-AR"/>
         </w:rPr>
-        <w:t xml:space="preserve"> // no puso nombre de archivo fuente</w:t>
+        <w:t xml:space="preserve"> // los argumentos deben ser 2</w:t>
       </w:r>
     </w:p>
     <w:p>
@@ -2060,7 +2419,7 @@
           <w:color w:val="FFFFFF"/>
           <w:sz w:val="21"/>
           <w:szCs w:val="21"/>
-          <w:lang w:val="es-AR" w:eastAsia="es-AR"/>
+          <w:lang w:val="en-US" w:eastAsia="es-AR"/>
         </w:rPr>
       </w:pPr>
       <w:r>
@@ -2072,40 +2431,18 @@
           <w:lang w:val="es-AR" w:eastAsia="es-AR"/>
         </w:rPr>
         <w:t xml:space="preserve">    </w:t>
-      </w:r>
-      <w:proofErr w:type="spellStart"/>
-      <w:r>
-        <w:rPr>
-          <w:rFonts w:ascii="Consolas" w:eastAsia="Times New Roman" w:hAnsi="Consolas" w:cs="Times New Roman"/>
-          <w:color w:val="C586C0"/>
-          <w:sz w:val="21"/>
-          <w:szCs w:val="21"/>
-          <w:lang w:val="es-AR" w:eastAsia="es-AR"/>
-        </w:rPr>
-        <w:t>if</w:t>
-      </w:r>
-      <w:proofErr w:type="spellEnd"/>
-      <w:r>
-        <w:rPr>
-          <w:rFonts w:ascii="Consolas" w:eastAsia="Times New Roman" w:hAnsi="Consolas" w:cs="Times New Roman"/>
-          <w:color w:val="FFFFFF"/>
-          <w:sz w:val="21"/>
-          <w:szCs w:val="21"/>
-          <w:lang w:val="es-AR" w:eastAsia="es-AR"/>
-        </w:rPr>
-        <w:t xml:space="preserve"> (</w:t>
       </w:r>
       <w:proofErr w:type="spellStart"/>
       <w:proofErr w:type="gramStart"/>
       <w:r>
         <w:rPr>
           <w:rFonts w:ascii="Consolas" w:eastAsia="Times New Roman" w:hAnsi="Consolas" w:cs="Times New Roman"/>
-          <w:color w:val="FFFFFF"/>
-          <w:sz w:val="21"/>
-          <w:szCs w:val="21"/>
-          <w:lang w:val="es-AR" w:eastAsia="es-AR"/>
-        </w:rPr>
-        <w:t>argc</w:t>
+          <w:color w:val="DCDCAA"/>
+          <w:sz w:val="21"/>
+          <w:szCs w:val="21"/>
+          <w:lang w:val="en-US" w:eastAsia="es-AR"/>
+        </w:rPr>
+        <w:t>strcpy</w:t>
       </w:r>
       <w:proofErr w:type="spellEnd"/>
       <w:r>
@@ -2114,40 +2451,54 @@
           <w:color w:val="FFFFFF"/>
           <w:sz w:val="21"/>
           <w:szCs w:val="21"/>
-          <w:lang w:val="es-AR" w:eastAsia="es-AR"/>
-        </w:rPr>
-        <w:t xml:space="preserve"> </w:t>
-      </w:r>
-      <w:r>
-        <w:rPr>
-          <w:rFonts w:ascii="Consolas" w:eastAsia="Times New Roman" w:hAnsi="Consolas" w:cs="Times New Roman"/>
-          <w:color w:val="D4D4D4"/>
-          <w:sz w:val="21"/>
-          <w:szCs w:val="21"/>
-          <w:lang w:val="es-AR" w:eastAsia="es-AR"/>
-        </w:rPr>
-        <w:t>!</w:t>
-      </w:r>
+          <w:lang w:val="en-US" w:eastAsia="es-AR"/>
+        </w:rPr>
+        <w:t>(</w:t>
+      </w:r>
+      <w:proofErr w:type="spellStart"/>
       <w:proofErr w:type="gramEnd"/>
       <w:r>
         <w:rPr>
           <w:rFonts w:ascii="Consolas" w:eastAsia="Times New Roman" w:hAnsi="Consolas" w:cs="Times New Roman"/>
-          <w:color w:val="D4D4D4"/>
-          <w:sz w:val="21"/>
-          <w:szCs w:val="21"/>
-          <w:lang w:val="es-AR" w:eastAsia="es-AR"/>
-        </w:rPr>
-        <w:t>=</w:t>
-      </w:r>
-      <w:r>
-        <w:rPr>
-          <w:rFonts w:ascii="Consolas" w:eastAsia="Times New Roman" w:hAnsi="Consolas" w:cs="Times New Roman"/>
-          <w:color w:val="FFFFFF"/>
-          <w:sz w:val="21"/>
-          <w:szCs w:val="21"/>
-          <w:lang w:val="es-AR" w:eastAsia="es-AR"/>
-        </w:rPr>
-        <w:t xml:space="preserve"> </w:t>
+          <w:color w:val="FFFFFF"/>
+          <w:sz w:val="21"/>
+          <w:szCs w:val="21"/>
+          <w:lang w:val="en-US" w:eastAsia="es-AR"/>
+        </w:rPr>
+        <w:t>nomArchi</w:t>
+      </w:r>
+      <w:proofErr w:type="spellEnd"/>
+      <w:r>
+        <w:rPr>
+          <w:rFonts w:ascii="Consolas" w:eastAsia="Times New Roman" w:hAnsi="Consolas" w:cs="Times New Roman"/>
+          <w:color w:val="FFFFFF"/>
+          <w:sz w:val="21"/>
+          <w:szCs w:val="21"/>
+          <w:lang w:val="en-US" w:eastAsia="es-AR"/>
+        </w:rPr>
+        <w:t xml:space="preserve">, </w:t>
+      </w:r>
+      <w:proofErr w:type="spellStart"/>
+      <w:r>
+        <w:rPr>
+          <w:rFonts w:ascii="Consolas" w:eastAsia="Times New Roman" w:hAnsi="Consolas" w:cs="Times New Roman"/>
+          <w:color w:val="9CDCFE"/>
+          <w:sz w:val="21"/>
+          <w:szCs w:val="21"/>
+          <w:lang w:val="en-US" w:eastAsia="es-AR"/>
+        </w:rPr>
+        <w:t>argv</w:t>
+      </w:r>
+      <w:proofErr w:type="spellEnd"/>
+      <w:r>
+        <w:rPr>
+          <w:rFonts w:ascii="Consolas" w:eastAsia="Times New Roman" w:hAnsi="Consolas" w:cs="Times New Roman"/>
+          <w:color w:val="FFFFFF"/>
+          <w:sz w:val="21"/>
+          <w:szCs w:val="21"/>
+          <w:lang w:val="en-US" w:eastAsia="es-AR"/>
+        </w:rPr>
+        <w:t>[</w:t>
       </w:r>
       <w:r>
         <w:rPr>
@@ -2155,19 +2506,19 @@
           <w:color w:val="B5CEA8"/>
           <w:sz w:val="21"/>
           <w:szCs w:val="21"/>
-          <w:lang w:val="es-AR" w:eastAsia="es-AR"/>
-        </w:rPr>
-        <w:t>2</w:t>
-      </w:r>
-      <w:r>
-        <w:rPr>
-          <w:rFonts w:ascii="Consolas" w:eastAsia="Times New Roman" w:hAnsi="Consolas" w:cs="Times New Roman"/>
-          <w:color w:val="FFFFFF"/>
-          <w:sz w:val="21"/>
-          <w:szCs w:val="21"/>
-          <w:lang w:val="es-AR" w:eastAsia="es-AR"/>
-        </w:rPr>
-        <w:t>)</w:t>
+          <w:lang w:val="en-US" w:eastAsia="es-AR"/>
+        </w:rPr>
+        <w:t>1</w:t>
+      </w:r>
+      <w:r>
+        <w:rPr>
+          <w:rFonts w:ascii="Consolas" w:eastAsia="Times New Roman" w:hAnsi="Consolas" w:cs="Times New Roman"/>
+          <w:color w:val="FFFFFF"/>
+          <w:sz w:val="21"/>
+          <w:szCs w:val="21"/>
+          <w:lang w:val="en-US" w:eastAsia="es-AR"/>
+        </w:rPr>
+        <w:t>]);</w:t>
       </w:r>
     </w:p>
     <w:p>
@@ -2179,19 +2530,85 @@
           <w:color w:val="FFFFFF"/>
           <w:sz w:val="21"/>
           <w:szCs w:val="21"/>
-          <w:lang w:val="es-AR" w:eastAsia="es-AR"/>
-        </w:rPr>
-      </w:pPr>
-      <w:r>
-        <w:rPr>
-          <w:rFonts w:ascii="Consolas" w:eastAsia="Times New Roman" w:hAnsi="Consolas" w:cs="Times New Roman"/>
-          <w:color w:val="FFFFFF"/>
-          <w:sz w:val="21"/>
-          <w:szCs w:val="21"/>
-          <w:lang w:val="es-AR" w:eastAsia="es-AR"/>
-        </w:rPr>
-        <w:t>    {</w:t>
-      </w:r>
+          <w:lang w:val="en-US" w:eastAsia="es-AR"/>
+        </w:rPr>
+      </w:pPr>
+      <w:r>
+        <w:rPr>
+          <w:rFonts w:ascii="Consolas" w:eastAsia="Times New Roman" w:hAnsi="Consolas" w:cs="Times New Roman"/>
+          <w:color w:val="FFFFFF"/>
+          <w:sz w:val="21"/>
+          <w:szCs w:val="21"/>
+          <w:lang w:val="en-US" w:eastAsia="es-AR"/>
+        </w:rPr>
+        <w:t xml:space="preserve">    l </w:t>
+      </w:r>
+      <w:r>
+        <w:rPr>
+          <w:rFonts w:ascii="Consolas" w:eastAsia="Times New Roman" w:hAnsi="Consolas" w:cs="Times New Roman"/>
+          <w:color w:val="D4D4D4"/>
+          <w:sz w:val="21"/>
+          <w:szCs w:val="21"/>
+          <w:lang w:val="en-US" w:eastAsia="es-AR"/>
+        </w:rPr>
+        <w:t>=</w:t>
+      </w:r>
+      <w:r>
+        <w:rPr>
+          <w:rFonts w:ascii="Consolas" w:eastAsia="Times New Roman" w:hAnsi="Consolas" w:cs="Times New Roman"/>
+          <w:color w:val="FFFFFF"/>
+          <w:sz w:val="21"/>
+          <w:szCs w:val="21"/>
+          <w:lang w:val="en-US" w:eastAsia="es-AR"/>
+        </w:rPr>
+        <w:t xml:space="preserve"> </w:t>
+      </w:r>
+      <w:proofErr w:type="spellStart"/>
+      <w:r>
+        <w:rPr>
+          <w:rFonts w:ascii="Consolas" w:eastAsia="Times New Roman" w:hAnsi="Consolas" w:cs="Times New Roman"/>
+          <w:color w:val="DCDCAA"/>
+          <w:sz w:val="21"/>
+          <w:szCs w:val="21"/>
+          <w:lang w:val="en-US" w:eastAsia="es-AR"/>
+        </w:rPr>
+        <w:t>strlen</w:t>
+      </w:r>
+      <w:proofErr w:type="spellEnd"/>
+      <w:r>
+        <w:rPr>
+          <w:rFonts w:ascii="Consolas" w:eastAsia="Times New Roman" w:hAnsi="Consolas" w:cs="Times New Roman"/>
+          <w:color w:val="FFFFFF"/>
+          <w:sz w:val="21"/>
+          <w:szCs w:val="21"/>
+          <w:lang w:val="en-US" w:eastAsia="es-AR"/>
+        </w:rPr>
+        <w:t>(</w:t>
+      </w:r>
+      <w:proofErr w:type="spellStart"/>
+      <w:r>
+        <w:rPr>
+          <w:rFonts w:ascii="Consolas" w:eastAsia="Times New Roman" w:hAnsi="Consolas" w:cs="Times New Roman"/>
+          <w:color w:val="FFFFFF"/>
+          <w:sz w:val="21"/>
+          <w:szCs w:val="21"/>
+          <w:lang w:val="en-US" w:eastAsia="es-AR"/>
+        </w:rPr>
+        <w:t>nomArchi</w:t>
+      </w:r>
+      <w:proofErr w:type="spellEnd"/>
+      <w:proofErr w:type="gramStart"/>
+      <w:r>
+        <w:rPr>
+          <w:rFonts w:ascii="Consolas" w:eastAsia="Times New Roman" w:hAnsi="Consolas" w:cs="Times New Roman"/>
+          <w:color w:val="FFFFFF"/>
+          <w:sz w:val="21"/>
+          <w:szCs w:val="21"/>
+          <w:lang w:val="en-US" w:eastAsia="es-AR"/>
+        </w:rPr>
+        <w:t>);</w:t>
+      </w:r>
+      <w:proofErr w:type="gramEnd"/>
     </w:p>
     <w:p>
       <w:pPr>
@@ -2202,6 +2619,115 @@
           <w:color w:val="FFFFFF"/>
           <w:sz w:val="21"/>
           <w:szCs w:val="21"/>
+          <w:lang w:val="en-US" w:eastAsia="es-AR"/>
+        </w:rPr>
+      </w:pPr>
+    </w:p>
+    <w:p>
+      <w:pPr>
+        <w:shd w:val="clear" w:color="auto" w:fill="000000"/>
+        <w:spacing w:after="0" w:line="285" w:lineRule="atLeast"/>
+        <w:rPr>
+          <w:rFonts w:ascii="Consolas" w:eastAsia="Times New Roman" w:hAnsi="Consolas" w:cs="Times New Roman"/>
+          <w:color w:val="FFFFFF"/>
+          <w:sz w:val="21"/>
+          <w:szCs w:val="21"/>
+          <w:lang w:val="en-US" w:eastAsia="es-AR"/>
+        </w:rPr>
+      </w:pPr>
+      <w:r>
+        <w:rPr>
+          <w:rFonts w:ascii="Consolas" w:eastAsia="Times New Roman" w:hAnsi="Consolas" w:cs="Times New Roman"/>
+          <w:color w:val="FFFFFF"/>
+          <w:sz w:val="21"/>
+          <w:szCs w:val="21"/>
+          <w:lang w:val="en-US" w:eastAsia="es-AR"/>
+        </w:rPr>
+        <w:t xml:space="preserve">    </w:t>
+      </w:r>
+      <w:r>
+        <w:rPr>
+          <w:rFonts w:ascii="Consolas" w:eastAsia="Times New Roman" w:hAnsi="Consolas" w:cs="Times New Roman"/>
+          <w:color w:val="C586C0"/>
+          <w:sz w:val="21"/>
+          <w:szCs w:val="21"/>
+          <w:lang w:val="en-US" w:eastAsia="es-AR"/>
+        </w:rPr>
+        <w:t>if</w:t>
+      </w:r>
+      <w:r>
+        <w:rPr>
+          <w:rFonts w:ascii="Consolas" w:eastAsia="Times New Roman" w:hAnsi="Consolas" w:cs="Times New Roman"/>
+          <w:color w:val="FFFFFF"/>
+          <w:sz w:val="21"/>
+          <w:szCs w:val="21"/>
+          <w:lang w:val="en-US" w:eastAsia="es-AR"/>
+        </w:rPr>
+        <w:t xml:space="preserve"> (l </w:t>
+      </w:r>
+      <w:r>
+        <w:rPr>
+          <w:rFonts w:ascii="Consolas" w:eastAsia="Times New Roman" w:hAnsi="Consolas" w:cs="Times New Roman"/>
+          <w:color w:val="D4D4D4"/>
+          <w:sz w:val="21"/>
+          <w:szCs w:val="21"/>
+          <w:lang w:val="en-US" w:eastAsia="es-AR"/>
+        </w:rPr>
+        <w:t>&gt;</w:t>
+      </w:r>
+      <w:r>
+        <w:rPr>
+          <w:rFonts w:ascii="Consolas" w:eastAsia="Times New Roman" w:hAnsi="Consolas" w:cs="Times New Roman"/>
+          <w:color w:val="FFFFFF"/>
+          <w:sz w:val="21"/>
+          <w:szCs w:val="21"/>
+          <w:lang w:val="en-US" w:eastAsia="es-AR"/>
+        </w:rPr>
+        <w:t xml:space="preserve"> TAMNOM)</w:t>
+      </w:r>
+    </w:p>
+    <w:p>
+      <w:pPr>
+        <w:shd w:val="clear" w:color="auto" w:fill="000000"/>
+        <w:spacing w:after="0" w:line="285" w:lineRule="atLeast"/>
+        <w:rPr>
+          <w:rFonts w:ascii="Consolas" w:eastAsia="Times New Roman" w:hAnsi="Consolas" w:cs="Times New Roman"/>
+          <w:color w:val="FFFFFF"/>
+          <w:sz w:val="21"/>
+          <w:szCs w:val="21"/>
+          <w:lang w:val="es-AR" w:eastAsia="es-AR"/>
+        </w:rPr>
+      </w:pPr>
+      <w:r>
+        <w:rPr>
+          <w:rFonts w:ascii="Consolas" w:eastAsia="Times New Roman" w:hAnsi="Consolas" w:cs="Times New Roman"/>
+          <w:color w:val="FFFFFF"/>
+          <w:sz w:val="21"/>
+          <w:szCs w:val="21"/>
+          <w:lang w:val="en-US" w:eastAsia="es-AR"/>
+        </w:rPr>
+        <w:t xml:space="preserve">    </w:t>
+      </w:r>
+      <w:r>
+        <w:rPr>
+          <w:rFonts w:ascii="Consolas" w:eastAsia="Times New Roman" w:hAnsi="Consolas" w:cs="Times New Roman"/>
+          <w:color w:val="FFFFFF"/>
+          <w:sz w:val="21"/>
+          <w:szCs w:val="21"/>
+          <w:lang w:val="es-AR" w:eastAsia="es-AR"/>
+        </w:rPr>
+        <w:t>{</w:t>
+      </w:r>
+    </w:p>
+    <w:p>
+      <w:pPr>
+        <w:shd w:val="clear" w:color="auto" w:fill="000000"/>
+        <w:spacing w:after="0" w:line="285" w:lineRule="atLeast"/>
+        <w:rPr>
+          <w:rFonts w:ascii="Consolas" w:eastAsia="Times New Roman" w:hAnsi="Consolas" w:cs="Times New Roman"/>
+          <w:color w:val="FFFFFF"/>
+          <w:sz w:val="21"/>
+          <w:szCs w:val="21"/>
           <w:lang w:val="es-AR" w:eastAsia="es-AR"/>
         </w:rPr>
       </w:pPr>
@@ -2247,7 +2773,7 @@
           <w:szCs w:val="21"/>
           <w:lang w:val="es-AR" w:eastAsia="es-AR"/>
         </w:rPr>
-        <w:t>"Numero incorrecto de argumentos</w:t>
+        <w:t>"Nombre incorrecto del Archivo Fuente</w:t>
       </w:r>
       <w:r>
         <w:rPr>
@@ -2377,16 +2903,6 @@
         </w:rPr>
         <w:t>    }</w:t>
       </w:r>
-      <w:r>
-        <w:rPr>
-          <w:rFonts w:ascii="Consolas" w:eastAsia="Times New Roman" w:hAnsi="Consolas" w:cs="Times New Roman"/>
-          <w:color w:val="7CA668"/>
-          <w:sz w:val="21"/>
-          <w:szCs w:val="21"/>
-          <w:lang w:val="es-AR" w:eastAsia="es-AR"/>
-        </w:rPr>
-        <w:t xml:space="preserve"> // los argumentos deben ser 2</w:t>
-      </w:r>
     </w:p>
     <w:p>
       <w:pPr>
@@ -2410,7 +2926,7 @@
           <w:color w:val="FFFFFF"/>
           <w:sz w:val="21"/>
           <w:szCs w:val="21"/>
-          <w:lang w:val="en-US" w:eastAsia="es-AR"/>
+          <w:lang w:val="es-AR" w:eastAsia="es-AR"/>
         </w:rPr>
       </w:pPr>
       <w:r>
@@ -2422,18 +2938,647 @@
           <w:lang w:val="es-AR" w:eastAsia="es-AR"/>
         </w:rPr>
         <w:t xml:space="preserve">    </w:t>
+      </w:r>
+      <w:r>
+        <w:rPr>
+          <w:rFonts w:ascii="Consolas" w:eastAsia="Times New Roman" w:hAnsi="Consolas" w:cs="Times New Roman"/>
+          <w:color w:val="7CA668"/>
+          <w:sz w:val="21"/>
+          <w:szCs w:val="21"/>
+          <w:lang w:val="es-AR" w:eastAsia="es-AR"/>
+        </w:rPr>
+        <w:t xml:space="preserve">// requiere para compilar un archivo de </w:t>
+      </w:r>
+      <w:proofErr w:type="spellStart"/>
+      <w:r>
+        <w:rPr>
+          <w:rFonts w:ascii="Consolas" w:eastAsia="Times New Roman" w:hAnsi="Consolas" w:cs="Times New Roman"/>
+          <w:color w:val="7CA668"/>
+          <w:sz w:val="21"/>
+          <w:szCs w:val="21"/>
+          <w:lang w:val="es-AR" w:eastAsia="es-AR"/>
+        </w:rPr>
+        <w:t>extensión.m</w:t>
+      </w:r>
+      <w:proofErr w:type="spellEnd"/>
+      <w:r>
+        <w:rPr>
+          <w:rFonts w:ascii="Consolas" w:eastAsia="Times New Roman" w:hAnsi="Consolas" w:cs="Times New Roman"/>
+          <w:color w:val="7CA668"/>
+          <w:sz w:val="21"/>
+          <w:szCs w:val="21"/>
+          <w:lang w:val="es-AR" w:eastAsia="es-AR"/>
+        </w:rPr>
+        <w:t xml:space="preserve"> </w:t>
+      </w:r>
+      <w:proofErr w:type="spellStart"/>
+      <w:r>
+        <w:rPr>
+          <w:rFonts w:ascii="Consolas" w:eastAsia="Times New Roman" w:hAnsi="Consolas" w:cs="Times New Roman"/>
+          <w:color w:val="7CA668"/>
+          <w:sz w:val="21"/>
+          <w:szCs w:val="21"/>
+          <w:lang w:val="es-AR" w:eastAsia="es-AR"/>
+        </w:rPr>
+        <w:t>archivo.m</w:t>
+      </w:r>
+      <w:proofErr w:type="spellEnd"/>
+    </w:p>
+    <w:p>
+      <w:pPr>
+        <w:shd w:val="clear" w:color="auto" w:fill="000000"/>
+        <w:spacing w:after="0" w:line="285" w:lineRule="atLeast"/>
+        <w:rPr>
+          <w:rFonts w:ascii="Consolas" w:eastAsia="Times New Roman" w:hAnsi="Consolas" w:cs="Times New Roman"/>
+          <w:color w:val="FFFFFF"/>
+          <w:sz w:val="21"/>
+          <w:szCs w:val="21"/>
+          <w:lang w:val="es-AR" w:eastAsia="es-AR"/>
+        </w:rPr>
+      </w:pPr>
+      <w:r>
+        <w:rPr>
+          <w:rFonts w:ascii="Consolas" w:eastAsia="Times New Roman" w:hAnsi="Consolas" w:cs="Times New Roman"/>
+          <w:color w:val="FFFFFF"/>
+          <w:sz w:val="21"/>
+          <w:szCs w:val="21"/>
+          <w:lang w:val="es-AR" w:eastAsia="es-AR"/>
+        </w:rPr>
+        <w:t xml:space="preserve">    </w:t>
+      </w:r>
+      <w:r>
+        <w:rPr>
+          <w:rFonts w:ascii="Consolas" w:eastAsia="Times New Roman" w:hAnsi="Consolas" w:cs="Times New Roman"/>
+          <w:color w:val="C586C0"/>
+          <w:sz w:val="21"/>
+          <w:szCs w:val="21"/>
+          <w:lang w:val="en-US" w:eastAsia="es-AR"/>
+        </w:rPr>
+        <w:t>if</w:t>
+      </w:r>
+      <w:r>
+        <w:rPr>
+          <w:rFonts w:ascii="Consolas" w:eastAsia="Times New Roman" w:hAnsi="Consolas" w:cs="Times New Roman"/>
+          <w:color w:val="FFFFFF"/>
+          <w:sz w:val="21"/>
+          <w:szCs w:val="21"/>
+          <w:lang w:val="en-US" w:eastAsia="es-AR"/>
+        </w:rPr>
+        <w:t xml:space="preserve"> (</w:t>
       </w:r>
       <w:proofErr w:type="spellStart"/>
       <w:proofErr w:type="gramStart"/>
       <w:r>
         <w:rPr>
           <w:rFonts w:ascii="Consolas" w:eastAsia="Times New Roman" w:hAnsi="Consolas" w:cs="Times New Roman"/>
+          <w:color w:val="9CDCFE"/>
+          <w:sz w:val="21"/>
+          <w:szCs w:val="21"/>
+          <w:lang w:val="en-US" w:eastAsia="es-AR"/>
+        </w:rPr>
+        <w:t>nomArchi</w:t>
+      </w:r>
+      <w:proofErr w:type="spellEnd"/>
+      <w:r>
+        <w:rPr>
+          <w:rFonts w:ascii="Consolas" w:eastAsia="Times New Roman" w:hAnsi="Consolas" w:cs="Times New Roman"/>
+          <w:color w:val="FFFFFF"/>
+          <w:sz w:val="21"/>
+          <w:szCs w:val="21"/>
+          <w:lang w:val="en-US" w:eastAsia="es-AR"/>
+        </w:rPr>
+        <w:t>[</w:t>
+      </w:r>
+      <w:proofErr w:type="gramEnd"/>
+      <w:r>
+        <w:rPr>
+          <w:rFonts w:ascii="Consolas" w:eastAsia="Times New Roman" w:hAnsi="Consolas" w:cs="Times New Roman"/>
+          <w:color w:val="FFFFFF"/>
+          <w:sz w:val="21"/>
+          <w:szCs w:val="21"/>
+          <w:lang w:val="en-US" w:eastAsia="es-AR"/>
+        </w:rPr>
+        <w:t xml:space="preserve">l </w:t>
+      </w:r>
+      <w:r>
+        <w:rPr>
+          <w:rFonts w:ascii="Consolas" w:eastAsia="Times New Roman" w:hAnsi="Consolas" w:cs="Times New Roman"/>
+          <w:color w:val="D4D4D4"/>
+          <w:sz w:val="21"/>
+          <w:szCs w:val="21"/>
+          <w:lang w:val="en-US" w:eastAsia="es-AR"/>
+        </w:rPr>
+        <w:t>-</w:t>
+      </w:r>
+      <w:r>
+        <w:rPr>
+          <w:rFonts w:ascii="Consolas" w:eastAsia="Times New Roman" w:hAnsi="Consolas" w:cs="Times New Roman"/>
+          <w:color w:val="FFFFFF"/>
+          <w:sz w:val="21"/>
+          <w:szCs w:val="21"/>
+          <w:lang w:val="en-US" w:eastAsia="es-AR"/>
+        </w:rPr>
+        <w:t xml:space="preserve"> </w:t>
+      </w:r>
+      <w:r>
+        <w:rPr>
+          <w:rFonts w:ascii="Consolas" w:eastAsia="Times New Roman" w:hAnsi="Consolas" w:cs="Times New Roman"/>
+          <w:color w:val="B5CEA8"/>
+          <w:sz w:val="21"/>
+          <w:szCs w:val="21"/>
+          <w:lang w:val="en-US" w:eastAsia="es-AR"/>
+        </w:rPr>
+        <w:t>1</w:t>
+      </w:r>
+      <w:r>
+        <w:rPr>
+          <w:rFonts w:ascii="Consolas" w:eastAsia="Times New Roman" w:hAnsi="Consolas" w:cs="Times New Roman"/>
+          <w:color w:val="FFFFFF"/>
+          <w:sz w:val="21"/>
+          <w:szCs w:val="21"/>
+          <w:lang w:val="en-US" w:eastAsia="es-AR"/>
+        </w:rPr>
+        <w:t xml:space="preserve">] </w:t>
+      </w:r>
+      <w:r>
+        <w:rPr>
+          <w:rFonts w:ascii="Consolas" w:eastAsia="Times New Roman" w:hAnsi="Consolas" w:cs="Times New Roman"/>
+          <w:color w:val="D4D4D4"/>
+          <w:sz w:val="21"/>
+          <w:szCs w:val="21"/>
+          <w:lang w:val="en-US" w:eastAsia="es-AR"/>
+        </w:rPr>
+        <w:t>!=</w:t>
+      </w:r>
+      <w:r>
+        <w:rPr>
+          <w:rFonts w:ascii="Consolas" w:eastAsia="Times New Roman" w:hAnsi="Consolas" w:cs="Times New Roman"/>
+          <w:color w:val="FFFFFF"/>
+          <w:sz w:val="21"/>
+          <w:szCs w:val="21"/>
+          <w:lang w:val="en-US" w:eastAsia="es-AR"/>
+        </w:rPr>
+        <w:t xml:space="preserve"> </w:t>
+      </w:r>
+      <w:r>
+        <w:rPr>
+          <w:rFonts w:ascii="Consolas" w:eastAsia="Times New Roman" w:hAnsi="Consolas" w:cs="Times New Roman"/>
+          <w:color w:val="CE9178"/>
+          <w:sz w:val="21"/>
+          <w:szCs w:val="21"/>
+          <w:lang w:val="en-US" w:eastAsia="es-AR"/>
+        </w:rPr>
+        <w:t>'m'</w:t>
+      </w:r>
+      <w:r>
+        <w:rPr>
+          <w:rFonts w:ascii="Consolas" w:eastAsia="Times New Roman" w:hAnsi="Consolas" w:cs="Times New Roman"/>
+          <w:color w:val="FFFFFF"/>
+          <w:sz w:val="21"/>
+          <w:szCs w:val="21"/>
+          <w:lang w:val="en-US" w:eastAsia="es-AR"/>
+        </w:rPr>
+        <w:t xml:space="preserve"> </w:t>
+      </w:r>
+      <w:r>
+        <w:rPr>
+          <w:rFonts w:ascii="Consolas" w:eastAsia="Times New Roman" w:hAnsi="Consolas" w:cs="Times New Roman"/>
+          <w:color w:val="D4D4D4"/>
+          <w:sz w:val="21"/>
+          <w:szCs w:val="21"/>
+          <w:lang w:val="en-US" w:eastAsia="es-AR"/>
+        </w:rPr>
+        <w:t>||</w:t>
+      </w:r>
+      <w:r>
+        <w:rPr>
+          <w:rFonts w:ascii="Consolas" w:eastAsia="Times New Roman" w:hAnsi="Consolas" w:cs="Times New Roman"/>
+          <w:color w:val="FFFFFF"/>
+          <w:sz w:val="21"/>
+          <w:szCs w:val="21"/>
+          <w:lang w:val="en-US" w:eastAsia="es-AR"/>
+        </w:rPr>
+        <w:t xml:space="preserve"> </w:t>
+      </w:r>
+      <w:proofErr w:type="spellStart"/>
+      <w:r>
+        <w:rPr>
+          <w:rFonts w:ascii="Consolas" w:eastAsia="Times New Roman" w:hAnsi="Consolas" w:cs="Times New Roman"/>
+          <w:color w:val="9CDCFE"/>
+          <w:sz w:val="21"/>
+          <w:szCs w:val="21"/>
+          <w:lang w:val="en-US" w:eastAsia="es-AR"/>
+        </w:rPr>
+        <w:t>nomArchi</w:t>
+      </w:r>
+      <w:proofErr w:type="spellEnd"/>
+      <w:r>
+        <w:rPr>
+          <w:rFonts w:ascii="Consolas" w:eastAsia="Times New Roman" w:hAnsi="Consolas" w:cs="Times New Roman"/>
+          <w:color w:val="FFFFFF"/>
+          <w:sz w:val="21"/>
+          <w:szCs w:val="21"/>
+          <w:lang w:val="en-US" w:eastAsia="es-AR"/>
+        </w:rPr>
+        <w:t xml:space="preserve">[l </w:t>
+      </w:r>
+      <w:r>
+        <w:rPr>
+          <w:rFonts w:ascii="Consolas" w:eastAsia="Times New Roman" w:hAnsi="Consolas" w:cs="Times New Roman"/>
+          <w:color w:val="D4D4D4"/>
+          <w:sz w:val="21"/>
+          <w:szCs w:val="21"/>
+          <w:lang w:val="en-US" w:eastAsia="es-AR"/>
+        </w:rPr>
+        <w:t>-</w:t>
+      </w:r>
+      <w:r>
+        <w:rPr>
+          <w:rFonts w:ascii="Consolas" w:eastAsia="Times New Roman" w:hAnsi="Consolas" w:cs="Times New Roman"/>
+          <w:color w:val="FFFFFF"/>
+          <w:sz w:val="21"/>
+          <w:szCs w:val="21"/>
+          <w:lang w:val="en-US" w:eastAsia="es-AR"/>
+        </w:rPr>
+        <w:t xml:space="preserve"> </w:t>
+      </w:r>
+      <w:r>
+        <w:rPr>
+          <w:rFonts w:ascii="Consolas" w:eastAsia="Times New Roman" w:hAnsi="Consolas" w:cs="Times New Roman"/>
+          <w:color w:val="B5CEA8"/>
+          <w:sz w:val="21"/>
+          <w:szCs w:val="21"/>
+          <w:lang w:val="en-US" w:eastAsia="es-AR"/>
+        </w:rPr>
+        <w:t>2</w:t>
+      </w:r>
+      <w:r>
+        <w:rPr>
+          <w:rFonts w:ascii="Consolas" w:eastAsia="Times New Roman" w:hAnsi="Consolas" w:cs="Times New Roman"/>
+          <w:color w:val="FFFFFF"/>
+          <w:sz w:val="21"/>
+          <w:szCs w:val="21"/>
+          <w:lang w:val="en-US" w:eastAsia="es-AR"/>
+        </w:rPr>
+        <w:t xml:space="preserve">] </w:t>
+      </w:r>
+      <w:r>
+        <w:rPr>
+          <w:rFonts w:ascii="Consolas" w:eastAsia="Times New Roman" w:hAnsi="Consolas" w:cs="Times New Roman"/>
+          <w:color w:val="D4D4D4"/>
+          <w:sz w:val="21"/>
+          <w:szCs w:val="21"/>
+          <w:lang w:val="en-US" w:eastAsia="es-AR"/>
+        </w:rPr>
+        <w:t>!=</w:t>
+      </w:r>
+      <w:r>
+        <w:rPr>
+          <w:rFonts w:ascii="Consolas" w:eastAsia="Times New Roman" w:hAnsi="Consolas" w:cs="Times New Roman"/>
+          <w:color w:val="FFFFFF"/>
+          <w:sz w:val="21"/>
+          <w:szCs w:val="21"/>
+          <w:lang w:val="en-US" w:eastAsia="es-AR"/>
+        </w:rPr>
+        <w:t xml:space="preserve"> </w:t>
+      </w:r>
+      <w:r>
+        <w:rPr>
+          <w:rFonts w:ascii="Consolas" w:eastAsia="Times New Roman" w:hAnsi="Consolas" w:cs="Times New Roman"/>
+          <w:color w:val="CE9178"/>
+          <w:sz w:val="21"/>
+          <w:szCs w:val="21"/>
+          <w:lang w:val="es-AR" w:eastAsia="es-AR"/>
+        </w:rPr>
+        <w:t>'.'</w:t>
+      </w:r>
+      <w:r>
+        <w:rPr>
+          <w:rFonts w:ascii="Consolas" w:eastAsia="Times New Roman" w:hAnsi="Consolas" w:cs="Times New Roman"/>
+          <w:color w:val="FFFFFF"/>
+          <w:sz w:val="21"/>
+          <w:szCs w:val="21"/>
+          <w:lang w:val="es-AR" w:eastAsia="es-AR"/>
+        </w:rPr>
+        <w:t>)</w:t>
+      </w:r>
+    </w:p>
+    <w:p>
+      <w:pPr>
+        <w:shd w:val="clear" w:color="auto" w:fill="000000"/>
+        <w:spacing w:after="0" w:line="285" w:lineRule="atLeast"/>
+        <w:rPr>
+          <w:rFonts w:ascii="Consolas" w:eastAsia="Times New Roman" w:hAnsi="Consolas" w:cs="Times New Roman"/>
+          <w:color w:val="FFFFFF"/>
+          <w:sz w:val="21"/>
+          <w:szCs w:val="21"/>
+          <w:lang w:val="es-AR" w:eastAsia="es-AR"/>
+        </w:rPr>
+      </w:pPr>
+      <w:r>
+        <w:rPr>
+          <w:rFonts w:ascii="Consolas" w:eastAsia="Times New Roman" w:hAnsi="Consolas" w:cs="Times New Roman"/>
+          <w:color w:val="FFFFFF"/>
+          <w:sz w:val="21"/>
+          <w:szCs w:val="21"/>
+          <w:lang w:val="es-AR" w:eastAsia="es-AR"/>
+        </w:rPr>
+        <w:t>    {</w:t>
+      </w:r>
+    </w:p>
+    <w:p>
+      <w:pPr>
+        <w:shd w:val="clear" w:color="auto" w:fill="000000"/>
+        <w:spacing w:after="0" w:line="285" w:lineRule="atLeast"/>
+        <w:rPr>
+          <w:rFonts w:ascii="Consolas" w:eastAsia="Times New Roman" w:hAnsi="Consolas" w:cs="Times New Roman"/>
+          <w:color w:val="FFFFFF"/>
+          <w:sz w:val="21"/>
+          <w:szCs w:val="21"/>
+          <w:lang w:val="es-AR" w:eastAsia="es-AR"/>
+        </w:rPr>
+      </w:pPr>
+      <w:r>
+        <w:rPr>
+          <w:rFonts w:ascii="Consolas" w:eastAsia="Times New Roman" w:hAnsi="Consolas" w:cs="Times New Roman"/>
+          <w:color w:val="FFFFFF"/>
+          <w:sz w:val="21"/>
+          <w:szCs w:val="21"/>
+          <w:lang w:val="es-AR" w:eastAsia="es-AR"/>
+        </w:rPr>
+        <w:t xml:space="preserve">        </w:t>
+      </w:r>
+      <w:proofErr w:type="spellStart"/>
+      <w:proofErr w:type="gramStart"/>
+      <w:r>
+        <w:rPr>
+          <w:rFonts w:ascii="Consolas" w:eastAsia="Times New Roman" w:hAnsi="Consolas" w:cs="Times New Roman"/>
           <w:color w:val="DCDCAA"/>
           <w:sz w:val="21"/>
           <w:szCs w:val="21"/>
-          <w:lang w:val="en-US" w:eastAsia="es-AR"/>
-        </w:rPr>
-        <w:t>strcpy</w:t>
+          <w:lang w:val="es-AR" w:eastAsia="es-AR"/>
+        </w:rPr>
+        <w:t>printf</w:t>
+      </w:r>
+      <w:proofErr w:type="spellEnd"/>
+      <w:r>
+        <w:rPr>
+          <w:rFonts w:ascii="Consolas" w:eastAsia="Times New Roman" w:hAnsi="Consolas" w:cs="Times New Roman"/>
+          <w:color w:val="FFFFFF"/>
+          <w:sz w:val="21"/>
+          <w:szCs w:val="21"/>
+          <w:lang w:val="es-AR" w:eastAsia="es-AR"/>
+        </w:rPr>
+        <w:t>(</w:t>
+      </w:r>
+      <w:proofErr w:type="gramEnd"/>
+      <w:r>
+        <w:rPr>
+          <w:rFonts w:ascii="Consolas" w:eastAsia="Times New Roman" w:hAnsi="Consolas" w:cs="Times New Roman"/>
+          <w:color w:val="CE9178"/>
+          <w:sz w:val="21"/>
+          <w:szCs w:val="21"/>
+          <w:lang w:val="es-AR" w:eastAsia="es-AR"/>
+        </w:rPr>
+        <w:t xml:space="preserve">"Nombre incorrecto del Archivo Fuente. La </w:t>
+      </w:r>
+      <w:proofErr w:type="spellStart"/>
+      <w:r>
+        <w:rPr>
+          <w:rFonts w:ascii="Consolas" w:eastAsia="Times New Roman" w:hAnsi="Consolas" w:cs="Times New Roman"/>
+          <w:color w:val="CE9178"/>
+          <w:sz w:val="21"/>
+          <w:szCs w:val="21"/>
+          <w:lang w:val="es-AR" w:eastAsia="es-AR"/>
+        </w:rPr>
+        <w:t>extension</w:t>
+      </w:r>
+      <w:proofErr w:type="spellEnd"/>
+      <w:r>
+        <w:rPr>
+          <w:rFonts w:ascii="Consolas" w:eastAsia="Times New Roman" w:hAnsi="Consolas" w:cs="Times New Roman"/>
+          <w:color w:val="CE9178"/>
+          <w:sz w:val="21"/>
+          <w:szCs w:val="21"/>
+          <w:lang w:val="es-AR" w:eastAsia="es-AR"/>
+        </w:rPr>
+        <w:t xml:space="preserve"> debe ser '.m'</w:t>
+      </w:r>
+      <w:r>
+        <w:rPr>
+          <w:rFonts w:ascii="Consolas" w:eastAsia="Times New Roman" w:hAnsi="Consolas" w:cs="Times New Roman"/>
+          <w:color w:val="569CD6"/>
+          <w:sz w:val="21"/>
+          <w:szCs w:val="21"/>
+          <w:lang w:val="es-AR" w:eastAsia="es-AR"/>
+        </w:rPr>
+        <w:t>\n</w:t>
+      </w:r>
+      <w:r>
+        <w:rPr>
+          <w:rFonts w:ascii="Consolas" w:eastAsia="Times New Roman" w:hAnsi="Consolas" w:cs="Times New Roman"/>
+          <w:color w:val="CE9178"/>
+          <w:sz w:val="21"/>
+          <w:szCs w:val="21"/>
+          <w:lang w:val="es-AR" w:eastAsia="es-AR"/>
+        </w:rPr>
+        <w:t>"</w:t>
+      </w:r>
+      <w:r>
+        <w:rPr>
+          <w:rFonts w:ascii="Consolas" w:eastAsia="Times New Roman" w:hAnsi="Consolas" w:cs="Times New Roman"/>
+          <w:color w:val="FFFFFF"/>
+          <w:sz w:val="21"/>
+          <w:szCs w:val="21"/>
+          <w:lang w:val="es-AR" w:eastAsia="es-AR"/>
+        </w:rPr>
+        <w:t>);</w:t>
+      </w:r>
+    </w:p>
+    <w:p>
+      <w:pPr>
+        <w:shd w:val="clear" w:color="auto" w:fill="000000"/>
+        <w:spacing w:after="0" w:line="285" w:lineRule="atLeast"/>
+        <w:rPr>
+          <w:rFonts w:ascii="Consolas" w:eastAsia="Times New Roman" w:hAnsi="Consolas" w:cs="Times New Roman"/>
+          <w:color w:val="FFFFFF"/>
+          <w:sz w:val="21"/>
+          <w:szCs w:val="21"/>
+          <w:lang w:val="en-US" w:eastAsia="es-AR"/>
+        </w:rPr>
+      </w:pPr>
+      <w:r>
+        <w:rPr>
+          <w:rFonts w:ascii="Consolas" w:eastAsia="Times New Roman" w:hAnsi="Consolas" w:cs="Times New Roman"/>
+          <w:color w:val="FFFFFF"/>
+          <w:sz w:val="21"/>
+          <w:szCs w:val="21"/>
+          <w:lang w:val="es-AR" w:eastAsia="es-AR"/>
+        </w:rPr>
+        <w:t xml:space="preserve">        </w:t>
+      </w:r>
+      <w:r>
+        <w:rPr>
+          <w:rFonts w:ascii="Consolas" w:eastAsia="Times New Roman" w:hAnsi="Consolas" w:cs="Times New Roman"/>
+          <w:color w:val="C586C0"/>
+          <w:sz w:val="21"/>
+          <w:szCs w:val="21"/>
+          <w:lang w:val="en-US" w:eastAsia="es-AR"/>
+        </w:rPr>
+        <w:t>return</w:t>
+      </w:r>
+      <w:r>
+        <w:rPr>
+          <w:rFonts w:ascii="Consolas" w:eastAsia="Times New Roman" w:hAnsi="Consolas" w:cs="Times New Roman"/>
+          <w:color w:val="FFFFFF"/>
+          <w:sz w:val="21"/>
+          <w:szCs w:val="21"/>
+          <w:lang w:val="en-US" w:eastAsia="es-AR"/>
+        </w:rPr>
+        <w:t xml:space="preserve"> </w:t>
+      </w:r>
+      <w:proofErr w:type="gramStart"/>
+      <w:r>
+        <w:rPr>
+          <w:rFonts w:ascii="Consolas" w:eastAsia="Times New Roman" w:hAnsi="Consolas" w:cs="Times New Roman"/>
+          <w:color w:val="D4D4D4"/>
+          <w:sz w:val="21"/>
+          <w:szCs w:val="21"/>
+          <w:lang w:val="en-US" w:eastAsia="es-AR"/>
+        </w:rPr>
+        <w:t>-</w:t>
+      </w:r>
+      <w:r>
+        <w:rPr>
+          <w:rFonts w:ascii="Consolas" w:eastAsia="Times New Roman" w:hAnsi="Consolas" w:cs="Times New Roman"/>
+          <w:color w:val="B5CEA8"/>
+          <w:sz w:val="21"/>
+          <w:szCs w:val="21"/>
+          <w:lang w:val="en-US" w:eastAsia="es-AR"/>
+        </w:rPr>
+        <w:t>1</w:t>
+      </w:r>
+      <w:r>
+        <w:rPr>
+          <w:rFonts w:ascii="Consolas" w:eastAsia="Times New Roman" w:hAnsi="Consolas" w:cs="Times New Roman"/>
+          <w:color w:val="FFFFFF"/>
+          <w:sz w:val="21"/>
+          <w:szCs w:val="21"/>
+          <w:lang w:val="en-US" w:eastAsia="es-AR"/>
+        </w:rPr>
+        <w:t>;</w:t>
+      </w:r>
+      <w:proofErr w:type="gramEnd"/>
+    </w:p>
+    <w:p>
+      <w:pPr>
+        <w:shd w:val="clear" w:color="auto" w:fill="000000"/>
+        <w:spacing w:after="0" w:line="285" w:lineRule="atLeast"/>
+        <w:rPr>
+          <w:rFonts w:ascii="Consolas" w:eastAsia="Times New Roman" w:hAnsi="Consolas" w:cs="Times New Roman"/>
+          <w:color w:val="FFFFFF"/>
+          <w:sz w:val="21"/>
+          <w:szCs w:val="21"/>
+          <w:lang w:val="en-US" w:eastAsia="es-AR"/>
+        </w:rPr>
+      </w:pPr>
+      <w:r>
+        <w:rPr>
+          <w:rFonts w:ascii="Consolas" w:eastAsia="Times New Roman" w:hAnsi="Consolas" w:cs="Times New Roman"/>
+          <w:color w:val="FFFFFF"/>
+          <w:sz w:val="21"/>
+          <w:szCs w:val="21"/>
+          <w:lang w:val="en-US" w:eastAsia="es-AR"/>
+        </w:rPr>
+        <w:t>    }</w:t>
+      </w:r>
+    </w:p>
+    <w:p>
+      <w:pPr>
+        <w:shd w:val="clear" w:color="auto" w:fill="000000"/>
+        <w:spacing w:after="0" w:line="285" w:lineRule="atLeast"/>
+        <w:rPr>
+          <w:rFonts w:ascii="Consolas" w:eastAsia="Times New Roman" w:hAnsi="Consolas" w:cs="Times New Roman"/>
+          <w:color w:val="FFFFFF"/>
+          <w:sz w:val="21"/>
+          <w:szCs w:val="21"/>
+          <w:lang w:val="en-US" w:eastAsia="es-AR"/>
+        </w:rPr>
+      </w:pPr>
+    </w:p>
+    <w:p>
+      <w:pPr>
+        <w:shd w:val="clear" w:color="auto" w:fill="000000"/>
+        <w:spacing w:after="0" w:line="285" w:lineRule="atLeast"/>
+        <w:rPr>
+          <w:rFonts w:ascii="Consolas" w:eastAsia="Times New Roman" w:hAnsi="Consolas" w:cs="Times New Roman"/>
+          <w:color w:val="FFFFFF"/>
+          <w:sz w:val="21"/>
+          <w:szCs w:val="21"/>
+          <w:lang w:val="en-US" w:eastAsia="es-AR"/>
+        </w:rPr>
+      </w:pPr>
+      <w:r>
+        <w:rPr>
+          <w:rFonts w:ascii="Consolas" w:eastAsia="Times New Roman" w:hAnsi="Consolas" w:cs="Times New Roman"/>
+          <w:color w:val="FFFFFF"/>
+          <w:sz w:val="21"/>
+          <w:szCs w:val="21"/>
+          <w:lang w:val="en-US" w:eastAsia="es-AR"/>
+        </w:rPr>
+        <w:t xml:space="preserve">    </w:t>
+      </w:r>
+      <w:r>
+        <w:rPr>
+          <w:rFonts w:ascii="Consolas" w:eastAsia="Times New Roman" w:hAnsi="Consolas" w:cs="Times New Roman"/>
+          <w:color w:val="C586C0"/>
+          <w:sz w:val="21"/>
+          <w:szCs w:val="21"/>
+          <w:lang w:val="en-US" w:eastAsia="es-AR"/>
+        </w:rPr>
+        <w:t>if</w:t>
+      </w:r>
+      <w:r>
+        <w:rPr>
+          <w:rFonts w:ascii="Consolas" w:eastAsia="Times New Roman" w:hAnsi="Consolas" w:cs="Times New Roman"/>
+          <w:color w:val="FFFFFF"/>
+          <w:sz w:val="21"/>
+          <w:szCs w:val="21"/>
+          <w:lang w:val="en-US" w:eastAsia="es-AR"/>
+        </w:rPr>
+        <w:t xml:space="preserve"> ((in </w:t>
+      </w:r>
+      <w:r>
+        <w:rPr>
+          <w:rFonts w:ascii="Consolas" w:eastAsia="Times New Roman" w:hAnsi="Consolas" w:cs="Times New Roman"/>
+          <w:color w:val="D4D4D4"/>
+          <w:sz w:val="21"/>
+          <w:szCs w:val="21"/>
+          <w:lang w:val="en-US" w:eastAsia="es-AR"/>
+        </w:rPr>
+        <w:t>=</w:t>
+      </w:r>
+      <w:r>
+        <w:rPr>
+          <w:rFonts w:ascii="Consolas" w:eastAsia="Times New Roman" w:hAnsi="Consolas" w:cs="Times New Roman"/>
+          <w:color w:val="FFFFFF"/>
+          <w:sz w:val="21"/>
+          <w:szCs w:val="21"/>
+          <w:lang w:val="en-US" w:eastAsia="es-AR"/>
+        </w:rPr>
+        <w:t xml:space="preserve"> </w:t>
+      </w:r>
+      <w:proofErr w:type="spellStart"/>
+      <w:proofErr w:type="gramStart"/>
+      <w:r>
+        <w:rPr>
+          <w:rFonts w:ascii="Consolas" w:eastAsia="Times New Roman" w:hAnsi="Consolas" w:cs="Times New Roman"/>
+          <w:color w:val="DCDCAA"/>
+          <w:sz w:val="21"/>
+          <w:szCs w:val="21"/>
+          <w:lang w:val="en-US" w:eastAsia="es-AR"/>
+        </w:rPr>
+        <w:t>fopen</w:t>
       </w:r>
       <w:proofErr w:type="spellEnd"/>
       <w:r>
@@ -2469,47 +3614,65 @@
         </w:rPr>
         <w:t xml:space="preserve">, </w:t>
       </w:r>
-      <w:proofErr w:type="spellStart"/>
-      <w:r>
-        <w:rPr>
-          <w:rFonts w:ascii="Consolas" w:eastAsia="Times New Roman" w:hAnsi="Consolas" w:cs="Times New Roman"/>
-          <w:color w:val="9CDCFE"/>
-          <w:sz w:val="21"/>
-          <w:szCs w:val="21"/>
-          <w:lang w:val="en-US" w:eastAsia="es-AR"/>
-        </w:rPr>
-        <w:t>argv</w:t>
-      </w:r>
-      <w:proofErr w:type="spellEnd"/>
-      <w:r>
-        <w:rPr>
-          <w:rFonts w:ascii="Consolas" w:eastAsia="Times New Roman" w:hAnsi="Consolas" w:cs="Times New Roman"/>
-          <w:color w:val="FFFFFF"/>
-          <w:sz w:val="21"/>
-          <w:szCs w:val="21"/>
-          <w:lang w:val="en-US" w:eastAsia="es-AR"/>
-        </w:rPr>
-        <w:t>[</w:t>
-      </w:r>
-      <w:r>
-        <w:rPr>
-          <w:rFonts w:ascii="Consolas" w:eastAsia="Times New Roman" w:hAnsi="Consolas" w:cs="Times New Roman"/>
-          <w:color w:val="B5CEA8"/>
-          <w:sz w:val="21"/>
-          <w:szCs w:val="21"/>
-          <w:lang w:val="en-US" w:eastAsia="es-AR"/>
-        </w:rPr>
-        <w:t>1</w:t>
-      </w:r>
-      <w:r>
-        <w:rPr>
-          <w:rFonts w:ascii="Consolas" w:eastAsia="Times New Roman" w:hAnsi="Consolas" w:cs="Times New Roman"/>
-          <w:color w:val="FFFFFF"/>
-          <w:sz w:val="21"/>
-          <w:szCs w:val="21"/>
-          <w:lang w:val="en-US" w:eastAsia="es-AR"/>
-        </w:rPr>
-        <w:t>]);</w:t>
+      <w:r>
+        <w:rPr>
+          <w:rFonts w:ascii="Consolas" w:eastAsia="Times New Roman" w:hAnsi="Consolas" w:cs="Times New Roman"/>
+          <w:color w:val="CE9178"/>
+          <w:sz w:val="21"/>
+          <w:szCs w:val="21"/>
+          <w:lang w:val="en-US" w:eastAsia="es-AR"/>
+        </w:rPr>
+        <w:t>"r"</w:t>
+      </w:r>
+      <w:r>
+        <w:rPr>
+          <w:rFonts w:ascii="Consolas" w:eastAsia="Times New Roman" w:hAnsi="Consolas" w:cs="Times New Roman"/>
+          <w:color w:val="FFFFFF"/>
+          <w:sz w:val="21"/>
+          <w:szCs w:val="21"/>
+          <w:lang w:val="en-US" w:eastAsia="es-AR"/>
+        </w:rPr>
+        <w:t xml:space="preserve">)) </w:t>
+      </w:r>
+      <w:r>
+        <w:rPr>
+          <w:rFonts w:ascii="Consolas" w:eastAsia="Times New Roman" w:hAnsi="Consolas" w:cs="Times New Roman"/>
+          <w:color w:val="D4D4D4"/>
+          <w:sz w:val="21"/>
+          <w:szCs w:val="21"/>
+          <w:lang w:val="en-US" w:eastAsia="es-AR"/>
+        </w:rPr>
+        <w:t>==</w:t>
+      </w:r>
+      <w:r>
+        <w:rPr>
+          <w:rFonts w:ascii="Consolas" w:eastAsia="Times New Roman" w:hAnsi="Consolas" w:cs="Times New Roman"/>
+          <w:color w:val="FFFFFF"/>
+          <w:sz w:val="21"/>
+          <w:szCs w:val="21"/>
+          <w:lang w:val="en-US" w:eastAsia="es-AR"/>
+        </w:rPr>
+        <w:t xml:space="preserve"> </w:t>
+      </w:r>
+      <w:r>
+        <w:rPr>
+          <w:rFonts w:ascii="Consolas" w:eastAsia="Times New Roman" w:hAnsi="Consolas" w:cs="Times New Roman"/>
+          <w:color w:val="569CD6"/>
+          <w:sz w:val="21"/>
+          <w:szCs w:val="21"/>
+          <w:lang w:val="en-US" w:eastAsia="es-AR"/>
+        </w:rPr>
+        <w:t>NULL</w:t>
+      </w:r>
+      <w:r>
+        <w:rPr>
+          <w:rFonts w:ascii="Consolas" w:eastAsia="Times New Roman" w:hAnsi="Consolas" w:cs="Times New Roman"/>
+          <w:color w:val="FFFFFF"/>
+          <w:sz w:val="21"/>
+          <w:szCs w:val="21"/>
+          <w:lang w:val="en-US" w:eastAsia="es-AR"/>
+        </w:rPr>
+        <w:t>)</w:t>
       </w:r>
     </w:p>
     <w:p>
@@ -2521,85 +3684,29 @@
           <w:color w:val="FFFFFF"/>
           <w:sz w:val="21"/>
           <w:szCs w:val="21"/>
-          <w:lang w:val="en-US" w:eastAsia="es-AR"/>
-        </w:rPr>
-      </w:pPr>
-      <w:r>
-        <w:rPr>
-          <w:rFonts w:ascii="Consolas" w:eastAsia="Times New Roman" w:hAnsi="Consolas" w:cs="Times New Roman"/>
-          <w:color w:val="FFFFFF"/>
-          <w:sz w:val="21"/>
-          <w:szCs w:val="21"/>
-          <w:lang w:val="en-US" w:eastAsia="es-AR"/>
-        </w:rPr>
-        <w:t xml:space="preserve">    l </w:t>
-      </w:r>
-      <w:r>
-        <w:rPr>
-          <w:rFonts w:ascii="Consolas" w:eastAsia="Times New Roman" w:hAnsi="Consolas" w:cs="Times New Roman"/>
-          <w:color w:val="D4D4D4"/>
-          <w:sz w:val="21"/>
-          <w:szCs w:val="21"/>
-          <w:lang w:val="en-US" w:eastAsia="es-AR"/>
-        </w:rPr>
-        <w:t>=</w:t>
-      </w:r>
-      <w:r>
-        <w:rPr>
-          <w:rFonts w:ascii="Consolas" w:eastAsia="Times New Roman" w:hAnsi="Consolas" w:cs="Times New Roman"/>
-          <w:color w:val="FFFFFF"/>
-          <w:sz w:val="21"/>
-          <w:szCs w:val="21"/>
-          <w:lang w:val="en-US" w:eastAsia="es-AR"/>
-        </w:rPr>
-        <w:t xml:space="preserve"> </w:t>
-      </w:r>
-      <w:proofErr w:type="spellStart"/>
-      <w:r>
-        <w:rPr>
-          <w:rFonts w:ascii="Consolas" w:eastAsia="Times New Roman" w:hAnsi="Consolas" w:cs="Times New Roman"/>
-          <w:color w:val="DCDCAA"/>
-          <w:sz w:val="21"/>
-          <w:szCs w:val="21"/>
-          <w:lang w:val="en-US" w:eastAsia="es-AR"/>
-        </w:rPr>
-        <w:t>strlen</w:t>
-      </w:r>
-      <w:proofErr w:type="spellEnd"/>
-      <w:r>
-        <w:rPr>
-          <w:rFonts w:ascii="Consolas" w:eastAsia="Times New Roman" w:hAnsi="Consolas" w:cs="Times New Roman"/>
-          <w:color w:val="FFFFFF"/>
-          <w:sz w:val="21"/>
-          <w:szCs w:val="21"/>
-          <w:lang w:val="en-US" w:eastAsia="es-AR"/>
-        </w:rPr>
-        <w:t>(</w:t>
-      </w:r>
-      <w:proofErr w:type="spellStart"/>
-      <w:r>
-        <w:rPr>
-          <w:rFonts w:ascii="Consolas" w:eastAsia="Times New Roman" w:hAnsi="Consolas" w:cs="Times New Roman"/>
-          <w:color w:val="FFFFFF"/>
-          <w:sz w:val="21"/>
-          <w:szCs w:val="21"/>
-          <w:lang w:val="en-US" w:eastAsia="es-AR"/>
-        </w:rPr>
-        <w:t>nomArchi</w:t>
-      </w:r>
-      <w:proofErr w:type="spellEnd"/>
-      <w:proofErr w:type="gramStart"/>
-      <w:r>
-        <w:rPr>
-          <w:rFonts w:ascii="Consolas" w:eastAsia="Times New Roman" w:hAnsi="Consolas" w:cs="Times New Roman"/>
-          <w:color w:val="FFFFFF"/>
-          <w:sz w:val="21"/>
-          <w:szCs w:val="21"/>
-          <w:lang w:val="en-US" w:eastAsia="es-AR"/>
-        </w:rPr>
-        <w:t>);</w:t>
-      </w:r>
-      <w:proofErr w:type="gramEnd"/>
+          <w:lang w:val="es-AR" w:eastAsia="es-AR"/>
+        </w:rPr>
+      </w:pPr>
+      <w:r>
+        <w:rPr>
+          <w:rFonts w:ascii="Consolas" w:eastAsia="Times New Roman" w:hAnsi="Consolas" w:cs="Times New Roman"/>
+          <w:color w:val="FFFFFF"/>
+          <w:sz w:val="21"/>
+          <w:szCs w:val="21"/>
+          <w:lang w:val="en-US" w:eastAsia="es-AR"/>
+        </w:rPr>
+        <w:t xml:space="preserve">    </w:t>
+      </w:r>
+      <w:r>
+        <w:rPr>
+          <w:rFonts w:ascii="Consolas" w:eastAsia="Times New Roman" w:hAnsi="Consolas" w:cs="Times New Roman"/>
+          <w:color w:val="FFFFFF"/>
+          <w:sz w:val="21"/>
+          <w:szCs w:val="21"/>
+          <w:lang w:val="es-AR" w:eastAsia="es-AR"/>
+        </w:rPr>
+        <w:t>{</w:t>
+      </w:r>
     </w:p>
     <w:p>
       <w:pPr>
@@ -2610,9 +3717,84 @@
           <w:color w:val="FFFFFF"/>
           <w:sz w:val="21"/>
           <w:szCs w:val="21"/>
-          <w:lang w:val="en-US" w:eastAsia="es-AR"/>
-        </w:rPr>
-      </w:pPr>
+          <w:lang w:val="es-AR" w:eastAsia="es-AR"/>
+        </w:rPr>
+      </w:pPr>
+      <w:r>
+        <w:rPr>
+          <w:rFonts w:ascii="Consolas" w:eastAsia="Times New Roman" w:hAnsi="Consolas" w:cs="Times New Roman"/>
+          <w:color w:val="FFFFFF"/>
+          <w:sz w:val="21"/>
+          <w:szCs w:val="21"/>
+          <w:lang w:val="es-AR" w:eastAsia="es-AR"/>
+        </w:rPr>
+        <w:lastRenderedPageBreak/>
+        <w:t xml:space="preserve">        </w:t>
+      </w:r>
+      <w:proofErr w:type="spellStart"/>
+      <w:proofErr w:type="gramStart"/>
+      <w:r>
+        <w:rPr>
+          <w:rFonts w:ascii="Consolas" w:eastAsia="Times New Roman" w:hAnsi="Consolas" w:cs="Times New Roman"/>
+          <w:color w:val="DCDCAA"/>
+          <w:sz w:val="21"/>
+          <w:szCs w:val="21"/>
+          <w:lang w:val="es-AR" w:eastAsia="es-AR"/>
+        </w:rPr>
+        <w:t>printf</w:t>
+      </w:r>
+      <w:proofErr w:type="spellEnd"/>
+      <w:r>
+        <w:rPr>
+          <w:rFonts w:ascii="Consolas" w:eastAsia="Times New Roman" w:hAnsi="Consolas" w:cs="Times New Roman"/>
+          <w:color w:val="FFFFFF"/>
+          <w:sz w:val="21"/>
+          <w:szCs w:val="21"/>
+          <w:lang w:val="es-AR" w:eastAsia="es-AR"/>
+        </w:rPr>
+        <w:t>(</w:t>
+      </w:r>
+      <w:proofErr w:type="gramEnd"/>
+      <w:r>
+        <w:rPr>
+          <w:rFonts w:ascii="Consolas" w:eastAsia="Times New Roman" w:hAnsi="Consolas" w:cs="Times New Roman"/>
+          <w:color w:val="CE9178"/>
+          <w:sz w:val="21"/>
+          <w:szCs w:val="21"/>
+          <w:lang w:val="es-AR" w:eastAsia="es-AR"/>
+        </w:rPr>
+        <w:t>"No se pudo abrir archivo fuente</w:t>
+      </w:r>
+      <w:r>
+        <w:rPr>
+          <w:rFonts w:ascii="Consolas" w:eastAsia="Times New Roman" w:hAnsi="Consolas" w:cs="Times New Roman"/>
+          <w:color w:val="569CD6"/>
+          <w:sz w:val="21"/>
+          <w:szCs w:val="21"/>
+          <w:lang w:val="es-AR" w:eastAsia="es-AR"/>
+        </w:rPr>
+        <w:t>\n</w:t>
+      </w:r>
+      <w:r>
+        <w:rPr>
+          <w:rFonts w:ascii="Consolas" w:eastAsia="Times New Roman" w:hAnsi="Consolas" w:cs="Times New Roman"/>
+          <w:color w:val="CE9178"/>
+          <w:sz w:val="21"/>
+          <w:szCs w:val="21"/>
+          <w:lang w:val="es-AR" w:eastAsia="es-AR"/>
+        </w:rPr>
+        <w:t>"</w:t>
+      </w:r>
+      <w:r>
+        <w:rPr>
+          <w:rFonts w:ascii="Consolas" w:eastAsia="Times New Roman" w:hAnsi="Consolas" w:cs="Times New Roman"/>
+          <w:color w:val="FFFFFF"/>
+          <w:sz w:val="21"/>
+          <w:szCs w:val="21"/>
+          <w:lang w:val="es-AR" w:eastAsia="es-AR"/>
+        </w:rPr>
+        <w:t>);</w:t>
+      </w:r>
     </w:p>
     <w:p>
       <w:pPr>
@@ -2632,9 +3814,9 @@
           <w:color w:val="FFFFFF"/>
           <w:sz w:val="21"/>
           <w:szCs w:val="21"/>
-          <w:lang w:val="en-US" w:eastAsia="es-AR"/>
-        </w:rPr>
-        <w:t xml:space="preserve">    </w:t>
+          <w:lang w:val="es-AR" w:eastAsia="es-AR"/>
+        </w:rPr>
+        <w:t xml:space="preserve">        </w:t>
       </w:r>
       <w:proofErr w:type="spellStart"/>
       <w:r>
@@ -2645,7 +3827,7 @@
           <w:szCs w:val="21"/>
           <w:lang w:val="es-AR" w:eastAsia="es-AR"/>
         </w:rPr>
-        <w:t>if</w:t>
+        <w:t>return</w:t>
       </w:r>
       <w:proofErr w:type="spellEnd"/>
       <w:r>
@@ -2656,7 +3838,7 @@
           <w:szCs w:val="21"/>
           <w:lang w:val="es-AR" w:eastAsia="es-AR"/>
         </w:rPr>
-        <w:t xml:space="preserve"> (l </w:t>
+        <w:t xml:space="preserve"> </w:t>
       </w:r>
       <w:r>
         <w:rPr>
@@ -2666,17 +3848,37 @@
           <w:szCs w:val="21"/>
           <w:lang w:val="es-AR" w:eastAsia="es-AR"/>
         </w:rPr>
-        <w:t>&gt;</w:t>
-      </w:r>
-      <w:r>
-        <w:rPr>
-          <w:rFonts w:ascii="Consolas" w:eastAsia="Times New Roman" w:hAnsi="Consolas" w:cs="Times New Roman"/>
-          <w:color w:val="FFFFFF"/>
-          <w:sz w:val="21"/>
-          <w:szCs w:val="21"/>
-          <w:lang w:val="es-AR" w:eastAsia="es-AR"/>
-        </w:rPr>
-        <w:t xml:space="preserve"> TAMNOM)</w:t>
+        <w:t>-</w:t>
+      </w:r>
+      <w:r>
+        <w:rPr>
+          <w:rFonts w:ascii="Consolas" w:eastAsia="Times New Roman" w:hAnsi="Consolas" w:cs="Times New Roman"/>
+          <w:color w:val="B5CEA8"/>
+          <w:sz w:val="21"/>
+          <w:szCs w:val="21"/>
+          <w:lang w:val="es-AR" w:eastAsia="es-AR"/>
+        </w:rPr>
+        <w:t>1</w:t>
+      </w:r>
+      <w:r>
+        <w:rPr>
+          <w:rFonts w:ascii="Consolas" w:eastAsia="Times New Roman" w:hAnsi="Consolas" w:cs="Times New Roman"/>
+          <w:color w:val="FFFFFF"/>
+          <w:sz w:val="21"/>
+          <w:szCs w:val="21"/>
+          <w:lang w:val="es-AR" w:eastAsia="es-AR"/>
+        </w:rPr>
+        <w:t>;</w:t>
+      </w:r>
+      <w:r>
+        <w:rPr>
+          <w:rFonts w:ascii="Consolas" w:eastAsia="Times New Roman" w:hAnsi="Consolas" w:cs="Times New Roman"/>
+          <w:color w:val="7CA668"/>
+          <w:sz w:val="21"/>
+          <w:szCs w:val="21"/>
+          <w:lang w:val="es-AR" w:eastAsia="es-AR"/>
+        </w:rPr>
+        <w:t xml:space="preserve"> // no pudo abrir archivo</w:t>
       </w:r>
     </w:p>
     <w:p>
@@ -2699,7 +3901,7 @@
           <w:szCs w:val="21"/>
           <w:lang w:val="es-AR" w:eastAsia="es-AR"/>
         </w:rPr>
-        <w:t>    {</w:t>
+        <w:t>    }</w:t>
       </w:r>
     </w:p>
     <w:p>
@@ -2722,7 +3924,30 @@
           <w:szCs w:val="21"/>
           <w:lang w:val="es-AR" w:eastAsia="es-AR"/>
         </w:rPr>
-        <w:t xml:space="preserve">        </w:t>
+        <w:t xml:space="preserve">    </w:t>
+      </w:r>
+    </w:p>
+    <w:p>
+      <w:pPr>
+        <w:shd w:val="clear" w:color="auto" w:fill="000000"/>
+        <w:spacing w:after="0" w:line="285" w:lineRule="atLeast"/>
+        <w:rPr>
+          <w:rFonts w:ascii="Consolas" w:eastAsia="Times New Roman" w:hAnsi="Consolas" w:cs="Times New Roman"/>
+          <w:color w:val="FFFFFF"/>
+          <w:sz w:val="21"/>
+          <w:szCs w:val="21"/>
+          <w:lang w:val="es-AR" w:eastAsia="es-AR"/>
+        </w:rPr>
+      </w:pPr>
+      <w:r>
+        <w:rPr>
+          <w:rFonts w:ascii="Consolas" w:eastAsia="Times New Roman" w:hAnsi="Consolas" w:cs="Times New Roman"/>
+          <w:color w:val="FFFFFF"/>
+          <w:sz w:val="21"/>
+          <w:szCs w:val="21"/>
+          <w:lang w:val="es-AR" w:eastAsia="es-AR"/>
+        </w:rPr>
+        <w:t xml:space="preserve">    </w:t>
       </w:r>
       <w:proofErr w:type="spellStart"/>
       <w:proofErr w:type="gramStart"/>
@@ -2756,7 +3981,29 @@
           <w:szCs w:val="21"/>
           <w:lang w:val="es-AR" w:eastAsia="es-AR"/>
         </w:rPr>
-        <w:t>"Nombre incorrecto del Archivo Fuente</w:t>
+        <w:t xml:space="preserve">"El archivo se </w:t>
+      </w:r>
+      <w:proofErr w:type="spellStart"/>
+      <w:r>
+        <w:rPr>
+          <w:rFonts w:ascii="Consolas" w:eastAsia="Times New Roman" w:hAnsi="Consolas" w:cs="Times New Roman"/>
+          <w:color w:val="CE9178"/>
+          <w:sz w:val="21"/>
+          <w:szCs w:val="21"/>
+          <w:lang w:val="es-AR" w:eastAsia="es-AR"/>
+        </w:rPr>
+        <w:t>ejecuto</w:t>
+      </w:r>
+      <w:proofErr w:type="spellEnd"/>
+      <w:r>
+        <w:rPr>
+          <w:rFonts w:ascii="Consolas" w:eastAsia="Times New Roman" w:hAnsi="Consolas" w:cs="Times New Roman"/>
+          <w:color w:val="CE9178"/>
+          <w:sz w:val="21"/>
+          <w:szCs w:val="21"/>
+          <w:lang w:val="es-AR" w:eastAsia="es-AR"/>
+        </w:rPr>
+        <w:t xml:space="preserve"> sin errores</w:t>
       </w:r>
       <w:r>
         <w:rPr>
@@ -2809,59 +4056,7 @@
           <w:szCs w:val="21"/>
           <w:lang w:val="es-AR" w:eastAsia="es-AR"/>
         </w:rPr>
-        <w:t xml:space="preserve">        </w:t>
-      </w:r>
-      <w:proofErr w:type="spellStart"/>
-      <w:r>
-        <w:rPr>
-          <w:rFonts w:ascii="Consolas" w:eastAsia="Times New Roman" w:hAnsi="Consolas" w:cs="Times New Roman"/>
-          <w:color w:val="C586C0"/>
-          <w:sz w:val="21"/>
-          <w:szCs w:val="21"/>
-          <w:lang w:val="es-AR" w:eastAsia="es-AR"/>
-        </w:rPr>
-        <w:t>return</w:t>
-      </w:r>
-      <w:proofErr w:type="spellEnd"/>
-      <w:r>
-        <w:rPr>
-          <w:rFonts w:ascii="Consolas" w:eastAsia="Times New Roman" w:hAnsi="Consolas" w:cs="Times New Roman"/>
-          <w:color w:val="FFFFFF"/>
-          <w:sz w:val="21"/>
-          <w:szCs w:val="21"/>
-          <w:lang w:val="es-AR" w:eastAsia="es-AR"/>
-        </w:rPr>
-        <w:t xml:space="preserve"> </w:t>
-      </w:r>
-      <w:r>
-        <w:rPr>
-          <w:rFonts w:ascii="Consolas" w:eastAsia="Times New Roman" w:hAnsi="Consolas" w:cs="Times New Roman"/>
-          <w:color w:val="D4D4D4"/>
-          <w:sz w:val="21"/>
-          <w:szCs w:val="21"/>
-          <w:lang w:val="es-AR" w:eastAsia="es-AR"/>
-        </w:rPr>
-        <w:t>-</w:t>
-      </w:r>
-      <w:r>
-        <w:rPr>
-          <w:rFonts w:ascii="Consolas" w:eastAsia="Times New Roman" w:hAnsi="Consolas" w:cs="Times New Roman"/>
-          <w:color w:val="B5CEA8"/>
-          <w:sz w:val="21"/>
-          <w:szCs w:val="21"/>
-          <w:lang w:val="es-AR" w:eastAsia="es-AR"/>
-        </w:rPr>
-        <w:t>1</w:t>
-      </w:r>
-      <w:r>
-        <w:rPr>
-          <w:rFonts w:ascii="Consolas" w:eastAsia="Times New Roman" w:hAnsi="Consolas" w:cs="Times New Roman"/>
-          <w:color w:val="FFFFFF"/>
-          <w:sz w:val="21"/>
-          <w:szCs w:val="21"/>
-          <w:lang w:val="es-AR" w:eastAsia="es-AR"/>
-        </w:rPr>
-        <w:t>;</w:t>
+        <w:t>}</w:t>
       </w:r>
     </w:p>
     <w:p>
@@ -2876,1189 +4071,11 @@
           <w:lang w:val="es-AR" w:eastAsia="es-AR"/>
         </w:rPr>
       </w:pPr>
-      <w:r>
-        <w:rPr>
-          <w:rFonts w:ascii="Consolas" w:eastAsia="Times New Roman" w:hAnsi="Consolas" w:cs="Times New Roman"/>
-          <w:color w:val="FFFFFF"/>
-          <w:sz w:val="21"/>
-          <w:szCs w:val="21"/>
-          <w:lang w:val="es-AR" w:eastAsia="es-AR"/>
-        </w:rPr>
-        <w:t>    }</w:t>
-      </w:r>
-    </w:p>
-    <w:p>
-      <w:pPr>
-        <w:shd w:val="clear" w:color="auto" w:fill="000000"/>
-        <w:spacing w:after="0" w:line="285" w:lineRule="atLeast"/>
-        <w:rPr>
-          <w:rFonts w:ascii="Consolas" w:eastAsia="Times New Roman" w:hAnsi="Consolas" w:cs="Times New Roman"/>
-          <w:color w:val="FFFFFF"/>
-          <w:sz w:val="21"/>
-          <w:szCs w:val="21"/>
-          <w:lang w:val="es-AR" w:eastAsia="es-AR"/>
-        </w:rPr>
-      </w:pPr>
-    </w:p>
-    <w:p>
-      <w:pPr>
-        <w:shd w:val="clear" w:color="auto" w:fill="000000"/>
-        <w:spacing w:after="0" w:line="285" w:lineRule="atLeast"/>
-        <w:rPr>
-          <w:rFonts w:ascii="Consolas" w:eastAsia="Times New Roman" w:hAnsi="Consolas" w:cs="Times New Roman"/>
-          <w:color w:val="FFFFFF"/>
-          <w:sz w:val="21"/>
-          <w:szCs w:val="21"/>
-          <w:lang w:val="es-AR" w:eastAsia="es-AR"/>
-        </w:rPr>
-      </w:pPr>
-      <w:r>
-        <w:rPr>
-          <w:rFonts w:ascii="Consolas" w:eastAsia="Times New Roman" w:hAnsi="Consolas" w:cs="Times New Roman"/>
-          <w:color w:val="FFFFFF"/>
-          <w:sz w:val="21"/>
-          <w:szCs w:val="21"/>
-          <w:lang w:val="es-AR" w:eastAsia="es-AR"/>
-        </w:rPr>
-        <w:t xml:space="preserve">    </w:t>
-      </w:r>
-      <w:r>
-        <w:rPr>
-          <w:rFonts w:ascii="Consolas" w:eastAsia="Times New Roman" w:hAnsi="Consolas" w:cs="Times New Roman"/>
-          <w:color w:val="7CA668"/>
-          <w:sz w:val="21"/>
-          <w:szCs w:val="21"/>
-          <w:lang w:val="es-AR" w:eastAsia="es-AR"/>
-        </w:rPr>
-        <w:t xml:space="preserve">// requiere para compilar un archivo de </w:t>
-      </w:r>
-      <w:proofErr w:type="spellStart"/>
-      <w:r>
-        <w:rPr>
-          <w:rFonts w:ascii="Consolas" w:eastAsia="Times New Roman" w:hAnsi="Consolas" w:cs="Times New Roman"/>
-          <w:color w:val="7CA668"/>
-          <w:sz w:val="21"/>
-          <w:szCs w:val="21"/>
-          <w:lang w:val="es-AR" w:eastAsia="es-AR"/>
-        </w:rPr>
-        <w:t>extensión.m</w:t>
-      </w:r>
-      <w:proofErr w:type="spellEnd"/>
-      <w:r>
-        <w:rPr>
-          <w:rFonts w:ascii="Consolas" w:eastAsia="Times New Roman" w:hAnsi="Consolas" w:cs="Times New Roman"/>
-          <w:color w:val="7CA668"/>
-          <w:sz w:val="21"/>
-          <w:szCs w:val="21"/>
-          <w:lang w:val="es-AR" w:eastAsia="es-AR"/>
-        </w:rPr>
-        <w:t xml:space="preserve"> </w:t>
-      </w:r>
-      <w:proofErr w:type="spellStart"/>
-      <w:r>
-        <w:rPr>
-          <w:rFonts w:ascii="Consolas" w:eastAsia="Times New Roman" w:hAnsi="Consolas" w:cs="Times New Roman"/>
-          <w:color w:val="7CA668"/>
-          <w:sz w:val="21"/>
-          <w:szCs w:val="21"/>
-          <w:lang w:val="es-AR" w:eastAsia="es-AR"/>
-        </w:rPr>
-        <w:t>archivo.m</w:t>
-      </w:r>
-      <w:proofErr w:type="spellEnd"/>
-    </w:p>
-    <w:p>
-      <w:pPr>
-        <w:shd w:val="clear" w:color="auto" w:fill="000000"/>
-        <w:spacing w:after="0" w:line="285" w:lineRule="atLeast"/>
-        <w:rPr>
-          <w:rFonts w:ascii="Consolas" w:eastAsia="Times New Roman" w:hAnsi="Consolas" w:cs="Times New Roman"/>
-          <w:color w:val="FFFFFF"/>
-          <w:sz w:val="21"/>
-          <w:szCs w:val="21"/>
-          <w:lang w:val="es-AR" w:eastAsia="es-AR"/>
-        </w:rPr>
-      </w:pPr>
-      <w:r>
-        <w:rPr>
-          <w:rFonts w:ascii="Consolas" w:eastAsia="Times New Roman" w:hAnsi="Consolas" w:cs="Times New Roman"/>
-          <w:color w:val="FFFFFF"/>
-          <w:sz w:val="21"/>
-          <w:szCs w:val="21"/>
-          <w:lang w:val="es-AR" w:eastAsia="es-AR"/>
-        </w:rPr>
-        <w:t xml:space="preserve">    </w:t>
-      </w:r>
-      <w:r>
-        <w:rPr>
-          <w:rFonts w:ascii="Consolas" w:eastAsia="Times New Roman" w:hAnsi="Consolas" w:cs="Times New Roman"/>
-          <w:color w:val="C586C0"/>
-          <w:sz w:val="21"/>
-          <w:szCs w:val="21"/>
-          <w:lang w:val="en-US" w:eastAsia="es-AR"/>
-        </w:rPr>
-        <w:t>if</w:t>
-      </w:r>
-      <w:r>
-        <w:rPr>
-          <w:rFonts w:ascii="Consolas" w:eastAsia="Times New Roman" w:hAnsi="Consolas" w:cs="Times New Roman"/>
-          <w:color w:val="FFFFFF"/>
-          <w:sz w:val="21"/>
-          <w:szCs w:val="21"/>
-          <w:lang w:val="en-US" w:eastAsia="es-AR"/>
-        </w:rPr>
-        <w:t xml:space="preserve"> (</w:t>
-      </w:r>
-      <w:proofErr w:type="spellStart"/>
-      <w:proofErr w:type="gramStart"/>
-      <w:r>
-        <w:rPr>
-          <w:rFonts w:ascii="Consolas" w:eastAsia="Times New Roman" w:hAnsi="Consolas" w:cs="Times New Roman"/>
-          <w:color w:val="9CDCFE"/>
-          <w:sz w:val="21"/>
-          <w:szCs w:val="21"/>
-          <w:lang w:val="en-US" w:eastAsia="es-AR"/>
-        </w:rPr>
-        <w:t>nomArchi</w:t>
-      </w:r>
-      <w:proofErr w:type="spellEnd"/>
-      <w:r>
-        <w:rPr>
-          <w:rFonts w:ascii="Consolas" w:eastAsia="Times New Roman" w:hAnsi="Consolas" w:cs="Times New Roman"/>
-          <w:color w:val="FFFFFF"/>
-          <w:sz w:val="21"/>
-          <w:szCs w:val="21"/>
-          <w:lang w:val="en-US" w:eastAsia="es-AR"/>
-        </w:rPr>
-        <w:t>[</w:t>
-      </w:r>
-      <w:proofErr w:type="gramEnd"/>
-      <w:r>
-        <w:rPr>
-          <w:rFonts w:ascii="Consolas" w:eastAsia="Times New Roman" w:hAnsi="Consolas" w:cs="Times New Roman"/>
-          <w:color w:val="FFFFFF"/>
-          <w:sz w:val="21"/>
-          <w:szCs w:val="21"/>
-          <w:lang w:val="en-US" w:eastAsia="es-AR"/>
-        </w:rPr>
-        <w:t xml:space="preserve">l </w:t>
-      </w:r>
-      <w:r>
-        <w:rPr>
-          <w:rFonts w:ascii="Consolas" w:eastAsia="Times New Roman" w:hAnsi="Consolas" w:cs="Times New Roman"/>
-          <w:color w:val="D4D4D4"/>
-          <w:sz w:val="21"/>
-          <w:szCs w:val="21"/>
-          <w:lang w:val="en-US" w:eastAsia="es-AR"/>
-        </w:rPr>
-        <w:t>-</w:t>
-      </w:r>
-      <w:r>
-        <w:rPr>
-          <w:rFonts w:ascii="Consolas" w:eastAsia="Times New Roman" w:hAnsi="Consolas" w:cs="Times New Roman"/>
-          <w:color w:val="FFFFFF"/>
-          <w:sz w:val="21"/>
-          <w:szCs w:val="21"/>
-          <w:lang w:val="en-US" w:eastAsia="es-AR"/>
-        </w:rPr>
-        <w:t xml:space="preserve"> </w:t>
-      </w:r>
-      <w:r>
-        <w:rPr>
-          <w:rFonts w:ascii="Consolas" w:eastAsia="Times New Roman" w:hAnsi="Consolas" w:cs="Times New Roman"/>
-          <w:color w:val="B5CEA8"/>
-          <w:sz w:val="21"/>
-          <w:szCs w:val="21"/>
-          <w:lang w:val="en-US" w:eastAsia="es-AR"/>
-        </w:rPr>
-        <w:t>1</w:t>
-      </w:r>
-      <w:r>
-        <w:rPr>
-          <w:rFonts w:ascii="Consolas" w:eastAsia="Times New Roman" w:hAnsi="Consolas" w:cs="Times New Roman"/>
-          <w:color w:val="FFFFFF"/>
-          <w:sz w:val="21"/>
-          <w:szCs w:val="21"/>
-          <w:lang w:val="en-US" w:eastAsia="es-AR"/>
-        </w:rPr>
-        <w:t xml:space="preserve">] </w:t>
-      </w:r>
-      <w:r>
-        <w:rPr>
-          <w:rFonts w:ascii="Consolas" w:eastAsia="Times New Roman" w:hAnsi="Consolas" w:cs="Times New Roman"/>
-          <w:color w:val="D4D4D4"/>
-          <w:sz w:val="21"/>
-          <w:szCs w:val="21"/>
-          <w:lang w:val="en-US" w:eastAsia="es-AR"/>
-        </w:rPr>
-        <w:t>!=</w:t>
-      </w:r>
-      <w:r>
-        <w:rPr>
-          <w:rFonts w:ascii="Consolas" w:eastAsia="Times New Roman" w:hAnsi="Consolas" w:cs="Times New Roman"/>
-          <w:color w:val="FFFFFF"/>
-          <w:sz w:val="21"/>
-          <w:szCs w:val="21"/>
-          <w:lang w:val="en-US" w:eastAsia="es-AR"/>
-        </w:rPr>
-        <w:t xml:space="preserve"> </w:t>
-      </w:r>
-      <w:r>
-        <w:rPr>
-          <w:rFonts w:ascii="Consolas" w:eastAsia="Times New Roman" w:hAnsi="Consolas" w:cs="Times New Roman"/>
-          <w:color w:val="CE9178"/>
-          <w:sz w:val="21"/>
-          <w:szCs w:val="21"/>
-          <w:lang w:val="en-US" w:eastAsia="es-AR"/>
-        </w:rPr>
-        <w:t>'m'</w:t>
-      </w:r>
-      <w:r>
-        <w:rPr>
-          <w:rFonts w:ascii="Consolas" w:eastAsia="Times New Roman" w:hAnsi="Consolas" w:cs="Times New Roman"/>
-          <w:color w:val="FFFFFF"/>
-          <w:sz w:val="21"/>
-          <w:szCs w:val="21"/>
-          <w:lang w:val="en-US" w:eastAsia="es-AR"/>
-        </w:rPr>
-        <w:t xml:space="preserve"> </w:t>
-      </w:r>
-      <w:r>
-        <w:rPr>
-          <w:rFonts w:ascii="Consolas" w:eastAsia="Times New Roman" w:hAnsi="Consolas" w:cs="Times New Roman"/>
-          <w:color w:val="D4D4D4"/>
-          <w:sz w:val="21"/>
-          <w:szCs w:val="21"/>
-          <w:lang w:val="en-US" w:eastAsia="es-AR"/>
-        </w:rPr>
-        <w:t>||</w:t>
-      </w:r>
-      <w:r>
-        <w:rPr>
-          <w:rFonts w:ascii="Consolas" w:eastAsia="Times New Roman" w:hAnsi="Consolas" w:cs="Times New Roman"/>
-          <w:color w:val="FFFFFF"/>
-          <w:sz w:val="21"/>
-          <w:szCs w:val="21"/>
-          <w:lang w:val="en-US" w:eastAsia="es-AR"/>
-        </w:rPr>
-        <w:t xml:space="preserve"> </w:t>
-      </w:r>
-      <w:proofErr w:type="spellStart"/>
-      <w:r>
-        <w:rPr>
-          <w:rFonts w:ascii="Consolas" w:eastAsia="Times New Roman" w:hAnsi="Consolas" w:cs="Times New Roman"/>
-          <w:color w:val="9CDCFE"/>
-          <w:sz w:val="21"/>
-          <w:szCs w:val="21"/>
-          <w:lang w:val="en-US" w:eastAsia="es-AR"/>
-        </w:rPr>
-        <w:t>nomArchi</w:t>
-      </w:r>
-      <w:proofErr w:type="spellEnd"/>
-      <w:r>
-        <w:rPr>
-          <w:rFonts w:ascii="Consolas" w:eastAsia="Times New Roman" w:hAnsi="Consolas" w:cs="Times New Roman"/>
-          <w:color w:val="FFFFFF"/>
-          <w:sz w:val="21"/>
-          <w:szCs w:val="21"/>
-          <w:lang w:val="en-US" w:eastAsia="es-AR"/>
-        </w:rPr>
-        <w:t xml:space="preserve">[l </w:t>
-      </w:r>
-      <w:r>
-        <w:rPr>
-          <w:rFonts w:ascii="Consolas" w:eastAsia="Times New Roman" w:hAnsi="Consolas" w:cs="Times New Roman"/>
-          <w:color w:val="D4D4D4"/>
-          <w:sz w:val="21"/>
-          <w:szCs w:val="21"/>
-          <w:lang w:val="en-US" w:eastAsia="es-AR"/>
-        </w:rPr>
-        <w:t>-</w:t>
-      </w:r>
-      <w:r>
-        <w:rPr>
-          <w:rFonts w:ascii="Consolas" w:eastAsia="Times New Roman" w:hAnsi="Consolas" w:cs="Times New Roman"/>
-          <w:color w:val="FFFFFF"/>
-          <w:sz w:val="21"/>
-          <w:szCs w:val="21"/>
-          <w:lang w:val="en-US" w:eastAsia="es-AR"/>
-        </w:rPr>
-        <w:t xml:space="preserve"> </w:t>
-      </w:r>
-      <w:r>
-        <w:rPr>
-          <w:rFonts w:ascii="Consolas" w:eastAsia="Times New Roman" w:hAnsi="Consolas" w:cs="Times New Roman"/>
-          <w:color w:val="B5CEA8"/>
-          <w:sz w:val="21"/>
-          <w:szCs w:val="21"/>
-          <w:lang w:val="en-US" w:eastAsia="es-AR"/>
-        </w:rPr>
-        <w:t>2</w:t>
-      </w:r>
-      <w:r>
-        <w:rPr>
-          <w:rFonts w:ascii="Consolas" w:eastAsia="Times New Roman" w:hAnsi="Consolas" w:cs="Times New Roman"/>
-          <w:color w:val="FFFFFF"/>
-          <w:sz w:val="21"/>
-          <w:szCs w:val="21"/>
-          <w:lang w:val="en-US" w:eastAsia="es-AR"/>
-        </w:rPr>
-        <w:t xml:space="preserve">] </w:t>
-      </w:r>
-      <w:r>
-        <w:rPr>
-          <w:rFonts w:ascii="Consolas" w:eastAsia="Times New Roman" w:hAnsi="Consolas" w:cs="Times New Roman"/>
-          <w:color w:val="D4D4D4"/>
-          <w:sz w:val="21"/>
-          <w:szCs w:val="21"/>
-          <w:lang w:val="en-US" w:eastAsia="es-AR"/>
-        </w:rPr>
-        <w:t>!=</w:t>
-      </w:r>
-      <w:r>
-        <w:rPr>
-          <w:rFonts w:ascii="Consolas" w:eastAsia="Times New Roman" w:hAnsi="Consolas" w:cs="Times New Roman"/>
-          <w:color w:val="FFFFFF"/>
-          <w:sz w:val="21"/>
-          <w:szCs w:val="21"/>
-          <w:lang w:val="en-US" w:eastAsia="es-AR"/>
-        </w:rPr>
-        <w:t xml:space="preserve"> </w:t>
-      </w:r>
-      <w:r>
-        <w:rPr>
-          <w:rFonts w:ascii="Consolas" w:eastAsia="Times New Roman" w:hAnsi="Consolas" w:cs="Times New Roman"/>
-          <w:color w:val="CE9178"/>
-          <w:sz w:val="21"/>
-          <w:szCs w:val="21"/>
-          <w:lang w:val="es-AR" w:eastAsia="es-AR"/>
-        </w:rPr>
-        <w:t>'.'</w:t>
-      </w:r>
-      <w:r>
-        <w:rPr>
-          <w:rFonts w:ascii="Consolas" w:eastAsia="Times New Roman" w:hAnsi="Consolas" w:cs="Times New Roman"/>
-          <w:color w:val="FFFFFF"/>
-          <w:sz w:val="21"/>
-          <w:szCs w:val="21"/>
-          <w:lang w:val="es-AR" w:eastAsia="es-AR"/>
-        </w:rPr>
-        <w:t>)</w:t>
-      </w:r>
-    </w:p>
-    <w:p>
-      <w:pPr>
-        <w:shd w:val="clear" w:color="auto" w:fill="000000"/>
-        <w:spacing w:after="0" w:line="285" w:lineRule="atLeast"/>
-        <w:rPr>
-          <w:rFonts w:ascii="Consolas" w:eastAsia="Times New Roman" w:hAnsi="Consolas" w:cs="Times New Roman"/>
-          <w:color w:val="FFFFFF"/>
-          <w:sz w:val="21"/>
-          <w:szCs w:val="21"/>
-          <w:lang w:val="es-AR" w:eastAsia="es-AR"/>
-        </w:rPr>
-      </w:pPr>
-      <w:r>
-        <w:rPr>
-          <w:rFonts w:ascii="Consolas" w:eastAsia="Times New Roman" w:hAnsi="Consolas" w:cs="Times New Roman"/>
-          <w:color w:val="FFFFFF"/>
-          <w:sz w:val="21"/>
-          <w:szCs w:val="21"/>
-          <w:lang w:val="es-AR" w:eastAsia="es-AR"/>
-        </w:rPr>
-        <w:t>    {</w:t>
-      </w:r>
-    </w:p>
-    <w:p>
-      <w:pPr>
-        <w:shd w:val="clear" w:color="auto" w:fill="000000"/>
-        <w:spacing w:after="0" w:line="285" w:lineRule="atLeast"/>
-        <w:rPr>
-          <w:rFonts w:ascii="Consolas" w:eastAsia="Times New Roman" w:hAnsi="Consolas" w:cs="Times New Roman"/>
-          <w:color w:val="FFFFFF"/>
-          <w:sz w:val="21"/>
-          <w:szCs w:val="21"/>
-          <w:lang w:val="es-AR" w:eastAsia="es-AR"/>
-        </w:rPr>
-      </w:pPr>
-      <w:r>
-        <w:rPr>
-          <w:rFonts w:ascii="Consolas" w:eastAsia="Times New Roman" w:hAnsi="Consolas" w:cs="Times New Roman"/>
-          <w:color w:val="FFFFFF"/>
-          <w:sz w:val="21"/>
-          <w:szCs w:val="21"/>
-          <w:lang w:val="es-AR" w:eastAsia="es-AR"/>
-        </w:rPr>
-        <w:t xml:space="preserve">        </w:t>
-      </w:r>
-      <w:proofErr w:type="spellStart"/>
-      <w:proofErr w:type="gramStart"/>
-      <w:r>
-        <w:rPr>
-          <w:rFonts w:ascii="Consolas" w:eastAsia="Times New Roman" w:hAnsi="Consolas" w:cs="Times New Roman"/>
-          <w:color w:val="DCDCAA"/>
-          <w:sz w:val="21"/>
-          <w:szCs w:val="21"/>
-          <w:lang w:val="es-AR" w:eastAsia="es-AR"/>
-        </w:rPr>
-        <w:t>printf</w:t>
-      </w:r>
-      <w:proofErr w:type="spellEnd"/>
-      <w:r>
-        <w:rPr>
-          <w:rFonts w:ascii="Consolas" w:eastAsia="Times New Roman" w:hAnsi="Consolas" w:cs="Times New Roman"/>
-          <w:color w:val="FFFFFF"/>
-          <w:sz w:val="21"/>
-          <w:szCs w:val="21"/>
-          <w:lang w:val="es-AR" w:eastAsia="es-AR"/>
-        </w:rPr>
-        <w:t>(</w:t>
-      </w:r>
-      <w:proofErr w:type="gramEnd"/>
-      <w:r>
-        <w:rPr>
-          <w:rFonts w:ascii="Consolas" w:eastAsia="Times New Roman" w:hAnsi="Consolas" w:cs="Times New Roman"/>
-          <w:color w:val="CE9178"/>
-          <w:sz w:val="21"/>
-          <w:szCs w:val="21"/>
-          <w:lang w:val="es-AR" w:eastAsia="es-AR"/>
-        </w:rPr>
-        <w:t xml:space="preserve">"Nombre incorrecto del Archivo Fuente. La </w:t>
-      </w:r>
-      <w:proofErr w:type="spellStart"/>
-      <w:r>
-        <w:rPr>
-          <w:rFonts w:ascii="Consolas" w:eastAsia="Times New Roman" w:hAnsi="Consolas" w:cs="Times New Roman"/>
-          <w:color w:val="CE9178"/>
-          <w:sz w:val="21"/>
-          <w:szCs w:val="21"/>
-          <w:lang w:val="es-AR" w:eastAsia="es-AR"/>
-        </w:rPr>
-        <w:t>extension</w:t>
-      </w:r>
-      <w:proofErr w:type="spellEnd"/>
-      <w:r>
-        <w:rPr>
-          <w:rFonts w:ascii="Consolas" w:eastAsia="Times New Roman" w:hAnsi="Consolas" w:cs="Times New Roman"/>
-          <w:color w:val="CE9178"/>
-          <w:sz w:val="21"/>
-          <w:szCs w:val="21"/>
-          <w:lang w:val="es-AR" w:eastAsia="es-AR"/>
-        </w:rPr>
-        <w:t xml:space="preserve"> debe ser '.m'</w:t>
-      </w:r>
-      <w:r>
-        <w:rPr>
-          <w:rFonts w:ascii="Consolas" w:eastAsia="Times New Roman" w:hAnsi="Consolas" w:cs="Times New Roman"/>
-          <w:color w:val="569CD6"/>
-          <w:sz w:val="21"/>
-          <w:szCs w:val="21"/>
-          <w:lang w:val="es-AR" w:eastAsia="es-AR"/>
-        </w:rPr>
-        <w:t>\n</w:t>
-      </w:r>
-      <w:r>
-        <w:rPr>
-          <w:rFonts w:ascii="Consolas" w:eastAsia="Times New Roman" w:hAnsi="Consolas" w:cs="Times New Roman"/>
-          <w:color w:val="CE9178"/>
-          <w:sz w:val="21"/>
-          <w:szCs w:val="21"/>
-          <w:lang w:val="es-AR" w:eastAsia="es-AR"/>
-        </w:rPr>
-        <w:t>"</w:t>
-      </w:r>
-      <w:r>
-        <w:rPr>
-          <w:rFonts w:ascii="Consolas" w:eastAsia="Times New Roman" w:hAnsi="Consolas" w:cs="Times New Roman"/>
-          <w:color w:val="FFFFFF"/>
-          <w:sz w:val="21"/>
-          <w:szCs w:val="21"/>
-          <w:lang w:val="es-AR" w:eastAsia="es-AR"/>
-        </w:rPr>
-        <w:t>);</w:t>
-      </w:r>
-    </w:p>
-    <w:p>
-      <w:pPr>
-        <w:shd w:val="clear" w:color="auto" w:fill="000000"/>
-        <w:spacing w:after="0" w:line="285" w:lineRule="atLeast"/>
-        <w:rPr>
-          <w:rFonts w:ascii="Consolas" w:eastAsia="Times New Roman" w:hAnsi="Consolas" w:cs="Times New Roman"/>
-          <w:color w:val="FFFFFF"/>
-          <w:sz w:val="21"/>
-          <w:szCs w:val="21"/>
-          <w:lang w:val="en-US" w:eastAsia="es-AR"/>
-        </w:rPr>
-      </w:pPr>
-      <w:r>
-        <w:rPr>
-          <w:rFonts w:ascii="Consolas" w:eastAsia="Times New Roman" w:hAnsi="Consolas" w:cs="Times New Roman"/>
-          <w:color w:val="FFFFFF"/>
-          <w:sz w:val="21"/>
-          <w:szCs w:val="21"/>
-          <w:lang w:val="es-AR" w:eastAsia="es-AR"/>
-        </w:rPr>
-        <w:t xml:space="preserve">        </w:t>
-      </w:r>
-      <w:r>
-        <w:rPr>
-          <w:rFonts w:ascii="Consolas" w:eastAsia="Times New Roman" w:hAnsi="Consolas" w:cs="Times New Roman"/>
-          <w:color w:val="C586C0"/>
-          <w:sz w:val="21"/>
-          <w:szCs w:val="21"/>
-          <w:lang w:val="en-US" w:eastAsia="es-AR"/>
-        </w:rPr>
-        <w:t>return</w:t>
-      </w:r>
-      <w:r>
-        <w:rPr>
-          <w:rFonts w:ascii="Consolas" w:eastAsia="Times New Roman" w:hAnsi="Consolas" w:cs="Times New Roman"/>
-          <w:color w:val="FFFFFF"/>
-          <w:sz w:val="21"/>
-          <w:szCs w:val="21"/>
-          <w:lang w:val="en-US" w:eastAsia="es-AR"/>
-        </w:rPr>
-        <w:t xml:space="preserve"> </w:t>
-      </w:r>
-      <w:proofErr w:type="gramStart"/>
-      <w:r>
-        <w:rPr>
-          <w:rFonts w:ascii="Consolas" w:eastAsia="Times New Roman" w:hAnsi="Consolas" w:cs="Times New Roman"/>
-          <w:color w:val="D4D4D4"/>
-          <w:sz w:val="21"/>
-          <w:szCs w:val="21"/>
-          <w:lang w:val="en-US" w:eastAsia="es-AR"/>
-        </w:rPr>
-        <w:t>-</w:t>
-      </w:r>
-      <w:r>
-        <w:rPr>
-          <w:rFonts w:ascii="Consolas" w:eastAsia="Times New Roman" w:hAnsi="Consolas" w:cs="Times New Roman"/>
-          <w:color w:val="B5CEA8"/>
-          <w:sz w:val="21"/>
-          <w:szCs w:val="21"/>
-          <w:lang w:val="en-US" w:eastAsia="es-AR"/>
-        </w:rPr>
-        <w:t>1</w:t>
-      </w:r>
-      <w:r>
-        <w:rPr>
-          <w:rFonts w:ascii="Consolas" w:eastAsia="Times New Roman" w:hAnsi="Consolas" w:cs="Times New Roman"/>
-          <w:color w:val="FFFFFF"/>
-          <w:sz w:val="21"/>
-          <w:szCs w:val="21"/>
-          <w:lang w:val="en-US" w:eastAsia="es-AR"/>
-        </w:rPr>
-        <w:t>;</w:t>
-      </w:r>
-      <w:proofErr w:type="gramEnd"/>
-    </w:p>
-    <w:p>
-      <w:pPr>
-        <w:shd w:val="clear" w:color="auto" w:fill="000000"/>
-        <w:spacing w:after="0" w:line="285" w:lineRule="atLeast"/>
-        <w:rPr>
-          <w:rFonts w:ascii="Consolas" w:eastAsia="Times New Roman" w:hAnsi="Consolas" w:cs="Times New Roman"/>
-          <w:color w:val="FFFFFF"/>
-          <w:sz w:val="21"/>
-          <w:szCs w:val="21"/>
-          <w:lang w:val="en-US" w:eastAsia="es-AR"/>
-        </w:rPr>
-      </w:pPr>
-      <w:r>
-        <w:rPr>
-          <w:rFonts w:ascii="Consolas" w:eastAsia="Times New Roman" w:hAnsi="Consolas" w:cs="Times New Roman"/>
-          <w:color w:val="FFFFFF"/>
-          <w:sz w:val="21"/>
-          <w:szCs w:val="21"/>
-          <w:lang w:val="en-US" w:eastAsia="es-AR"/>
-        </w:rPr>
-        <w:t>    }</w:t>
-      </w:r>
-    </w:p>
-    <w:p>
-      <w:pPr>
-        <w:shd w:val="clear" w:color="auto" w:fill="000000"/>
-        <w:spacing w:after="0" w:line="285" w:lineRule="atLeast"/>
-        <w:rPr>
-          <w:rFonts w:ascii="Consolas" w:eastAsia="Times New Roman" w:hAnsi="Consolas" w:cs="Times New Roman"/>
-          <w:color w:val="FFFFFF"/>
-          <w:sz w:val="21"/>
-          <w:szCs w:val="21"/>
-          <w:lang w:val="en-US" w:eastAsia="es-AR"/>
-        </w:rPr>
-      </w:pPr>
-    </w:p>
-    <w:p>
-      <w:pPr>
-        <w:shd w:val="clear" w:color="auto" w:fill="000000"/>
-        <w:spacing w:after="0" w:line="285" w:lineRule="atLeast"/>
-        <w:rPr>
-          <w:rFonts w:ascii="Consolas" w:eastAsia="Times New Roman" w:hAnsi="Consolas" w:cs="Times New Roman"/>
-          <w:color w:val="FFFFFF"/>
-          <w:sz w:val="21"/>
-          <w:szCs w:val="21"/>
-          <w:lang w:val="en-US" w:eastAsia="es-AR"/>
-        </w:rPr>
-      </w:pPr>
-      <w:r>
-        <w:rPr>
-          <w:rFonts w:ascii="Consolas" w:eastAsia="Times New Roman" w:hAnsi="Consolas" w:cs="Times New Roman"/>
-          <w:color w:val="FFFFFF"/>
-          <w:sz w:val="21"/>
-          <w:szCs w:val="21"/>
-          <w:lang w:val="en-US" w:eastAsia="es-AR"/>
-        </w:rPr>
-        <w:t xml:space="preserve">    </w:t>
-      </w:r>
-      <w:r>
-        <w:rPr>
-          <w:rFonts w:ascii="Consolas" w:eastAsia="Times New Roman" w:hAnsi="Consolas" w:cs="Times New Roman"/>
-          <w:color w:val="C586C0"/>
-          <w:sz w:val="21"/>
-          <w:szCs w:val="21"/>
-          <w:lang w:val="en-US" w:eastAsia="es-AR"/>
-        </w:rPr>
-        <w:t>if</w:t>
-      </w:r>
-      <w:r>
-        <w:rPr>
-          <w:rFonts w:ascii="Consolas" w:eastAsia="Times New Roman" w:hAnsi="Consolas" w:cs="Times New Roman"/>
-          <w:color w:val="FFFFFF"/>
-          <w:sz w:val="21"/>
-          <w:szCs w:val="21"/>
-          <w:lang w:val="en-US" w:eastAsia="es-AR"/>
-        </w:rPr>
-        <w:t xml:space="preserve"> ((in </w:t>
-      </w:r>
-      <w:r>
-        <w:rPr>
-          <w:rFonts w:ascii="Consolas" w:eastAsia="Times New Roman" w:hAnsi="Consolas" w:cs="Times New Roman"/>
-          <w:color w:val="D4D4D4"/>
-          <w:sz w:val="21"/>
-          <w:szCs w:val="21"/>
-          <w:lang w:val="en-US" w:eastAsia="es-AR"/>
-        </w:rPr>
-        <w:t>=</w:t>
-      </w:r>
-      <w:r>
-        <w:rPr>
-          <w:rFonts w:ascii="Consolas" w:eastAsia="Times New Roman" w:hAnsi="Consolas" w:cs="Times New Roman"/>
-          <w:color w:val="FFFFFF"/>
-          <w:sz w:val="21"/>
-          <w:szCs w:val="21"/>
-          <w:lang w:val="en-US" w:eastAsia="es-AR"/>
-        </w:rPr>
-        <w:t xml:space="preserve"> </w:t>
-      </w:r>
-      <w:proofErr w:type="spellStart"/>
-      <w:proofErr w:type="gramStart"/>
-      <w:r>
-        <w:rPr>
-          <w:rFonts w:ascii="Consolas" w:eastAsia="Times New Roman" w:hAnsi="Consolas" w:cs="Times New Roman"/>
-          <w:color w:val="DCDCAA"/>
-          <w:sz w:val="21"/>
-          <w:szCs w:val="21"/>
-          <w:lang w:val="en-US" w:eastAsia="es-AR"/>
-        </w:rPr>
-        <w:t>fopen</w:t>
-      </w:r>
-      <w:proofErr w:type="spellEnd"/>
-      <w:r>
-        <w:rPr>
-          <w:rFonts w:ascii="Consolas" w:eastAsia="Times New Roman" w:hAnsi="Consolas" w:cs="Times New Roman"/>
-          <w:color w:val="FFFFFF"/>
-          <w:sz w:val="21"/>
-          <w:szCs w:val="21"/>
-          <w:lang w:val="en-US" w:eastAsia="es-AR"/>
-        </w:rPr>
-        <w:t>(</w:t>
-      </w:r>
-      <w:proofErr w:type="spellStart"/>
-      <w:proofErr w:type="gramEnd"/>
-      <w:r>
-        <w:rPr>
-          <w:rFonts w:ascii="Consolas" w:eastAsia="Times New Roman" w:hAnsi="Consolas" w:cs="Times New Roman"/>
-          <w:color w:val="FFFFFF"/>
-          <w:sz w:val="21"/>
-          <w:szCs w:val="21"/>
-          <w:lang w:val="en-US" w:eastAsia="es-AR"/>
-        </w:rPr>
-        <w:t>nomArchi</w:t>
-      </w:r>
-      <w:proofErr w:type="spellEnd"/>
-      <w:r>
-        <w:rPr>
-          <w:rFonts w:ascii="Consolas" w:eastAsia="Times New Roman" w:hAnsi="Consolas" w:cs="Times New Roman"/>
-          <w:color w:val="FFFFFF"/>
-          <w:sz w:val="21"/>
-          <w:szCs w:val="21"/>
-          <w:lang w:val="en-US" w:eastAsia="es-AR"/>
-        </w:rPr>
-        <w:t xml:space="preserve">, </w:t>
-      </w:r>
-      <w:r>
-        <w:rPr>
-          <w:rFonts w:ascii="Consolas" w:eastAsia="Times New Roman" w:hAnsi="Consolas" w:cs="Times New Roman"/>
-          <w:color w:val="CE9178"/>
-          <w:sz w:val="21"/>
-          <w:szCs w:val="21"/>
-          <w:lang w:val="en-US" w:eastAsia="es-AR"/>
-        </w:rPr>
-        <w:t>"r"</w:t>
-      </w:r>
-      <w:r>
-        <w:rPr>
-          <w:rFonts w:ascii="Consolas" w:eastAsia="Times New Roman" w:hAnsi="Consolas" w:cs="Times New Roman"/>
-          <w:color w:val="FFFFFF"/>
-          <w:sz w:val="21"/>
-          <w:szCs w:val="21"/>
-          <w:lang w:val="en-US" w:eastAsia="es-AR"/>
-        </w:rPr>
-        <w:t xml:space="preserve">)) </w:t>
-      </w:r>
-      <w:r>
-        <w:rPr>
-          <w:rFonts w:ascii="Consolas" w:eastAsia="Times New Roman" w:hAnsi="Consolas" w:cs="Times New Roman"/>
-          <w:color w:val="D4D4D4"/>
-          <w:sz w:val="21"/>
-          <w:szCs w:val="21"/>
-          <w:lang w:val="en-US" w:eastAsia="es-AR"/>
-        </w:rPr>
-        <w:t>==</w:t>
-      </w:r>
-      <w:r>
-        <w:rPr>
-          <w:rFonts w:ascii="Consolas" w:eastAsia="Times New Roman" w:hAnsi="Consolas" w:cs="Times New Roman"/>
-          <w:color w:val="FFFFFF"/>
-          <w:sz w:val="21"/>
-          <w:szCs w:val="21"/>
-          <w:lang w:val="en-US" w:eastAsia="es-AR"/>
-        </w:rPr>
-        <w:t xml:space="preserve"> </w:t>
-      </w:r>
-      <w:r>
-        <w:rPr>
-          <w:rFonts w:ascii="Consolas" w:eastAsia="Times New Roman" w:hAnsi="Consolas" w:cs="Times New Roman"/>
-          <w:color w:val="569CD6"/>
-          <w:sz w:val="21"/>
-          <w:szCs w:val="21"/>
-          <w:lang w:val="en-US" w:eastAsia="es-AR"/>
-        </w:rPr>
-        <w:t>NULL</w:t>
-      </w:r>
-      <w:r>
-        <w:rPr>
-          <w:rFonts w:ascii="Consolas" w:eastAsia="Times New Roman" w:hAnsi="Consolas" w:cs="Times New Roman"/>
-          <w:color w:val="FFFFFF"/>
-          <w:sz w:val="21"/>
-          <w:szCs w:val="21"/>
-          <w:lang w:val="en-US" w:eastAsia="es-AR"/>
-        </w:rPr>
-        <w:t>)</w:t>
-      </w:r>
-    </w:p>
-    <w:p>
-      <w:pPr>
-        <w:shd w:val="clear" w:color="auto" w:fill="000000"/>
-        <w:spacing w:after="0" w:line="285" w:lineRule="atLeast"/>
-        <w:rPr>
-          <w:rFonts w:ascii="Consolas" w:eastAsia="Times New Roman" w:hAnsi="Consolas" w:cs="Times New Roman"/>
-          <w:color w:val="FFFFFF"/>
-          <w:sz w:val="21"/>
-          <w:szCs w:val="21"/>
-          <w:lang w:val="es-AR" w:eastAsia="es-AR"/>
-        </w:rPr>
-      </w:pPr>
-      <w:r>
-        <w:rPr>
-          <w:rFonts w:ascii="Consolas" w:eastAsia="Times New Roman" w:hAnsi="Consolas" w:cs="Times New Roman"/>
-          <w:color w:val="FFFFFF"/>
-          <w:sz w:val="21"/>
-          <w:szCs w:val="21"/>
-          <w:lang w:val="en-US" w:eastAsia="es-AR"/>
-        </w:rPr>
-        <w:t xml:space="preserve">    </w:t>
-      </w:r>
-      <w:r>
-        <w:rPr>
-          <w:rFonts w:ascii="Consolas" w:eastAsia="Times New Roman" w:hAnsi="Consolas" w:cs="Times New Roman"/>
-          <w:color w:val="FFFFFF"/>
-          <w:sz w:val="21"/>
-          <w:szCs w:val="21"/>
-          <w:lang w:val="es-AR" w:eastAsia="es-AR"/>
-        </w:rPr>
-        <w:t>{</w:t>
-      </w:r>
-    </w:p>
-    <w:p>
-      <w:pPr>
-        <w:shd w:val="clear" w:color="auto" w:fill="000000"/>
-        <w:spacing w:after="0" w:line="285" w:lineRule="atLeast"/>
-        <w:rPr>
-          <w:rFonts w:ascii="Consolas" w:eastAsia="Times New Roman" w:hAnsi="Consolas" w:cs="Times New Roman"/>
-          <w:color w:val="FFFFFF"/>
-          <w:sz w:val="21"/>
-          <w:szCs w:val="21"/>
-          <w:lang w:val="es-AR" w:eastAsia="es-AR"/>
-        </w:rPr>
-      </w:pPr>
-      <w:r>
-        <w:rPr>
-          <w:rFonts w:ascii="Consolas" w:eastAsia="Times New Roman" w:hAnsi="Consolas" w:cs="Times New Roman"/>
-          <w:color w:val="FFFFFF"/>
-          <w:sz w:val="21"/>
-          <w:szCs w:val="21"/>
-          <w:lang w:val="es-AR" w:eastAsia="es-AR"/>
-        </w:rPr>
-        <w:lastRenderedPageBreak/>
-        <w:t xml:space="preserve">        </w:t>
-      </w:r>
-      <w:proofErr w:type="spellStart"/>
-      <w:proofErr w:type="gramStart"/>
-      <w:r>
-        <w:rPr>
-          <w:rFonts w:ascii="Consolas" w:eastAsia="Times New Roman" w:hAnsi="Consolas" w:cs="Times New Roman"/>
-          <w:color w:val="DCDCAA"/>
-          <w:sz w:val="21"/>
-          <w:szCs w:val="21"/>
-          <w:lang w:val="es-AR" w:eastAsia="es-AR"/>
-        </w:rPr>
-        <w:t>printf</w:t>
-      </w:r>
-      <w:proofErr w:type="spellEnd"/>
-      <w:r>
-        <w:rPr>
-          <w:rFonts w:ascii="Consolas" w:eastAsia="Times New Roman" w:hAnsi="Consolas" w:cs="Times New Roman"/>
-          <w:color w:val="FFFFFF"/>
-          <w:sz w:val="21"/>
-          <w:szCs w:val="21"/>
-          <w:lang w:val="es-AR" w:eastAsia="es-AR"/>
-        </w:rPr>
-        <w:t>(</w:t>
-      </w:r>
-      <w:proofErr w:type="gramEnd"/>
-      <w:r>
-        <w:rPr>
-          <w:rFonts w:ascii="Consolas" w:eastAsia="Times New Roman" w:hAnsi="Consolas" w:cs="Times New Roman"/>
-          <w:color w:val="CE9178"/>
-          <w:sz w:val="21"/>
-          <w:szCs w:val="21"/>
-          <w:lang w:val="es-AR" w:eastAsia="es-AR"/>
-        </w:rPr>
-        <w:t>"No se pudo abrir archivo fuente</w:t>
-      </w:r>
-      <w:r>
-        <w:rPr>
-          <w:rFonts w:ascii="Consolas" w:eastAsia="Times New Roman" w:hAnsi="Consolas" w:cs="Times New Roman"/>
-          <w:color w:val="569CD6"/>
-          <w:sz w:val="21"/>
-          <w:szCs w:val="21"/>
-          <w:lang w:val="es-AR" w:eastAsia="es-AR"/>
-        </w:rPr>
-        <w:t>\n</w:t>
-      </w:r>
-      <w:r>
-        <w:rPr>
-          <w:rFonts w:ascii="Consolas" w:eastAsia="Times New Roman" w:hAnsi="Consolas" w:cs="Times New Roman"/>
-          <w:color w:val="CE9178"/>
-          <w:sz w:val="21"/>
-          <w:szCs w:val="21"/>
-          <w:lang w:val="es-AR" w:eastAsia="es-AR"/>
-        </w:rPr>
-        <w:t>"</w:t>
-      </w:r>
-      <w:r>
-        <w:rPr>
-          <w:rFonts w:ascii="Consolas" w:eastAsia="Times New Roman" w:hAnsi="Consolas" w:cs="Times New Roman"/>
-          <w:color w:val="FFFFFF"/>
-          <w:sz w:val="21"/>
-          <w:szCs w:val="21"/>
-          <w:lang w:val="es-AR" w:eastAsia="es-AR"/>
-        </w:rPr>
-        <w:t>);</w:t>
-      </w:r>
-    </w:p>
-    <w:p>
-      <w:pPr>
-        <w:shd w:val="clear" w:color="auto" w:fill="000000"/>
-        <w:spacing w:after="0" w:line="285" w:lineRule="atLeast"/>
-        <w:rPr>
-          <w:rFonts w:ascii="Consolas" w:eastAsia="Times New Roman" w:hAnsi="Consolas" w:cs="Times New Roman"/>
-          <w:color w:val="FFFFFF"/>
-          <w:sz w:val="21"/>
-          <w:szCs w:val="21"/>
-          <w:lang w:val="es-AR" w:eastAsia="es-AR"/>
-        </w:rPr>
-      </w:pPr>
-      <w:r>
-        <w:rPr>
-          <w:rFonts w:ascii="Consolas" w:eastAsia="Times New Roman" w:hAnsi="Consolas" w:cs="Times New Roman"/>
-          <w:color w:val="FFFFFF"/>
-          <w:sz w:val="21"/>
-          <w:szCs w:val="21"/>
-          <w:lang w:val="es-AR" w:eastAsia="es-AR"/>
-        </w:rPr>
-        <w:t xml:space="preserve">        </w:t>
-      </w:r>
-      <w:proofErr w:type="spellStart"/>
-      <w:r>
-        <w:rPr>
-          <w:rFonts w:ascii="Consolas" w:eastAsia="Times New Roman" w:hAnsi="Consolas" w:cs="Times New Roman"/>
-          <w:color w:val="C586C0"/>
-          <w:sz w:val="21"/>
-          <w:szCs w:val="21"/>
-          <w:lang w:val="es-AR" w:eastAsia="es-AR"/>
-        </w:rPr>
-        <w:t>return</w:t>
-      </w:r>
-      <w:proofErr w:type="spellEnd"/>
-      <w:r>
-        <w:rPr>
-          <w:rFonts w:ascii="Consolas" w:eastAsia="Times New Roman" w:hAnsi="Consolas" w:cs="Times New Roman"/>
-          <w:color w:val="FFFFFF"/>
-          <w:sz w:val="21"/>
-          <w:szCs w:val="21"/>
-          <w:lang w:val="es-AR" w:eastAsia="es-AR"/>
-        </w:rPr>
-        <w:t xml:space="preserve"> </w:t>
-      </w:r>
-      <w:r>
-        <w:rPr>
-          <w:rFonts w:ascii="Consolas" w:eastAsia="Times New Roman" w:hAnsi="Consolas" w:cs="Times New Roman"/>
-          <w:color w:val="D4D4D4"/>
-          <w:sz w:val="21"/>
-          <w:szCs w:val="21"/>
-          <w:lang w:val="es-AR" w:eastAsia="es-AR"/>
-        </w:rPr>
-        <w:t>-</w:t>
-      </w:r>
-      <w:r>
-        <w:rPr>
-          <w:rFonts w:ascii="Consolas" w:eastAsia="Times New Roman" w:hAnsi="Consolas" w:cs="Times New Roman"/>
-          <w:color w:val="B5CEA8"/>
-          <w:sz w:val="21"/>
-          <w:szCs w:val="21"/>
-          <w:lang w:val="es-AR" w:eastAsia="es-AR"/>
-        </w:rPr>
-        <w:t>1</w:t>
-      </w:r>
-      <w:r>
-        <w:rPr>
-          <w:rFonts w:ascii="Consolas" w:eastAsia="Times New Roman" w:hAnsi="Consolas" w:cs="Times New Roman"/>
-          <w:color w:val="FFFFFF"/>
-          <w:sz w:val="21"/>
-          <w:szCs w:val="21"/>
-          <w:lang w:val="es-AR" w:eastAsia="es-AR"/>
-        </w:rPr>
-        <w:t>;</w:t>
-      </w:r>
-      <w:r>
-        <w:rPr>
-          <w:rFonts w:ascii="Consolas" w:eastAsia="Times New Roman" w:hAnsi="Consolas" w:cs="Times New Roman"/>
-          <w:color w:val="7CA668"/>
-          <w:sz w:val="21"/>
-          <w:szCs w:val="21"/>
-          <w:lang w:val="es-AR" w:eastAsia="es-AR"/>
-        </w:rPr>
-        <w:t xml:space="preserve"> // no pudo abrir archivo</w:t>
-      </w:r>
-    </w:p>
-    <w:p>
-      <w:pPr>
-        <w:shd w:val="clear" w:color="auto" w:fill="000000"/>
-        <w:spacing w:after="0" w:line="285" w:lineRule="atLeast"/>
-        <w:rPr>
-          <w:rFonts w:ascii="Consolas" w:eastAsia="Times New Roman" w:hAnsi="Consolas" w:cs="Times New Roman"/>
-          <w:color w:val="FFFFFF"/>
-          <w:sz w:val="21"/>
-          <w:szCs w:val="21"/>
-          <w:lang w:val="es-AR" w:eastAsia="es-AR"/>
-        </w:rPr>
-      </w:pPr>
-      <w:r>
-        <w:rPr>
-          <w:rFonts w:ascii="Consolas" w:eastAsia="Times New Roman" w:hAnsi="Consolas" w:cs="Times New Roman"/>
-          <w:color w:val="FFFFFF"/>
-          <w:sz w:val="21"/>
-          <w:szCs w:val="21"/>
-          <w:lang w:val="es-AR" w:eastAsia="es-AR"/>
-        </w:rPr>
-        <w:t>    }</w:t>
-      </w:r>
-    </w:p>
-    <w:p>
-      <w:pPr>
-        <w:shd w:val="clear" w:color="auto" w:fill="000000"/>
-        <w:spacing w:after="0" w:line="285" w:lineRule="atLeast"/>
-        <w:rPr>
-          <w:rFonts w:ascii="Consolas" w:eastAsia="Times New Roman" w:hAnsi="Consolas" w:cs="Times New Roman"/>
-          <w:color w:val="FFFFFF"/>
-          <w:sz w:val="21"/>
-          <w:szCs w:val="21"/>
-          <w:lang w:val="es-AR" w:eastAsia="es-AR"/>
-        </w:rPr>
-      </w:pPr>
-      <w:r>
-        <w:rPr>
-          <w:rFonts w:ascii="Consolas" w:eastAsia="Times New Roman" w:hAnsi="Consolas" w:cs="Times New Roman"/>
-          <w:color w:val="FFFFFF"/>
-          <w:sz w:val="21"/>
-          <w:szCs w:val="21"/>
-          <w:lang w:val="es-AR" w:eastAsia="es-AR"/>
-        </w:rPr>
-        <w:t xml:space="preserve">    </w:t>
-      </w:r>
-    </w:p>
-    <w:p>
-      <w:pPr>
-        <w:shd w:val="clear" w:color="auto" w:fill="000000"/>
-        <w:spacing w:after="0" w:line="285" w:lineRule="atLeast"/>
-        <w:rPr>
-          <w:rFonts w:ascii="Consolas" w:eastAsia="Times New Roman" w:hAnsi="Consolas" w:cs="Times New Roman"/>
-          <w:color w:val="FFFFFF"/>
-          <w:sz w:val="21"/>
-          <w:szCs w:val="21"/>
-          <w:lang w:val="es-AR" w:eastAsia="es-AR"/>
-        </w:rPr>
-      </w:pPr>
-      <w:r>
-        <w:rPr>
-          <w:rFonts w:ascii="Consolas" w:eastAsia="Times New Roman" w:hAnsi="Consolas" w:cs="Times New Roman"/>
-          <w:color w:val="FFFFFF"/>
-          <w:sz w:val="21"/>
-          <w:szCs w:val="21"/>
-          <w:lang w:val="es-AR" w:eastAsia="es-AR"/>
-        </w:rPr>
-        <w:t xml:space="preserve">    </w:t>
-      </w:r>
-      <w:proofErr w:type="spellStart"/>
-      <w:proofErr w:type="gramStart"/>
-      <w:r>
-        <w:rPr>
-          <w:rFonts w:ascii="Consolas" w:eastAsia="Times New Roman" w:hAnsi="Consolas" w:cs="Times New Roman"/>
-          <w:color w:val="DCDCAA"/>
-          <w:sz w:val="21"/>
-          <w:szCs w:val="21"/>
-          <w:lang w:val="es-AR" w:eastAsia="es-AR"/>
-        </w:rPr>
-        <w:t>printf</w:t>
-      </w:r>
-      <w:proofErr w:type="spellEnd"/>
-      <w:r>
-        <w:rPr>
-          <w:rFonts w:ascii="Consolas" w:eastAsia="Times New Roman" w:hAnsi="Consolas" w:cs="Times New Roman"/>
-          <w:color w:val="FFFFFF"/>
-          <w:sz w:val="21"/>
-          <w:szCs w:val="21"/>
-          <w:lang w:val="es-AR" w:eastAsia="es-AR"/>
-        </w:rPr>
-        <w:t>(</w:t>
-      </w:r>
-      <w:proofErr w:type="gramEnd"/>
-      <w:r>
-        <w:rPr>
-          <w:rFonts w:ascii="Consolas" w:eastAsia="Times New Roman" w:hAnsi="Consolas" w:cs="Times New Roman"/>
-          <w:color w:val="CE9178"/>
-          <w:sz w:val="21"/>
-          <w:szCs w:val="21"/>
-          <w:lang w:val="es-AR" w:eastAsia="es-AR"/>
-        </w:rPr>
-        <w:t xml:space="preserve">"El archivo se </w:t>
-      </w:r>
-      <w:proofErr w:type="spellStart"/>
-      <w:r>
-        <w:rPr>
-          <w:rFonts w:ascii="Consolas" w:eastAsia="Times New Roman" w:hAnsi="Consolas" w:cs="Times New Roman"/>
-          <w:color w:val="CE9178"/>
-          <w:sz w:val="21"/>
-          <w:szCs w:val="21"/>
-          <w:lang w:val="es-AR" w:eastAsia="es-AR"/>
-        </w:rPr>
-        <w:t>ejecuto</w:t>
-      </w:r>
-      <w:proofErr w:type="spellEnd"/>
-      <w:r>
-        <w:rPr>
-          <w:rFonts w:ascii="Consolas" w:eastAsia="Times New Roman" w:hAnsi="Consolas" w:cs="Times New Roman"/>
-          <w:color w:val="CE9178"/>
-          <w:sz w:val="21"/>
-          <w:szCs w:val="21"/>
-          <w:lang w:val="es-AR" w:eastAsia="es-AR"/>
-        </w:rPr>
-        <w:t xml:space="preserve"> sin errores</w:t>
-      </w:r>
-      <w:r>
-        <w:rPr>
-          <w:rFonts w:ascii="Consolas" w:eastAsia="Times New Roman" w:hAnsi="Consolas" w:cs="Times New Roman"/>
-          <w:color w:val="569CD6"/>
-          <w:sz w:val="21"/>
-          <w:szCs w:val="21"/>
-          <w:lang w:val="es-AR" w:eastAsia="es-AR"/>
-        </w:rPr>
-        <w:t>\n</w:t>
-      </w:r>
-      <w:r>
-        <w:rPr>
-          <w:rFonts w:ascii="Consolas" w:eastAsia="Times New Roman" w:hAnsi="Consolas" w:cs="Times New Roman"/>
-          <w:color w:val="CE9178"/>
-          <w:sz w:val="21"/>
-          <w:szCs w:val="21"/>
-          <w:lang w:val="es-AR" w:eastAsia="es-AR"/>
-        </w:rPr>
-        <w:t>"</w:t>
-      </w:r>
-      <w:r>
-        <w:rPr>
-          <w:rFonts w:ascii="Consolas" w:eastAsia="Times New Roman" w:hAnsi="Consolas" w:cs="Times New Roman"/>
-          <w:color w:val="FFFFFF"/>
-          <w:sz w:val="21"/>
-          <w:szCs w:val="21"/>
-          <w:lang w:val="es-AR" w:eastAsia="es-AR"/>
-        </w:rPr>
-        <w:t>);</w:t>
-      </w:r>
-    </w:p>
-    <w:p>
-      <w:pPr>
-        <w:shd w:val="clear" w:color="auto" w:fill="000000"/>
-        <w:spacing w:after="0" w:line="285" w:lineRule="atLeast"/>
-        <w:rPr>
-          <w:rFonts w:ascii="Consolas" w:eastAsia="Times New Roman" w:hAnsi="Consolas" w:cs="Times New Roman"/>
-          <w:color w:val="FFFFFF"/>
-          <w:sz w:val="21"/>
-          <w:szCs w:val="21"/>
-          <w:lang w:val="es-AR" w:eastAsia="es-AR"/>
-        </w:rPr>
-      </w:pPr>
-      <w:r>
-        <w:rPr>
-          <w:rFonts w:ascii="Consolas" w:eastAsia="Times New Roman" w:hAnsi="Consolas" w:cs="Times New Roman"/>
-          <w:color w:val="FFFFFF"/>
-          <w:sz w:val="21"/>
-          <w:szCs w:val="21"/>
-          <w:lang w:val="es-AR" w:eastAsia="es-AR"/>
-        </w:rPr>
-        <w:t>}</w:t>
-      </w:r>
-    </w:p>
-    <w:p>
-      <w:pPr>
-        <w:shd w:val="clear" w:color="auto" w:fill="000000"/>
-        <w:spacing w:after="0" w:line="285" w:lineRule="atLeast"/>
-        <w:rPr>
-          <w:rFonts w:ascii="Consolas" w:eastAsia="Times New Roman" w:hAnsi="Consolas" w:cs="Times New Roman"/>
-          <w:color w:val="FFFFFF"/>
-          <w:sz w:val="21"/>
-          <w:szCs w:val="21"/>
-          <w:lang w:val="es-AR" w:eastAsia="es-AR"/>
-        </w:rPr>
-      </w:pPr>
     </w:p>
     <w:p/>
     <w:p>
       <w:pPr>
-        <w:pStyle w:val="Heading2"/>
+        <w:pStyle w:val="Ttulo2"/>
       </w:pPr>
       <w:r>
         <w:t>Compilación del código:</w:t>
@@ -4085,7 +4102,7 @@
                     <pic:cNvPicPr/>
                   </pic:nvPicPr>
                   <pic:blipFill>
-                    <a:blip r:embed="rId13"/>
+                    <a:blip r:embed="rId14"/>
                     <a:stretch>
                       <a:fillRect/>
                     </a:stretch>
@@ -4113,7 +4130,7 @@
     </w:p>
     <w:p>
       <w:pPr>
-        <w:pStyle w:val="Heading2"/>
+        <w:pStyle w:val="Ttulo2"/>
       </w:pPr>
       <w:r>
         <w:t>Programa en lenguaje micro correcto:</w:t>
@@ -4121,7 +4138,7 @@
     </w:p>
     <w:p>
       <w:pPr>
-        <w:pStyle w:val="Heading3"/>
+        <w:pStyle w:val="Ttulo3"/>
       </w:pPr>
       <w:r>
         <w:t xml:space="preserve">Nombre del archivo: </w:t>
@@ -4271,12 +4288,12 @@
     </w:p>
     <w:p>
       <w:pPr>
-        <w:pStyle w:val="Heading2"/>
-      </w:pPr>
-    </w:p>
-    <w:p>
-      <w:pPr>
-        <w:pStyle w:val="Heading2"/>
+        <w:pStyle w:val="Ttulo2"/>
+      </w:pPr>
+    </w:p>
+    <w:p>
+      <w:pPr>
+        <w:pStyle w:val="Ttulo2"/>
       </w:pPr>
       <w:r>
         <w:t>Programa en lenguaje micro con error léxico:</w:t>
@@ -4284,7 +4301,7 @@
     </w:p>
     <w:p>
       <w:pPr>
-        <w:pStyle w:val="Heading3"/>
+        <w:pStyle w:val="Ttulo3"/>
       </w:pPr>
       <w:r>
         <w:t xml:space="preserve">Nombre del archivo: </w:t>
@@ -4445,7 +4462,7 @@
     </w:p>
     <w:p>
       <w:pPr>
-        <w:pStyle w:val="Heading2"/>
+        <w:pStyle w:val="Ttulo2"/>
       </w:pPr>
       <w:r>
         <w:t>Programa en lenguaje micro con error sintáctico y semántico:</w:t>
@@ -4453,7 +4470,7 @@
     </w:p>
     <w:p>
       <w:pPr>
-        <w:pStyle w:val="Heading3"/>
+        <w:pStyle w:val="Ttulo3"/>
       </w:pPr>
       <w:r>
         <w:t xml:space="preserve">Nombre del archivo: </w:t>
@@ -4682,7 +4699,7 @@
     </w:p>
     <w:p>
       <w:pPr>
-        <w:pStyle w:val="Heading2"/>
+        <w:pStyle w:val="Ttulo2"/>
       </w:pPr>
       <w:r>
         <w:t>E</w:t>
@@ -4718,7 +4735,7 @@
                     <pic:cNvPicPr/>
                   </pic:nvPicPr>
                   <pic:blipFill>
-                    <a:blip r:embed="rId14"/>
+                    <a:blip r:embed="rId15"/>
                     <a:stretch>
                       <a:fillRect/>
                     </a:stretch>
@@ -4741,17 +4758,17 @@
     </w:p>
     <w:p>
       <w:pPr>
-        <w:pStyle w:val="Heading2"/>
-      </w:pPr>
-    </w:p>
-    <w:p>
-      <w:pPr>
-        <w:pStyle w:val="Heading2"/>
-      </w:pPr>
-    </w:p>
-    <w:p>
-      <w:pPr>
-        <w:pStyle w:val="Heading2"/>
+        <w:pStyle w:val="Ttulo2"/>
+      </w:pPr>
+    </w:p>
+    <w:p>
+      <w:pPr>
+        <w:pStyle w:val="Ttulo2"/>
+      </w:pPr>
+    </w:p>
+    <w:p>
+      <w:pPr>
+        <w:pStyle w:val="Ttulo2"/>
       </w:pPr>
       <w:r>
         <w:t>Análisis de errores</w:t>
@@ -4762,12 +4779,12 @@
     </w:p>
     <w:p>
       <w:pPr>
-        <w:pStyle w:val="Heading4"/>
-      </w:pPr>
-    </w:p>
-    <w:p>
-      <w:pPr>
-        <w:pStyle w:val="Heading4"/>
+        <w:pStyle w:val="Ttulo4"/>
+      </w:pPr>
+    </w:p>
+    <w:p>
+      <w:pPr>
+        <w:pStyle w:val="Ttulo4"/>
       </w:pPr>
       <w:r>
         <w:t>Error al no encontrar el archivo fuente</w:t>
@@ -4790,6 +4807,7 @@
     <w:p>
       <w:pPr>
         <w:spacing w:after="0"/>
+        <w:jc w:val="both"/>
       </w:pPr>
       <w:r>
         <w:t xml:space="preserve">Lo que esto conlleva, es el </w:t>
@@ -4838,7 +4856,7 @@
                     <pic:cNvPicPr/>
                   </pic:nvPicPr>
                   <pic:blipFill>
-                    <a:blip r:embed="rId15"/>
+                    <a:blip r:embed="rId16"/>
                     <a:stretch>
                       <a:fillRect/>
                     </a:stretch>
@@ -4861,12 +4879,12 @@
     </w:p>
     <w:p>
       <w:pPr>
-        <w:pStyle w:val="Heading4"/>
-      </w:pPr>
-    </w:p>
-    <w:p>
-      <w:pPr>
-        <w:pStyle w:val="Heading4"/>
+        <w:pStyle w:val="Ttulo4"/>
+      </w:pPr>
+    </w:p>
+    <w:p>
+      <w:pPr>
+        <w:pStyle w:val="Ttulo4"/>
       </w:pPr>
       <w:r>
         <w:t>Error en el número de argumentos</w:t>
@@ -4875,6 +4893,7 @@
     <w:p>
       <w:pPr>
         <w:spacing w:after="0"/>
+        <w:jc w:val="both"/>
       </w:pPr>
       <w:r>
         <w:t>Este error ocurre cuando se proporciona un</w:t>
@@ -4962,7 +4981,7 @@
                     <pic:cNvPicPr/>
                   </pic:nvPicPr>
                   <pic:blipFill>
-                    <a:blip r:embed="rId16"/>
+                    <a:blip r:embed="rId17"/>
                     <a:stretch>
                       <a:fillRect/>
                     </a:stretch>
@@ -4985,12 +5004,12 @@
     </w:p>
     <w:p>
       <w:pPr>
-        <w:pStyle w:val="Heading4"/>
-      </w:pPr>
-    </w:p>
-    <w:p>
-      <w:pPr>
-        <w:pStyle w:val="Heading4"/>
+        <w:pStyle w:val="Ttulo4"/>
+      </w:pPr>
+    </w:p>
+    <w:p>
+      <w:pPr>
+        <w:pStyle w:val="Ttulo4"/>
       </w:pPr>
       <w:r>
         <w:t>Error en</w:t>
@@ -5003,6 +5022,9 @@
       </w:r>
     </w:p>
     <w:p>
+      <w:pPr>
+        <w:jc w:val="both"/>
+      </w:pPr>
       <w:r>
         <w:t>E</w:t>
       </w:r>
@@ -5063,7 +5085,7 @@
                     <pic:cNvPicPr/>
                   </pic:nvPicPr>
                   <pic:blipFill>
-                    <a:blip r:embed="rId17"/>
+                    <a:blip r:embed="rId18"/>
                     <a:stretch>
                       <a:fillRect/>
                     </a:stretch>
@@ -5086,12 +5108,12 @@
     </w:p>
     <w:p>
       <w:pPr>
-        <w:pStyle w:val="Heading4"/>
-      </w:pPr>
-    </w:p>
-    <w:p>
-      <w:pPr>
-        <w:pStyle w:val="Heading4"/>
+        <w:pStyle w:val="Ttulo4"/>
+      </w:pPr>
+    </w:p>
+    <w:p>
+      <w:pPr>
+        <w:pStyle w:val="Ttulo4"/>
       </w:pPr>
       <w:r>
         <w:t>Error en la extensión del archivo fuente</w:t>
@@ -5100,6 +5122,7 @@
     <w:p>
       <w:pPr>
         <w:spacing w:after="0"/>
+        <w:jc w:val="both"/>
       </w:pPr>
       <w:r>
         <w:t>Este error ocurre cuando el nombre del archivo fuente no cumple con la convención de nomenclatura requerida (extensión ".m")</w:t>
@@ -5107,6 +5130,11 @@
       <w:r>
         <w:t xml:space="preserve"> ya sea porque no tiene el ‘.’ o porque no tiene el tipo de extensión correcta ‘m’.</w:t>
       </w:r>
+    </w:p>
+    <w:p>
+      <w:pPr>
+        <w:spacing w:after="0"/>
+      </w:pPr>
     </w:p>
     <w:p>
       <w:pPr>
@@ -5156,7 +5184,7 @@
                     <pic:cNvPicPr/>
                   </pic:nvPicPr>
                   <pic:blipFill>
-                    <a:blip r:embed="rId18"/>
+                    <a:blip r:embed="rId19"/>
                     <a:stretch>
                       <a:fillRect/>
                     </a:stretch>
@@ -5179,14 +5207,14 @@
     </w:p>
     <w:p>
       <w:pPr>
-        <w:pStyle w:val="Heading4"/>
+        <w:pStyle w:val="Ttulo4"/>
       </w:pPr>
     </w:p>
     <w:p/>
     <w:p/>
     <w:p>
       <w:pPr>
-        <w:pStyle w:val="Heading4"/>
+        <w:pStyle w:val="Ttulo4"/>
       </w:pPr>
       <w:r>
         <w:lastRenderedPageBreak/>
@@ -5219,6 +5247,7 @@
     <w:p>
       <w:pPr>
         <w:spacing w:after="0"/>
+        <w:jc w:val="both"/>
       </w:pPr>
       <w:r>
         <w:t>El mensaje de error es "No se pudo abrir archivo fuente".</w:t>
@@ -5231,7 +5260,7 @@
     </w:p>
     <w:p>
       <w:pPr>
-        <w:pStyle w:val="Heading4"/>
+        <w:pStyle w:val="Ttulo4"/>
         <w:rPr>
           <w:rFonts w:asciiTheme="minorHAnsi" w:eastAsiaTheme="minorEastAsia" w:hAnsiTheme="minorHAnsi" w:cstheme="minorBidi"/>
           <w:i w:val="0"/>
@@ -5270,7 +5299,7 @@
                     <pic:cNvPicPr/>
                   </pic:nvPicPr>
                   <pic:blipFill>
-                    <a:blip r:embed="rId19"/>
+                    <a:blip r:embed="rId20"/>
                     <a:stretch>
                       <a:fillRect/>
                     </a:stretch>
@@ -5343,10 +5372,11 @@
         <w:docPartUnique/>
       </w:docPartObj>
     </w:sdtPr>
+    <w:sdtEndPr/>
     <w:sdtContent>
       <w:p>
         <w:pPr>
-          <w:pStyle w:val="Footer"/>
+          <w:pStyle w:val="Piedepgina"/>
         </w:pPr>
         <w:r>
           <w:rPr>
@@ -5627,10 +5657,11 @@
         <w:docPartUnique/>
       </w:docPartObj>
     </w:sdtPr>
+    <w:sdtEndPr/>
     <w:sdtContent>
       <w:p>
         <w:pPr>
-          <w:pStyle w:val="Footer"/>
+          <w:pStyle w:val="Piedepgina"/>
         </w:pPr>
         <w:r>
           <w:rPr>
@@ -5937,7 +5968,7 @@
 <w:hdr xmlns:wpc="http://schemas.microsoft.com/office/word/2010/wordprocessingCanvas" xmlns:cx="http://schemas.microsoft.com/office/drawing/2014/chartex" xmlns:cx1="http://schemas.microsoft.com/office/drawing/2015/9/8/chartex" xmlns:cx2="http://schemas.microsoft.com/office/drawing/2015/10/21/chartex" xmlns:cx3="http://schemas.microsoft.com/office/drawing/2016/5/9/chartex" xmlns:cx4="http://schemas.microsoft.com/office/drawing/2016/5/10/chartex" xmlns:cx5="http://schemas.microsoft.com/office/drawing/2016/5/11/chartex" xmlns:cx6="http://schemas.microsoft.com/office/drawing/2016/5/12/chartex" xmlns:cx7="http://schemas.microsoft.com/office/drawing/2016/5/13/chartex" xmlns:cx8="http://schemas.microsoft.com/office/drawing/2016/5/14/chartex" xmlns:mc="http://schemas.openxmlformats.org/markup-compatibility/2006" xmlns:aink="http://schemas.microsoft.com/office/drawing/2016/ink" xmlns:am3d="http://schemas.microsoft.com/office/drawing/2017/model3d" xmlns:o="urn:schemas-microsoft-com:office:office" xmlns:oel="http://schemas.microsoft.com/office/2019/extlst" xmlns:r="http://schemas.openxmlformats.org/officeDocument/2006/relationships" xmlns:m="http://schemas.openxmlformats.org/officeDocument/2006/math" xmlns:v="urn:schemas-microsoft-com:vml" xmlns:wp14="http://schemas.microsoft.com/office/word/2010/wordprocessingDrawing" xmlns:wp="http://schemas.openxmlformats.org/drawingml/2006/wordprocessingDrawing" xmlns:w10="urn:schemas-microsoft-com:office:word" xmlns:w="http://schemas.openxmlformats.org/wordprocessingml/2006/main" xmlns:w14="http://schemas.microsoft.com/office/word/2010/wordml" xmlns:w15="http://schemas.microsoft.com/office/word/2012/wordml" xmlns:w16cex="http://schemas.microsoft.com/office/word/2018/wordml/cex" xmlns:w16cid="http://schemas.microsoft.com/office/word/2016/wordml/cid" xmlns:w16="http://schemas.microsoft.com/office/word/2018/wordml" xmlns:w16sdtdh="http://schemas.microsoft.com/office/word/2020/wordml/sdtdatahash" xmlns:w16se="http://schemas.microsoft.com/office/word/2015/wordml/symex" xmlns:wpg="http://schemas.microsoft.com/office/word/2010/wordprocessingGroup" xmlns:wpi="http://schemas.microsoft.com/office/word/2010/wordprocessingInk" xmlns:wne="http://schemas.microsoft.com/office/word/2006/wordml" xmlns:wps="http://schemas.microsoft.com/office/word/2010/wordprocessingShape" mc:Ignorable="w14 w15 w16se w16cid w16 w16cex w16sdtdh wp14">
   <w:p>
     <w:pPr>
-      <w:pStyle w:val="Header"/>
+      <w:pStyle w:val="Encabezado"/>
       <w:jc w:val="center"/>
       <w:rPr>
         <w:lang w:val="es-ES"/>
@@ -5961,7 +5992,7 @@
 <w:hdr xmlns:wpc="http://schemas.microsoft.com/office/word/2010/wordprocessingCanvas" xmlns:cx="http://schemas.microsoft.com/office/drawing/2014/chartex" xmlns:cx1="http://schemas.microsoft.com/office/drawing/2015/9/8/chartex" xmlns:cx2="http://schemas.microsoft.com/office/drawing/2015/10/21/chartex" xmlns:cx3="http://schemas.microsoft.com/office/drawing/2016/5/9/chartex" xmlns:cx4="http://schemas.microsoft.com/office/drawing/2016/5/10/chartex" xmlns:cx5="http://schemas.microsoft.com/office/drawing/2016/5/11/chartex" xmlns:cx6="http://schemas.microsoft.com/office/drawing/2016/5/12/chartex" xmlns:cx7="http://schemas.microsoft.com/office/drawing/2016/5/13/chartex" xmlns:cx8="http://schemas.microsoft.com/office/drawing/2016/5/14/chartex" xmlns:mc="http://schemas.openxmlformats.org/markup-compatibility/2006" xmlns:aink="http://schemas.microsoft.com/office/drawing/2016/ink" xmlns:am3d="http://schemas.microsoft.com/office/drawing/2017/model3d" xmlns:o="urn:schemas-microsoft-com:office:office" xmlns:oel="http://schemas.microsoft.com/office/2019/extlst" xmlns:r="http://schemas.openxmlformats.org/officeDocument/2006/relationships" xmlns:m="http://schemas.openxmlformats.org/officeDocument/2006/math" xmlns:v="urn:schemas-microsoft-com:vml" xmlns:wp14="http://schemas.microsoft.com/office/word/2010/wordprocessingDrawing" xmlns:wp="http://schemas.openxmlformats.org/drawingml/2006/wordprocessingDrawing" xmlns:w10="urn:schemas-microsoft-com:office:word" xmlns:w="http://schemas.openxmlformats.org/wordprocessingml/2006/main" xmlns:w14="http://schemas.microsoft.com/office/word/2010/wordml" xmlns:w15="http://schemas.microsoft.com/office/word/2012/wordml" xmlns:w16cex="http://schemas.microsoft.com/office/word/2018/wordml/cex" xmlns:w16cid="http://schemas.microsoft.com/office/word/2016/wordml/cid" xmlns:w16="http://schemas.microsoft.com/office/word/2018/wordml" xmlns:w16sdtdh="http://schemas.microsoft.com/office/word/2020/wordml/sdtdatahash" xmlns:w16se="http://schemas.microsoft.com/office/word/2015/wordml/symex" xmlns:wpg="http://schemas.microsoft.com/office/word/2010/wordprocessingGroup" xmlns:wpi="http://schemas.microsoft.com/office/word/2010/wordprocessingInk" xmlns:wne="http://schemas.microsoft.com/office/word/2006/wordml" xmlns:wps="http://schemas.microsoft.com/office/word/2010/wordprocessingShape" mc:Ignorable="w14 w15 w16se w16cid w16 w16cex w16sdtdh wp14">
   <w:p>
     <w:pPr>
-      <w:pStyle w:val="Header"/>
+      <w:pStyle w:val="Encabezado"/>
       <w:jc w:val="center"/>
       <w:rPr>
         <w:b/>
@@ -6533,11 +6564,11 @@
       <w:lang w:val="es-419"/>
     </w:rPr>
   </w:style>
-  <w:style w:type="paragraph" w:styleId="Heading1">
+  <w:style w:type="paragraph" w:styleId="Ttulo1">
     <w:name w:val="heading 1"/>
     <w:basedOn w:val="Normal"/>
     <w:next w:val="Normal"/>
-    <w:link w:val="Heading1Char"/>
+    <w:link w:val="Ttulo1Car"/>
     <w:uiPriority w:val="9"/>
     <w:qFormat/>
     <w:rsid w:val="00CD4914"/>
@@ -6554,11 +6585,11 @@
       <w:szCs w:val="32"/>
     </w:rPr>
   </w:style>
-  <w:style w:type="paragraph" w:styleId="Heading2">
+  <w:style w:type="paragraph" w:styleId="Ttulo2">
     <w:name w:val="heading 2"/>
     <w:basedOn w:val="Normal"/>
     <w:next w:val="Normal"/>
-    <w:link w:val="Heading2Char"/>
+    <w:link w:val="Ttulo2Car"/>
     <w:uiPriority w:val="9"/>
     <w:unhideWhenUsed/>
     <w:qFormat/>
@@ -6576,11 +6607,11 @@
       <w:szCs w:val="26"/>
     </w:rPr>
   </w:style>
-  <w:style w:type="paragraph" w:styleId="Heading3">
+  <w:style w:type="paragraph" w:styleId="Ttulo3">
     <w:name w:val="heading 3"/>
     <w:basedOn w:val="Normal"/>
     <w:next w:val="Normal"/>
-    <w:link w:val="Heading3Char"/>
+    <w:link w:val="Ttulo3Car"/>
     <w:uiPriority w:val="9"/>
     <w:unhideWhenUsed/>
     <w:qFormat/>
@@ -6598,11 +6629,11 @@
       <w:szCs w:val="24"/>
     </w:rPr>
   </w:style>
-  <w:style w:type="paragraph" w:styleId="Heading4">
+  <w:style w:type="paragraph" w:styleId="Ttulo4">
     <w:name w:val="heading 4"/>
     <w:basedOn w:val="Normal"/>
     <w:next w:val="Normal"/>
-    <w:link w:val="Heading4Char"/>
+    <w:link w:val="Ttulo4Car"/>
     <w:uiPriority w:val="9"/>
     <w:unhideWhenUsed/>
     <w:qFormat/>
@@ -6620,12 +6651,13 @@
       <w:color w:val="365F91" w:themeColor="accent1" w:themeShade="BF"/>
     </w:rPr>
   </w:style>
-  <w:style w:type="character" w:default="1" w:styleId="DefaultParagraphFont">
+  <w:style w:type="character" w:default="1" w:styleId="Fuentedeprrafopredeter">
     <w:name w:val="Default Paragraph Font"/>
     <w:uiPriority w:val="1"/>
+    <w:semiHidden/>
     <w:unhideWhenUsed/>
   </w:style>
-  <w:style w:type="table" w:default="1" w:styleId="TableNormal">
+  <w:style w:type="table" w:default="1" w:styleId="Tablanormal">
     <w:name w:val="Normal Table"/>
     <w:uiPriority w:val="99"/>
     <w:semiHidden/>
@@ -6640,16 +6672,16 @@
       </w:tblCellMar>
     </w:tblPr>
   </w:style>
-  <w:style w:type="numbering" w:default="1" w:styleId="NoList">
+  <w:style w:type="numbering" w:default="1" w:styleId="Sinlista">
     <w:name w:val="No List"/>
     <w:uiPriority w:val="99"/>
     <w:semiHidden/>
     <w:unhideWhenUsed/>
   </w:style>
-  <w:style w:type="paragraph" w:styleId="BalloonText">
+  <w:style w:type="paragraph" w:styleId="Textodeglobo">
     <w:name w:val="Balloon Text"/>
     <w:basedOn w:val="Normal"/>
-    <w:link w:val="BalloonTextChar"/>
+    <w:link w:val="TextodegloboCar"/>
     <w:uiPriority w:val="99"/>
     <w:semiHidden/>
     <w:unhideWhenUsed/>
@@ -6663,10 +6695,10 @@
       <w:szCs w:val="16"/>
     </w:rPr>
   </w:style>
-  <w:style w:type="character" w:customStyle="1" w:styleId="BalloonTextChar">
-    <w:name w:val="Balloon Text Char"/>
-    <w:basedOn w:val="DefaultParagraphFont"/>
-    <w:link w:val="BalloonText"/>
+  <w:style w:type="character" w:customStyle="1" w:styleId="TextodegloboCar">
+    <w:name w:val="Texto de globo Car"/>
+    <w:basedOn w:val="Fuentedeprrafopredeter"/>
+    <w:link w:val="Textodeglobo"/>
     <w:uiPriority w:val="99"/>
     <w:semiHidden/>
     <w:rsid w:val="00323CB6"/>
@@ -6676,7 +6708,7 @@
       <w:szCs w:val="16"/>
     </w:rPr>
   </w:style>
-  <w:style w:type="paragraph" w:styleId="ListParagraph">
+  <w:style w:type="paragraph" w:styleId="Prrafodelista">
     <w:name w:val="List Paragraph"/>
     <w:basedOn w:val="Normal"/>
     <w:uiPriority w:val="34"/>
@@ -6687,9 +6719,9 @@
       <w:contextualSpacing/>
     </w:pPr>
   </w:style>
-  <w:style w:type="character" w:styleId="Strong">
+  <w:style w:type="character" w:styleId="Textoennegrita">
     <w:name w:val="Strong"/>
-    <w:basedOn w:val="DefaultParagraphFont"/>
+    <w:basedOn w:val="Fuentedeprrafopredeter"/>
     <w:uiPriority w:val="22"/>
     <w:qFormat/>
     <w:rsid w:val="002224B5"/>
@@ -6698,10 +6730,10 @@
       <w:bCs/>
     </w:rPr>
   </w:style>
-  <w:style w:type="paragraph" w:styleId="Header">
+  <w:style w:type="paragraph" w:styleId="Encabezado">
     <w:name w:val="header"/>
     <w:basedOn w:val="Normal"/>
-    <w:link w:val="HeaderChar"/>
+    <w:link w:val="EncabezadoCar"/>
     <w:uiPriority w:val="99"/>
     <w:unhideWhenUsed/>
     <w:rsid w:val="00205679"/>
@@ -6713,20 +6745,20 @@
       <w:spacing w:after="0" w:line="240" w:lineRule="auto"/>
     </w:pPr>
   </w:style>
-  <w:style w:type="character" w:customStyle="1" w:styleId="HeaderChar">
-    <w:name w:val="Header Char"/>
-    <w:basedOn w:val="DefaultParagraphFont"/>
-    <w:link w:val="Header"/>
+  <w:style w:type="character" w:customStyle="1" w:styleId="EncabezadoCar">
+    <w:name w:val="Encabezado Car"/>
+    <w:basedOn w:val="Fuentedeprrafopredeter"/>
+    <w:link w:val="Encabezado"/>
     <w:uiPriority w:val="99"/>
     <w:rsid w:val="00205679"/>
     <w:rPr>
       <w:lang w:val="es-419"/>
     </w:rPr>
   </w:style>
-  <w:style w:type="paragraph" w:styleId="Footer">
+  <w:style w:type="paragraph" w:styleId="Piedepgina">
     <w:name w:val="footer"/>
     <w:basedOn w:val="Normal"/>
-    <w:link w:val="FooterChar"/>
+    <w:link w:val="PiedepginaCar"/>
     <w:uiPriority w:val="99"/>
     <w:unhideWhenUsed/>
     <w:rsid w:val="00205679"/>
@@ -6738,20 +6770,20 @@
       <w:spacing w:after="0" w:line="240" w:lineRule="auto"/>
     </w:pPr>
   </w:style>
-  <w:style w:type="character" w:customStyle="1" w:styleId="FooterChar">
-    <w:name w:val="Footer Char"/>
-    <w:basedOn w:val="DefaultParagraphFont"/>
-    <w:link w:val="Footer"/>
+  <w:style w:type="character" w:customStyle="1" w:styleId="PiedepginaCar">
+    <w:name w:val="Pie de página Car"/>
+    <w:basedOn w:val="Fuentedeprrafopredeter"/>
+    <w:link w:val="Piedepgina"/>
     <w:uiPriority w:val="99"/>
     <w:rsid w:val="00205679"/>
     <w:rPr>
       <w:lang w:val="es-419"/>
     </w:rPr>
   </w:style>
-  <w:style w:type="character" w:customStyle="1" w:styleId="Heading1Char">
-    <w:name w:val="Heading 1 Char"/>
-    <w:basedOn w:val="DefaultParagraphFont"/>
-    <w:link w:val="Heading1"/>
+  <w:style w:type="character" w:customStyle="1" w:styleId="Ttulo1Car">
+    <w:name w:val="Título 1 Car"/>
+    <w:basedOn w:val="Fuentedeprrafopredeter"/>
+    <w:link w:val="Ttulo1"/>
     <w:uiPriority w:val="9"/>
     <w:rsid w:val="00CD4914"/>
     <w:rPr>
@@ -6762,11 +6794,11 @@
       <w:lang w:val="es-419"/>
     </w:rPr>
   </w:style>
-  <w:style w:type="paragraph" w:styleId="Title">
+  <w:style w:type="paragraph" w:styleId="Ttulo">
     <w:name w:val="Title"/>
     <w:basedOn w:val="Normal"/>
     <w:next w:val="Normal"/>
-    <w:link w:val="TitleChar"/>
+    <w:link w:val="TtuloCar"/>
     <w:uiPriority w:val="10"/>
     <w:qFormat/>
     <w:rsid w:val="00CD4914"/>
@@ -6782,10 +6814,10 @@
       <w:szCs w:val="56"/>
     </w:rPr>
   </w:style>
-  <w:style w:type="character" w:customStyle="1" w:styleId="TitleChar">
-    <w:name w:val="Title Char"/>
-    <w:basedOn w:val="DefaultParagraphFont"/>
-    <w:link w:val="Title"/>
+  <w:style w:type="character" w:customStyle="1" w:styleId="TtuloCar">
+    <w:name w:val="Título Car"/>
+    <w:basedOn w:val="Fuentedeprrafopredeter"/>
+    <w:link w:val="Ttulo"/>
     <w:uiPriority w:val="10"/>
     <w:rsid w:val="00CD4914"/>
     <w:rPr>
@@ -6797,10 +6829,10 @@
       <w:lang w:val="es-419"/>
     </w:rPr>
   </w:style>
-  <w:style w:type="character" w:customStyle="1" w:styleId="Heading2Char">
-    <w:name w:val="Heading 2 Char"/>
-    <w:basedOn w:val="DefaultParagraphFont"/>
-    <w:link w:val="Heading2"/>
+  <w:style w:type="character" w:customStyle="1" w:styleId="Ttulo2Car">
+    <w:name w:val="Título 2 Car"/>
+    <w:basedOn w:val="Fuentedeprrafopredeter"/>
+    <w:link w:val="Ttulo2"/>
     <w:uiPriority w:val="9"/>
     <w:rsid w:val="00E941B8"/>
     <w:rPr>
@@ -6811,10 +6843,10 @@
       <w:lang w:val="es-419"/>
     </w:rPr>
   </w:style>
-  <w:style w:type="character" w:customStyle="1" w:styleId="Heading3Char">
-    <w:name w:val="Heading 3 Char"/>
-    <w:basedOn w:val="DefaultParagraphFont"/>
-    <w:link w:val="Heading3"/>
+  <w:style w:type="character" w:customStyle="1" w:styleId="Ttulo3Car">
+    <w:name w:val="Título 3 Car"/>
+    <w:basedOn w:val="Fuentedeprrafopredeter"/>
+    <w:link w:val="Ttulo3"/>
     <w:uiPriority w:val="9"/>
     <w:rsid w:val="006035A1"/>
     <w:rPr>
@@ -6825,10 +6857,10 @@
       <w:lang w:val="es-419"/>
     </w:rPr>
   </w:style>
-  <w:style w:type="character" w:customStyle="1" w:styleId="Heading4Char">
-    <w:name w:val="Heading 4 Char"/>
-    <w:basedOn w:val="DefaultParagraphFont"/>
-    <w:link w:val="Heading4"/>
+  <w:style w:type="character" w:customStyle="1" w:styleId="Ttulo4Car">
+    <w:name w:val="Título 4 Car"/>
+    <w:basedOn w:val="Fuentedeprrafopredeter"/>
+    <w:link w:val="Ttulo4"/>
     <w:uiPriority w:val="9"/>
     <w:rsid w:val="00DA2CDA"/>
     <w:rPr>
@@ -7123,4 +7155,16 @@
   <a:objectDefaults/>
   <a:extraClrSchemeLst/>
 </a:theme>
+</file>
+
+<file path=customXml/item1.xml><?xml version="1.0" encoding="utf-8"?>
+<b:Sources xmlns:b="http://schemas.openxmlformats.org/officeDocument/2006/bibliography" xmlns="http://schemas.openxmlformats.org/officeDocument/2006/bibliography" SelectedStyle="\APASixthEditionOfficeOnline.xsl" StyleName="APA" Version="6"/>
+</file>
+
+<file path=customXml/itemProps1.xml><?xml version="1.0" encoding="utf-8"?>
+<ds:datastoreItem xmlns:ds="http://schemas.openxmlformats.org/officeDocument/2006/customXml" ds:itemID="{451BFE4B-D8CA-4A04-8640-A90EA2689555}">
+  <ds:schemaRefs>
+    <ds:schemaRef ds:uri="http://schemas.openxmlformats.org/officeDocument/2006/bibliography"/>
+  </ds:schemaRefs>
+</ds:datastoreItem>
 </file>
</xml_diff>